<commit_message>
sprawozdanie z wspolnymi  wynikami
</commit_message>
<xml_diff>
--- a/sprawozdanie.docx
+++ b/sprawozdanie.docx
@@ -436,7 +436,7 @@
       <w:sdtContent>
         <w:p>
           <w:pPr>
-            <w:pStyle w:val="50"/>
+            <w:pStyle w:val="51"/>
             <w:spacing w:line="360" w:lineRule="auto"/>
             <w:rPr>
               <w:rFonts w:hint="default" w:ascii="Times New Roman" w:hAnsi="Times New Roman" w:cs="Times New Roman"/>
@@ -447,104 +447,6 @@
               <w:rFonts w:hint="default" w:ascii="Times New Roman" w:hAnsi="Times New Roman" w:cs="Times New Roman"/>
             </w:rPr>
             <w:t>Spis treści</w:t>
-          </w:r>
-        </w:p>
-        <w:p>
-          <w:pPr>
-            <w:pStyle w:val="25"/>
-            <w:tabs>
-              <w:tab w:val="right" w:leader="dot" w:pos="9062"/>
-            </w:tabs>
-            <w:spacing w:line="360" w:lineRule="auto"/>
-            <w:rPr>
-              <w:rFonts w:hint="default" w:ascii="Times New Roman" w:hAnsi="Times New Roman" w:cs="Times New Roman" w:eastAsiaTheme="minorEastAsia"/>
-              <w:lang w:eastAsia="pl-PL"/>
-            </w:rPr>
-          </w:pPr>
-          <w:r>
-            <w:rPr>
-              <w:rFonts w:hint="default" w:ascii="Times New Roman" w:hAnsi="Times New Roman" w:cs="Times New Roman"/>
-            </w:rPr>
-            <w:fldChar w:fldCharType="begin"/>
-          </w:r>
-          <w:r>
-            <w:rPr>
-              <w:rFonts w:hint="default" w:ascii="Times New Roman" w:hAnsi="Times New Roman" w:cs="Times New Roman"/>
-            </w:rPr>
-            <w:instrText xml:space="preserve"> TOC \o "1-3" \h \z \u </w:instrText>
-          </w:r>
-          <w:r>
-            <w:rPr>
-              <w:rFonts w:hint="default" w:ascii="Times New Roman" w:hAnsi="Times New Roman" w:cs="Times New Roman"/>
-            </w:rPr>
-            <w:fldChar w:fldCharType="separate"/>
-          </w:r>
-          <w:r>
-            <w:rPr>
-              <w:rFonts w:hint="default" w:ascii="Times New Roman" w:hAnsi="Times New Roman" w:cs="Times New Roman"/>
-            </w:rPr>
-            <w:fldChar w:fldCharType="begin"/>
-          </w:r>
-          <w:r>
-            <w:rPr>
-              <w:rFonts w:hint="default" w:ascii="Times New Roman" w:hAnsi="Times New Roman" w:cs="Times New Roman"/>
-            </w:rPr>
-            <w:instrText xml:space="preserve"> HYPERLINK \l "_Toc217737149" </w:instrText>
-          </w:r>
-          <w:r>
-            <w:rPr>
-              <w:rFonts w:hint="default" w:ascii="Times New Roman" w:hAnsi="Times New Roman" w:cs="Times New Roman"/>
-            </w:rPr>
-            <w:fldChar w:fldCharType="separate"/>
-          </w:r>
-          <w:r>
-            <w:rPr>
-              <w:rStyle w:val="20"/>
-              <w:rFonts w:hint="default" w:ascii="Times New Roman" w:hAnsi="Times New Roman" w:cs="Times New Roman"/>
-            </w:rPr>
-            <w:t>Część indywidualna</w:t>
-          </w:r>
-          <w:r>
-            <w:rPr>
-              <w:rFonts w:hint="default" w:ascii="Times New Roman" w:hAnsi="Times New Roman" w:cs="Times New Roman"/>
-            </w:rPr>
-            <w:tab/>
-          </w:r>
-          <w:r>
-            <w:rPr>
-              <w:rFonts w:hint="default" w:ascii="Times New Roman" w:hAnsi="Times New Roman" w:cs="Times New Roman"/>
-            </w:rPr>
-            <w:fldChar w:fldCharType="begin"/>
-          </w:r>
-          <w:r>
-            <w:rPr>
-              <w:rFonts w:hint="default" w:ascii="Times New Roman" w:hAnsi="Times New Roman" w:cs="Times New Roman"/>
-            </w:rPr>
-            <w:instrText xml:space="preserve"> PAGEREF _Toc217737149 \h </w:instrText>
-          </w:r>
-          <w:r>
-            <w:rPr>
-              <w:rFonts w:hint="default" w:ascii="Times New Roman" w:hAnsi="Times New Roman" w:cs="Times New Roman"/>
-            </w:rPr>
-            <w:fldChar w:fldCharType="separate"/>
-          </w:r>
-          <w:r>
-            <w:rPr>
-              <w:rFonts w:hint="default" w:ascii="Times New Roman" w:hAnsi="Times New Roman" w:cs="Times New Roman"/>
-            </w:rPr>
-            <w:t>3</w:t>
-          </w:r>
-          <w:r>
-            <w:rPr>
-              <w:rFonts w:hint="default" w:ascii="Times New Roman" w:hAnsi="Times New Roman" w:cs="Times New Roman"/>
-            </w:rPr>
-            <w:fldChar w:fldCharType="end"/>
-          </w:r>
-          <w:r>
-            <w:rPr>
-              <w:rFonts w:hint="default" w:ascii="Times New Roman" w:hAnsi="Times New Roman" w:cs="Times New Roman"/>
-            </w:rPr>
-            <w:fldChar w:fldCharType="end"/>
           </w:r>
         </w:p>
         <w:p>
@@ -569,7 +471,7 @@
             <w:rPr>
               <w:rFonts w:hint="default" w:ascii="Times New Roman" w:hAnsi="Times New Roman" w:cs="Times New Roman"/>
             </w:rPr>
-            <w:instrText xml:space="preserve"> HYPERLINK \l "_Toc217737150" </w:instrText>
+            <w:instrText xml:space="preserve"> TOC \o "1-3" \h \z \u </w:instrText>
           </w:r>
           <w:r>
             <w:rPr>
@@ -579,10 +481,28 @@
           </w:r>
           <w:r>
             <w:rPr>
-              <w:rStyle w:val="20"/>
-              <w:rFonts w:hint="default" w:ascii="Times New Roman" w:hAnsi="Times New Roman" w:cs="Times New Roman"/>
-            </w:rPr>
-            <w:t>Problem klasyfikacyjny</w:t>
+              <w:rFonts w:hint="default" w:ascii="Times New Roman" w:hAnsi="Times New Roman" w:cs="Times New Roman"/>
+            </w:rPr>
+            <w:fldChar w:fldCharType="begin"/>
+          </w:r>
+          <w:r>
+            <w:rPr>
+              <w:rFonts w:hint="default" w:ascii="Times New Roman" w:hAnsi="Times New Roman" w:cs="Times New Roman"/>
+            </w:rPr>
+            <w:instrText xml:space="preserve"> HYPERLINK \l "_Toc217737149" </w:instrText>
+          </w:r>
+          <w:r>
+            <w:rPr>
+              <w:rFonts w:hint="default" w:ascii="Times New Roman" w:hAnsi="Times New Roman" w:cs="Times New Roman"/>
+            </w:rPr>
+            <w:fldChar w:fldCharType="separate"/>
+          </w:r>
+          <w:r>
+            <w:rPr>
+              <w:rStyle w:val="21"/>
+              <w:rFonts w:hint="default" w:ascii="Times New Roman" w:hAnsi="Times New Roman" w:cs="Times New Roman"/>
+            </w:rPr>
+            <w:t>Część indywidualna</w:t>
           </w:r>
           <w:r>
             <w:rPr>
@@ -600,7 +520,7 @@
             <w:rPr>
               <w:rFonts w:hint="default" w:ascii="Times New Roman" w:hAnsi="Times New Roman" w:cs="Times New Roman"/>
             </w:rPr>
-            <w:instrText xml:space="preserve"> PAGEREF _Toc217737150 \h </w:instrText>
+            <w:instrText xml:space="preserve"> PAGEREF _Toc217737149 \h </w:instrText>
           </w:r>
           <w:r>
             <w:rPr>
@@ -635,7 +555,8 @@
             </w:tabs>
             <w:spacing w:line="360" w:lineRule="auto"/>
             <w:rPr>
-              <w:rFonts w:hint="default" w:ascii="Times New Roman" w:hAnsi="Times New Roman" w:cs="Times New Roman"/>
+              <w:rFonts w:hint="default" w:ascii="Times New Roman" w:hAnsi="Times New Roman" w:cs="Times New Roman" w:eastAsiaTheme="minorEastAsia"/>
+              <w:lang w:eastAsia="pl-PL"/>
             </w:rPr>
           </w:pPr>
           <w:r>
@@ -648,6 +569,85 @@
             <w:rPr>
               <w:rFonts w:hint="default" w:ascii="Times New Roman" w:hAnsi="Times New Roman" w:cs="Times New Roman"/>
             </w:rPr>
+            <w:instrText xml:space="preserve"> HYPERLINK \l "_Toc217737150" </w:instrText>
+          </w:r>
+          <w:r>
+            <w:rPr>
+              <w:rFonts w:hint="default" w:ascii="Times New Roman" w:hAnsi="Times New Roman" w:cs="Times New Roman"/>
+            </w:rPr>
+            <w:fldChar w:fldCharType="separate"/>
+          </w:r>
+          <w:r>
+            <w:rPr>
+              <w:rStyle w:val="21"/>
+              <w:rFonts w:hint="default" w:ascii="Times New Roman" w:hAnsi="Times New Roman" w:cs="Times New Roman"/>
+            </w:rPr>
+            <w:t>Problem klasyfikacyjny</w:t>
+          </w:r>
+          <w:r>
+            <w:rPr>
+              <w:rFonts w:hint="default" w:ascii="Times New Roman" w:hAnsi="Times New Roman" w:cs="Times New Roman"/>
+            </w:rPr>
+            <w:tab/>
+          </w:r>
+          <w:r>
+            <w:rPr>
+              <w:rFonts w:hint="default" w:ascii="Times New Roman" w:hAnsi="Times New Roman" w:cs="Times New Roman"/>
+            </w:rPr>
+            <w:fldChar w:fldCharType="begin"/>
+          </w:r>
+          <w:r>
+            <w:rPr>
+              <w:rFonts w:hint="default" w:ascii="Times New Roman" w:hAnsi="Times New Roman" w:cs="Times New Roman"/>
+            </w:rPr>
+            <w:instrText xml:space="preserve"> PAGEREF _Toc217737150 \h </w:instrText>
+          </w:r>
+          <w:r>
+            <w:rPr>
+              <w:rFonts w:hint="default" w:ascii="Times New Roman" w:hAnsi="Times New Roman" w:cs="Times New Roman"/>
+            </w:rPr>
+            <w:fldChar w:fldCharType="separate"/>
+          </w:r>
+          <w:r>
+            <w:rPr>
+              <w:rFonts w:hint="default" w:ascii="Times New Roman" w:hAnsi="Times New Roman" w:cs="Times New Roman"/>
+            </w:rPr>
+            <w:t>3</w:t>
+          </w:r>
+          <w:r>
+            <w:rPr>
+              <w:rFonts w:hint="default" w:ascii="Times New Roman" w:hAnsi="Times New Roman" w:cs="Times New Roman"/>
+            </w:rPr>
+            <w:fldChar w:fldCharType="end"/>
+          </w:r>
+          <w:r>
+            <w:rPr>
+              <w:rFonts w:hint="default" w:ascii="Times New Roman" w:hAnsi="Times New Roman" w:cs="Times New Roman"/>
+            </w:rPr>
+            <w:fldChar w:fldCharType="end"/>
+          </w:r>
+        </w:p>
+        <w:p>
+          <w:pPr>
+            <w:pStyle w:val="28"/>
+            <w:tabs>
+              <w:tab w:val="right" w:leader="dot" w:pos="9062"/>
+            </w:tabs>
+            <w:spacing w:line="360" w:lineRule="auto"/>
+            <w:rPr>
+              <w:rFonts w:hint="default" w:ascii="Times New Roman" w:hAnsi="Times New Roman" w:cs="Times New Roman"/>
+            </w:rPr>
+          </w:pPr>
+          <w:r>
+            <w:rPr>
+              <w:rFonts w:hint="default" w:ascii="Times New Roman" w:hAnsi="Times New Roman" w:cs="Times New Roman"/>
+            </w:rPr>
+            <w:fldChar w:fldCharType="begin"/>
+          </w:r>
+          <w:r>
+            <w:rPr>
+              <w:rFonts w:hint="default" w:ascii="Times New Roman" w:hAnsi="Times New Roman" w:cs="Times New Roman"/>
+            </w:rPr>
             <w:instrText xml:space="preserve"> HYPERLINK \l "_Toc217737151" </w:instrText>
           </w:r>
           <w:r>
@@ -658,7 +658,7 @@
           </w:r>
           <w:r>
             <w:rPr>
-              <w:rStyle w:val="20"/>
+              <w:rStyle w:val="21"/>
               <w:rFonts w:hint="default" w:ascii="Times New Roman" w:hAnsi="Times New Roman" w:cs="Times New Roman"/>
             </w:rPr>
             <w:t>Opis zbioru danych</w:t>
@@ -680,6 +680,85 @@
               <w:rFonts w:hint="default" w:ascii="Times New Roman" w:hAnsi="Times New Roman" w:cs="Times New Roman"/>
             </w:rPr>
             <w:instrText xml:space="preserve"> PAGEREF _Toc217737151 \h </w:instrText>
+          </w:r>
+          <w:r>
+            <w:rPr>
+              <w:rFonts w:hint="default" w:ascii="Times New Roman" w:hAnsi="Times New Roman" w:cs="Times New Roman"/>
+            </w:rPr>
+            <w:fldChar w:fldCharType="separate"/>
+          </w:r>
+          <w:r>
+            <w:rPr>
+              <w:rFonts w:hint="default" w:ascii="Times New Roman" w:hAnsi="Times New Roman" w:cs="Times New Roman"/>
+            </w:rPr>
+            <w:t>3</w:t>
+          </w:r>
+          <w:r>
+            <w:rPr>
+              <w:rFonts w:hint="default" w:ascii="Times New Roman" w:hAnsi="Times New Roman" w:cs="Times New Roman"/>
+            </w:rPr>
+            <w:fldChar w:fldCharType="end"/>
+          </w:r>
+          <w:r>
+            <w:rPr>
+              <w:rFonts w:hint="default" w:ascii="Times New Roman" w:hAnsi="Times New Roman" w:cs="Times New Roman"/>
+            </w:rPr>
+            <w:fldChar w:fldCharType="end"/>
+          </w:r>
+        </w:p>
+        <w:p>
+          <w:pPr>
+            <w:pStyle w:val="28"/>
+            <w:tabs>
+              <w:tab w:val="right" w:leader="dot" w:pos="9062"/>
+            </w:tabs>
+            <w:spacing w:line="360" w:lineRule="auto"/>
+            <w:rPr>
+              <w:rFonts w:hint="default" w:ascii="Times New Roman" w:hAnsi="Times New Roman" w:cs="Times New Roman"/>
+            </w:rPr>
+          </w:pPr>
+          <w:r>
+            <w:rPr>
+              <w:rFonts w:hint="default" w:ascii="Times New Roman" w:hAnsi="Times New Roman" w:cs="Times New Roman"/>
+            </w:rPr>
+            <w:fldChar w:fldCharType="begin"/>
+          </w:r>
+          <w:r>
+            <w:rPr>
+              <w:rFonts w:hint="default" w:ascii="Times New Roman" w:hAnsi="Times New Roman" w:cs="Times New Roman"/>
+            </w:rPr>
+            <w:instrText xml:space="preserve"> HYPERLINK \l "_Toc217737152" </w:instrText>
+          </w:r>
+          <w:r>
+            <w:rPr>
+              <w:rFonts w:hint="default" w:ascii="Times New Roman" w:hAnsi="Times New Roman" w:cs="Times New Roman"/>
+            </w:rPr>
+            <w:fldChar w:fldCharType="separate"/>
+          </w:r>
+          <w:r>
+            <w:rPr>
+              <w:rStyle w:val="21"/>
+              <w:rFonts w:hint="default" w:ascii="Times New Roman" w:hAnsi="Times New Roman" w:cs="Times New Roman"/>
+            </w:rPr>
+            <w:t>Przegląd literatury</w:t>
+          </w:r>
+          <w:r>
+            <w:rPr>
+              <w:rFonts w:hint="default" w:ascii="Times New Roman" w:hAnsi="Times New Roman" w:cs="Times New Roman"/>
+            </w:rPr>
+            <w:tab/>
+          </w:r>
+          <w:r>
+            <w:rPr>
+              <w:rFonts w:hint="default" w:ascii="Times New Roman" w:hAnsi="Times New Roman" w:cs="Times New Roman"/>
+            </w:rPr>
+            <w:fldChar w:fldCharType="begin"/>
+          </w:r>
+          <w:r>
+            <w:rPr>
+              <w:rFonts w:hint="default" w:ascii="Times New Roman" w:hAnsi="Times New Roman" w:cs="Times New Roman"/>
+            </w:rPr>
+            <w:instrText xml:space="preserve"> PAGEREF _Toc217737152 \h </w:instrText>
           </w:r>
           <w:r>
             <w:rPr>
@@ -714,7 +793,8 @@
             </w:tabs>
             <w:spacing w:line="360" w:lineRule="auto"/>
             <w:rPr>
-              <w:rFonts w:hint="default" w:ascii="Times New Roman" w:hAnsi="Times New Roman" w:cs="Times New Roman"/>
+              <w:rFonts w:hint="default" w:ascii="Times New Roman" w:hAnsi="Times New Roman" w:cs="Times New Roman" w:eastAsiaTheme="minorEastAsia"/>
+              <w:lang w:eastAsia="pl-PL"/>
             </w:rPr>
           </w:pPr>
           <w:r>
@@ -727,7 +807,7 @@
             <w:rPr>
               <w:rFonts w:hint="default" w:ascii="Times New Roman" w:hAnsi="Times New Roman" w:cs="Times New Roman"/>
             </w:rPr>
-            <w:instrText xml:space="preserve"> HYPERLINK \l "_Toc217737152" </w:instrText>
+            <w:instrText xml:space="preserve"> HYPERLINK \l "_Toc217737153" </w:instrText>
           </w:r>
           <w:r>
             <w:rPr>
@@ -737,7 +817,165 @@
           </w:r>
           <w:r>
             <w:rPr>
-              <w:rStyle w:val="20"/>
+              <w:rStyle w:val="21"/>
+              <w:rFonts w:hint="default" w:ascii="Times New Roman" w:hAnsi="Times New Roman" w:cs="Times New Roman"/>
+            </w:rPr>
+            <w:t>Problem regresyjny</w:t>
+          </w:r>
+          <w:r>
+            <w:rPr>
+              <w:rFonts w:hint="default" w:ascii="Times New Roman" w:hAnsi="Times New Roman" w:cs="Times New Roman"/>
+            </w:rPr>
+            <w:tab/>
+          </w:r>
+          <w:r>
+            <w:rPr>
+              <w:rFonts w:hint="default" w:ascii="Times New Roman" w:hAnsi="Times New Roman" w:cs="Times New Roman"/>
+            </w:rPr>
+            <w:fldChar w:fldCharType="begin"/>
+          </w:r>
+          <w:r>
+            <w:rPr>
+              <w:rFonts w:hint="default" w:ascii="Times New Roman" w:hAnsi="Times New Roman" w:cs="Times New Roman"/>
+            </w:rPr>
+            <w:instrText xml:space="preserve"> PAGEREF _Toc217737153 \h </w:instrText>
+          </w:r>
+          <w:r>
+            <w:rPr>
+              <w:rFonts w:hint="default" w:ascii="Times New Roman" w:hAnsi="Times New Roman" w:cs="Times New Roman"/>
+            </w:rPr>
+            <w:fldChar w:fldCharType="separate"/>
+          </w:r>
+          <w:r>
+            <w:rPr>
+              <w:rFonts w:hint="default" w:ascii="Times New Roman" w:hAnsi="Times New Roman" w:cs="Times New Roman"/>
+            </w:rPr>
+            <w:t>4</w:t>
+          </w:r>
+          <w:r>
+            <w:rPr>
+              <w:rFonts w:hint="default" w:ascii="Times New Roman" w:hAnsi="Times New Roman" w:cs="Times New Roman"/>
+            </w:rPr>
+            <w:fldChar w:fldCharType="end"/>
+          </w:r>
+          <w:r>
+            <w:rPr>
+              <w:rFonts w:hint="default" w:ascii="Times New Roman" w:hAnsi="Times New Roman" w:cs="Times New Roman"/>
+            </w:rPr>
+            <w:fldChar w:fldCharType="end"/>
+          </w:r>
+        </w:p>
+        <w:p>
+          <w:pPr>
+            <w:pStyle w:val="28"/>
+            <w:tabs>
+              <w:tab w:val="right" w:leader="dot" w:pos="9062"/>
+            </w:tabs>
+            <w:spacing w:line="360" w:lineRule="auto"/>
+            <w:rPr>
+              <w:rFonts w:hint="default" w:ascii="Times New Roman" w:hAnsi="Times New Roman" w:cs="Times New Roman"/>
+            </w:rPr>
+          </w:pPr>
+          <w:r>
+            <w:rPr>
+              <w:rFonts w:hint="default" w:ascii="Times New Roman" w:hAnsi="Times New Roman" w:cs="Times New Roman"/>
+            </w:rPr>
+            <w:fldChar w:fldCharType="begin"/>
+          </w:r>
+          <w:r>
+            <w:rPr>
+              <w:rFonts w:hint="default" w:ascii="Times New Roman" w:hAnsi="Times New Roman" w:cs="Times New Roman"/>
+            </w:rPr>
+            <w:instrText xml:space="preserve"> HYPERLINK \l "_Toc217737154" </w:instrText>
+          </w:r>
+          <w:r>
+            <w:rPr>
+              <w:rFonts w:hint="default" w:ascii="Times New Roman" w:hAnsi="Times New Roman" w:cs="Times New Roman"/>
+            </w:rPr>
+            <w:fldChar w:fldCharType="separate"/>
+          </w:r>
+          <w:r>
+            <w:rPr>
+              <w:rStyle w:val="21"/>
+              <w:rFonts w:hint="default" w:ascii="Times New Roman" w:hAnsi="Times New Roman" w:cs="Times New Roman"/>
+            </w:rPr>
+            <w:t>Opis zbioru danych</w:t>
+          </w:r>
+          <w:r>
+            <w:rPr>
+              <w:rFonts w:hint="default" w:ascii="Times New Roman" w:hAnsi="Times New Roman" w:cs="Times New Roman"/>
+            </w:rPr>
+            <w:tab/>
+          </w:r>
+          <w:r>
+            <w:rPr>
+              <w:rFonts w:hint="default" w:ascii="Times New Roman" w:hAnsi="Times New Roman" w:cs="Times New Roman"/>
+            </w:rPr>
+            <w:fldChar w:fldCharType="begin"/>
+          </w:r>
+          <w:r>
+            <w:rPr>
+              <w:rFonts w:hint="default" w:ascii="Times New Roman" w:hAnsi="Times New Roman" w:cs="Times New Roman"/>
+            </w:rPr>
+            <w:instrText xml:space="preserve"> PAGEREF _Toc217737154 \h </w:instrText>
+          </w:r>
+          <w:r>
+            <w:rPr>
+              <w:rFonts w:hint="default" w:ascii="Times New Roman" w:hAnsi="Times New Roman" w:cs="Times New Roman"/>
+            </w:rPr>
+            <w:fldChar w:fldCharType="separate"/>
+          </w:r>
+          <w:r>
+            <w:rPr>
+              <w:rFonts w:hint="default" w:ascii="Times New Roman" w:hAnsi="Times New Roman" w:cs="Times New Roman"/>
+            </w:rPr>
+            <w:t>4</w:t>
+          </w:r>
+          <w:r>
+            <w:rPr>
+              <w:rFonts w:hint="default" w:ascii="Times New Roman" w:hAnsi="Times New Roman" w:cs="Times New Roman"/>
+            </w:rPr>
+            <w:fldChar w:fldCharType="end"/>
+          </w:r>
+          <w:r>
+            <w:rPr>
+              <w:rFonts w:hint="default" w:ascii="Times New Roman" w:hAnsi="Times New Roman" w:cs="Times New Roman"/>
+            </w:rPr>
+            <w:fldChar w:fldCharType="end"/>
+          </w:r>
+        </w:p>
+        <w:p>
+          <w:pPr>
+            <w:pStyle w:val="28"/>
+            <w:tabs>
+              <w:tab w:val="right" w:leader="dot" w:pos="9062"/>
+            </w:tabs>
+            <w:spacing w:line="360" w:lineRule="auto"/>
+            <w:rPr>
+              <w:rFonts w:hint="default" w:ascii="Times New Roman" w:hAnsi="Times New Roman" w:cs="Times New Roman"/>
+            </w:rPr>
+          </w:pPr>
+          <w:r>
+            <w:rPr>
+              <w:rFonts w:hint="default" w:ascii="Times New Roman" w:hAnsi="Times New Roman" w:cs="Times New Roman"/>
+            </w:rPr>
+            <w:fldChar w:fldCharType="begin"/>
+          </w:r>
+          <w:r>
+            <w:rPr>
+              <w:rFonts w:hint="default" w:ascii="Times New Roman" w:hAnsi="Times New Roman" w:cs="Times New Roman"/>
+            </w:rPr>
+            <w:instrText xml:space="preserve"> HYPERLINK \l "_Toc217737155" </w:instrText>
+          </w:r>
+          <w:r>
+            <w:rPr>
+              <w:rFonts w:hint="default" w:ascii="Times New Roman" w:hAnsi="Times New Roman" w:cs="Times New Roman"/>
+            </w:rPr>
+            <w:fldChar w:fldCharType="separate"/>
+          </w:r>
+          <w:r>
+            <w:rPr>
+              <w:rStyle w:val="21"/>
               <w:rFonts w:hint="default" w:ascii="Times New Roman" w:hAnsi="Times New Roman" w:cs="Times New Roman"/>
             </w:rPr>
             <w:t>Przegląd literatury</w:t>
@@ -758,7 +996,7 @@
             <w:rPr>
               <w:rFonts w:hint="default" w:ascii="Times New Roman" w:hAnsi="Times New Roman" w:cs="Times New Roman"/>
             </w:rPr>
-            <w:instrText xml:space="preserve"> PAGEREF _Toc217737152 \h </w:instrText>
+            <w:instrText xml:space="preserve"> PAGEREF _Toc217737155 \h </w:instrText>
           </w:r>
           <w:r>
             <w:rPr>
@@ -770,7 +1008,7 @@
             <w:rPr>
               <w:rFonts w:hint="default" w:ascii="Times New Roman" w:hAnsi="Times New Roman" w:cs="Times New Roman"/>
             </w:rPr>
-            <w:t>3</w:t>
+            <w:t>4</w:t>
           </w:r>
           <w:r>
             <w:rPr>
@@ -807,7 +1045,7 @@
             <w:rPr>
               <w:rFonts w:hint="default" w:ascii="Times New Roman" w:hAnsi="Times New Roman" w:cs="Times New Roman"/>
             </w:rPr>
-            <w:instrText xml:space="preserve"> HYPERLINK \l "_Toc217737153" </w:instrText>
+            <w:instrText xml:space="preserve"> HYPERLINK \l "_Toc217737156" </w:instrText>
           </w:r>
           <w:r>
             <w:rPr>
@@ -817,10 +1055,10 @@
           </w:r>
           <w:r>
             <w:rPr>
-              <w:rStyle w:val="20"/>
-              <w:rFonts w:hint="default" w:ascii="Times New Roman" w:hAnsi="Times New Roman" w:cs="Times New Roman"/>
-            </w:rPr>
-            <w:t>Problem regresyjny</w:t>
+              <w:rStyle w:val="21"/>
+              <w:rFonts w:hint="default" w:ascii="Times New Roman" w:hAnsi="Times New Roman" w:cs="Times New Roman"/>
+            </w:rPr>
+            <w:t>Część grupowa</w:t>
           </w:r>
           <w:r>
             <w:rPr>
@@ -838,7 +1076,7 @@
             <w:rPr>
               <w:rFonts w:hint="default" w:ascii="Times New Roman" w:hAnsi="Times New Roman" w:cs="Times New Roman"/>
             </w:rPr>
-            <w:instrText xml:space="preserve"> PAGEREF _Toc217737153 \h </w:instrText>
+            <w:instrText xml:space="preserve"> PAGEREF _Toc217737156 \h </w:instrText>
           </w:r>
           <w:r>
             <w:rPr>
@@ -873,164 +1111,6 @@
             </w:tabs>
             <w:spacing w:line="360" w:lineRule="auto"/>
             <w:rPr>
-              <w:rFonts w:hint="default" w:ascii="Times New Roman" w:hAnsi="Times New Roman" w:cs="Times New Roman"/>
-            </w:rPr>
-          </w:pPr>
-          <w:r>
-            <w:rPr>
-              <w:rFonts w:hint="default" w:ascii="Times New Roman" w:hAnsi="Times New Roman" w:cs="Times New Roman"/>
-            </w:rPr>
-            <w:fldChar w:fldCharType="begin"/>
-          </w:r>
-          <w:r>
-            <w:rPr>
-              <w:rFonts w:hint="default" w:ascii="Times New Roman" w:hAnsi="Times New Roman" w:cs="Times New Roman"/>
-            </w:rPr>
-            <w:instrText xml:space="preserve"> HYPERLINK \l "_Toc217737154" </w:instrText>
-          </w:r>
-          <w:r>
-            <w:rPr>
-              <w:rFonts w:hint="default" w:ascii="Times New Roman" w:hAnsi="Times New Roman" w:cs="Times New Roman"/>
-            </w:rPr>
-            <w:fldChar w:fldCharType="separate"/>
-          </w:r>
-          <w:r>
-            <w:rPr>
-              <w:rStyle w:val="20"/>
-              <w:rFonts w:hint="default" w:ascii="Times New Roman" w:hAnsi="Times New Roman" w:cs="Times New Roman"/>
-            </w:rPr>
-            <w:t>Opis zbioru danych</w:t>
-          </w:r>
-          <w:r>
-            <w:rPr>
-              <w:rFonts w:hint="default" w:ascii="Times New Roman" w:hAnsi="Times New Roman" w:cs="Times New Roman"/>
-            </w:rPr>
-            <w:tab/>
-          </w:r>
-          <w:r>
-            <w:rPr>
-              <w:rFonts w:hint="default" w:ascii="Times New Roman" w:hAnsi="Times New Roman" w:cs="Times New Roman"/>
-            </w:rPr>
-            <w:fldChar w:fldCharType="begin"/>
-          </w:r>
-          <w:r>
-            <w:rPr>
-              <w:rFonts w:hint="default" w:ascii="Times New Roman" w:hAnsi="Times New Roman" w:cs="Times New Roman"/>
-            </w:rPr>
-            <w:instrText xml:space="preserve"> PAGEREF _Toc217737154 \h </w:instrText>
-          </w:r>
-          <w:r>
-            <w:rPr>
-              <w:rFonts w:hint="default" w:ascii="Times New Roman" w:hAnsi="Times New Roman" w:cs="Times New Roman"/>
-            </w:rPr>
-            <w:fldChar w:fldCharType="separate"/>
-          </w:r>
-          <w:r>
-            <w:rPr>
-              <w:rFonts w:hint="default" w:ascii="Times New Roman" w:hAnsi="Times New Roman" w:cs="Times New Roman"/>
-            </w:rPr>
-            <w:t>4</w:t>
-          </w:r>
-          <w:r>
-            <w:rPr>
-              <w:rFonts w:hint="default" w:ascii="Times New Roman" w:hAnsi="Times New Roman" w:cs="Times New Roman"/>
-            </w:rPr>
-            <w:fldChar w:fldCharType="end"/>
-          </w:r>
-          <w:r>
-            <w:rPr>
-              <w:rFonts w:hint="default" w:ascii="Times New Roman" w:hAnsi="Times New Roman" w:cs="Times New Roman"/>
-            </w:rPr>
-            <w:fldChar w:fldCharType="end"/>
-          </w:r>
-        </w:p>
-        <w:p>
-          <w:pPr>
-            <w:pStyle w:val="27"/>
-            <w:tabs>
-              <w:tab w:val="right" w:leader="dot" w:pos="9062"/>
-            </w:tabs>
-            <w:spacing w:line="360" w:lineRule="auto"/>
-            <w:rPr>
-              <w:rFonts w:hint="default" w:ascii="Times New Roman" w:hAnsi="Times New Roman" w:cs="Times New Roman"/>
-            </w:rPr>
-          </w:pPr>
-          <w:r>
-            <w:rPr>
-              <w:rFonts w:hint="default" w:ascii="Times New Roman" w:hAnsi="Times New Roman" w:cs="Times New Roman"/>
-            </w:rPr>
-            <w:fldChar w:fldCharType="begin"/>
-          </w:r>
-          <w:r>
-            <w:rPr>
-              <w:rFonts w:hint="default" w:ascii="Times New Roman" w:hAnsi="Times New Roman" w:cs="Times New Roman"/>
-            </w:rPr>
-            <w:instrText xml:space="preserve"> HYPERLINK \l "_Toc217737155" </w:instrText>
-          </w:r>
-          <w:r>
-            <w:rPr>
-              <w:rFonts w:hint="default" w:ascii="Times New Roman" w:hAnsi="Times New Roman" w:cs="Times New Roman"/>
-            </w:rPr>
-            <w:fldChar w:fldCharType="separate"/>
-          </w:r>
-          <w:r>
-            <w:rPr>
-              <w:rStyle w:val="20"/>
-              <w:rFonts w:hint="default" w:ascii="Times New Roman" w:hAnsi="Times New Roman" w:cs="Times New Roman"/>
-            </w:rPr>
-            <w:t>Przegląd literatury</w:t>
-          </w:r>
-          <w:r>
-            <w:rPr>
-              <w:rFonts w:hint="default" w:ascii="Times New Roman" w:hAnsi="Times New Roman" w:cs="Times New Roman"/>
-            </w:rPr>
-            <w:tab/>
-          </w:r>
-          <w:r>
-            <w:rPr>
-              <w:rFonts w:hint="default" w:ascii="Times New Roman" w:hAnsi="Times New Roman" w:cs="Times New Roman"/>
-            </w:rPr>
-            <w:fldChar w:fldCharType="begin"/>
-          </w:r>
-          <w:r>
-            <w:rPr>
-              <w:rFonts w:hint="default" w:ascii="Times New Roman" w:hAnsi="Times New Roman" w:cs="Times New Roman"/>
-            </w:rPr>
-            <w:instrText xml:space="preserve"> PAGEREF _Toc217737155 \h </w:instrText>
-          </w:r>
-          <w:r>
-            <w:rPr>
-              <w:rFonts w:hint="default" w:ascii="Times New Roman" w:hAnsi="Times New Roman" w:cs="Times New Roman"/>
-            </w:rPr>
-            <w:fldChar w:fldCharType="separate"/>
-          </w:r>
-          <w:r>
-            <w:rPr>
-              <w:rFonts w:hint="default" w:ascii="Times New Roman" w:hAnsi="Times New Roman" w:cs="Times New Roman"/>
-            </w:rPr>
-            <w:t>4</w:t>
-          </w:r>
-          <w:r>
-            <w:rPr>
-              <w:rFonts w:hint="default" w:ascii="Times New Roman" w:hAnsi="Times New Roman" w:cs="Times New Roman"/>
-            </w:rPr>
-            <w:fldChar w:fldCharType="end"/>
-          </w:r>
-          <w:r>
-            <w:rPr>
-              <w:rFonts w:hint="default" w:ascii="Times New Roman" w:hAnsi="Times New Roman" w:cs="Times New Roman"/>
-            </w:rPr>
-            <w:fldChar w:fldCharType="end"/>
-          </w:r>
-        </w:p>
-        <w:p>
-          <w:pPr>
-            <w:pStyle w:val="25"/>
-            <w:tabs>
-              <w:tab w:val="right" w:leader="dot" w:pos="9062"/>
-            </w:tabs>
-            <w:spacing w:line="360" w:lineRule="auto"/>
-            <w:rPr>
               <w:rFonts w:hint="default" w:ascii="Times New Roman" w:hAnsi="Times New Roman" w:cs="Times New Roman" w:eastAsiaTheme="minorEastAsia"/>
               <w:lang w:eastAsia="pl-PL"/>
             </w:rPr>
@@ -1045,7 +1125,7 @@
             <w:rPr>
               <w:rFonts w:hint="default" w:ascii="Times New Roman" w:hAnsi="Times New Roman" w:cs="Times New Roman"/>
             </w:rPr>
-            <w:instrText xml:space="preserve"> HYPERLINK \l "_Toc217737156" </w:instrText>
+            <w:instrText xml:space="preserve"> HYPERLINK \l "_Toc217737157" </w:instrText>
           </w:r>
           <w:r>
             <w:rPr>
@@ -1055,87 +1135,7 @@
           </w:r>
           <w:r>
             <w:rPr>
-              <w:rStyle w:val="20"/>
-              <w:rFonts w:hint="default" w:ascii="Times New Roman" w:hAnsi="Times New Roman" w:cs="Times New Roman"/>
-            </w:rPr>
-            <w:t>Część grupowa</w:t>
-          </w:r>
-          <w:r>
-            <w:rPr>
-              <w:rFonts w:hint="default" w:ascii="Times New Roman" w:hAnsi="Times New Roman" w:cs="Times New Roman"/>
-            </w:rPr>
-            <w:tab/>
-          </w:r>
-          <w:r>
-            <w:rPr>
-              <w:rFonts w:hint="default" w:ascii="Times New Roman" w:hAnsi="Times New Roman" w:cs="Times New Roman"/>
-            </w:rPr>
-            <w:fldChar w:fldCharType="begin"/>
-          </w:r>
-          <w:r>
-            <w:rPr>
-              <w:rFonts w:hint="default" w:ascii="Times New Roman" w:hAnsi="Times New Roman" w:cs="Times New Roman"/>
-            </w:rPr>
-            <w:instrText xml:space="preserve"> PAGEREF _Toc217737156 \h </w:instrText>
-          </w:r>
-          <w:r>
-            <w:rPr>
-              <w:rFonts w:hint="default" w:ascii="Times New Roman" w:hAnsi="Times New Roman" w:cs="Times New Roman"/>
-            </w:rPr>
-            <w:fldChar w:fldCharType="separate"/>
-          </w:r>
-          <w:r>
-            <w:rPr>
-              <w:rFonts w:hint="default" w:ascii="Times New Roman" w:hAnsi="Times New Roman" w:cs="Times New Roman"/>
-            </w:rPr>
-            <w:t>4</w:t>
-          </w:r>
-          <w:r>
-            <w:rPr>
-              <w:rFonts w:hint="default" w:ascii="Times New Roman" w:hAnsi="Times New Roman" w:cs="Times New Roman"/>
-            </w:rPr>
-            <w:fldChar w:fldCharType="end"/>
-          </w:r>
-          <w:r>
-            <w:rPr>
-              <w:rFonts w:hint="default" w:ascii="Times New Roman" w:hAnsi="Times New Roman" w:cs="Times New Roman"/>
-            </w:rPr>
-            <w:fldChar w:fldCharType="end"/>
-          </w:r>
-        </w:p>
-        <w:p>
-          <w:pPr>
-            <w:pStyle w:val="26"/>
-            <w:tabs>
-              <w:tab w:val="right" w:leader="dot" w:pos="9062"/>
-            </w:tabs>
-            <w:spacing w:line="360" w:lineRule="auto"/>
-            <w:rPr>
-              <w:rFonts w:hint="default" w:ascii="Times New Roman" w:hAnsi="Times New Roman" w:cs="Times New Roman" w:eastAsiaTheme="minorEastAsia"/>
-              <w:lang w:eastAsia="pl-PL"/>
-            </w:rPr>
-          </w:pPr>
-          <w:r>
-            <w:rPr>
-              <w:rFonts w:hint="default" w:ascii="Times New Roman" w:hAnsi="Times New Roman" w:cs="Times New Roman"/>
-            </w:rPr>
-            <w:fldChar w:fldCharType="begin"/>
-          </w:r>
-          <w:r>
-            <w:rPr>
-              <w:rFonts w:hint="default" w:ascii="Times New Roman" w:hAnsi="Times New Roman" w:cs="Times New Roman"/>
-            </w:rPr>
-            <w:instrText xml:space="preserve"> HYPERLINK \l "_Toc217737157" </w:instrText>
-          </w:r>
-          <w:r>
-            <w:rPr>
-              <w:rFonts w:hint="default" w:ascii="Times New Roman" w:hAnsi="Times New Roman" w:cs="Times New Roman"/>
-            </w:rPr>
-            <w:fldChar w:fldCharType="separate"/>
-          </w:r>
-          <w:r>
-            <w:rPr>
-              <w:rStyle w:val="20"/>
+              <w:rStyle w:val="21"/>
               <w:rFonts w:hint="default" w:ascii="Times New Roman" w:hAnsi="Times New Roman" w:cs="Times New Roman"/>
             </w:rPr>
             <w:t>Źródła</w:t>
@@ -1316,7 +1316,7 @@
     </w:p>
     <w:p>
       <w:pPr>
-        <w:pStyle w:val="41"/>
+        <w:pStyle w:val="42"/>
         <w:numPr>
           <w:ilvl w:val="0"/>
           <w:numId w:val="1"/>
@@ -1335,7 +1335,7 @@
     </w:p>
     <w:p>
       <w:pPr>
-        <w:pStyle w:val="41"/>
+        <w:pStyle w:val="42"/>
         <w:numPr>
           <w:ilvl w:val="0"/>
           <w:numId w:val="1"/>
@@ -1354,7 +1354,7 @@
     </w:p>
     <w:p>
       <w:pPr>
-        <w:pStyle w:val="41"/>
+        <w:pStyle w:val="42"/>
         <w:numPr>
           <w:ilvl w:val="0"/>
           <w:numId w:val="1"/>
@@ -1373,7 +1373,7 @@
     </w:p>
     <w:p>
       <w:pPr>
-        <w:pStyle w:val="41"/>
+        <w:pStyle w:val="42"/>
         <w:numPr>
           <w:ilvl w:val="0"/>
           <w:numId w:val="1"/>
@@ -1649,7 +1649,7 @@
     </w:p>
     <w:p>
       <w:pPr>
-        <w:pStyle w:val="41"/>
+        <w:pStyle w:val="42"/>
         <w:numPr>
           <w:ilvl w:val="0"/>
           <w:numId w:val="2"/>
@@ -1668,7 +1668,7 @@
     </w:p>
     <w:p>
       <w:pPr>
-        <w:pStyle w:val="41"/>
+        <w:pStyle w:val="42"/>
         <w:numPr>
           <w:ilvl w:val="0"/>
           <w:numId w:val="2"/>
@@ -1687,7 +1687,7 @@
     </w:p>
     <w:p>
       <w:pPr>
-        <w:pStyle w:val="41"/>
+        <w:pStyle w:val="42"/>
         <w:numPr>
           <w:ilvl w:val="0"/>
           <w:numId w:val="2"/>
@@ -1706,7 +1706,7 @@
     </w:p>
     <w:p>
       <w:pPr>
-        <w:pStyle w:val="41"/>
+        <w:pStyle w:val="42"/>
         <w:numPr>
           <w:ilvl w:val="0"/>
           <w:numId w:val="2"/>
@@ -1725,7 +1725,7 @@
     </w:p>
     <w:p>
       <w:pPr>
-        <w:pStyle w:val="41"/>
+        <w:pStyle w:val="42"/>
         <w:numPr>
           <w:ilvl w:val="0"/>
           <w:numId w:val="2"/>
@@ -1744,7 +1744,7 @@
     </w:p>
     <w:p>
       <w:pPr>
-        <w:pStyle w:val="41"/>
+        <w:pStyle w:val="42"/>
         <w:numPr>
           <w:ilvl w:val="0"/>
           <w:numId w:val="2"/>
@@ -1820,7 +1820,7 @@
     </w:p>
     <w:p>
       <w:pPr>
-        <w:pStyle w:val="21"/>
+        <w:pStyle w:val="22"/>
         <w:keepNext w:val="0"/>
         <w:keepLines w:val="0"/>
         <w:widowControl/>
@@ -1858,7 +1858,7 @@
     </w:p>
     <w:p>
       <w:pPr>
-        <w:pStyle w:val="21"/>
+        <w:pStyle w:val="22"/>
         <w:keepNext w:val="0"/>
         <w:keepLines w:val="0"/>
         <w:widowControl/>
@@ -1877,6 +1877,7 @@
     </w:p>
     <w:p>
       <w:pPr>
+        <w:spacing w:line="360" w:lineRule="auto"/>
         <w:rPr>
           <w:rFonts w:hint="default" w:ascii="Times New Roman" w:hAnsi="Times New Roman" w:eastAsia="sans-serif" w:cs="Times New Roman"/>
         </w:rPr>
@@ -1890,7 +1891,7 @@
     </w:p>
     <w:p>
       <w:pPr>
-        <w:pStyle w:val="21"/>
+        <w:pStyle w:val="22"/>
         <w:keepNext w:val="0"/>
         <w:keepLines w:val="0"/>
         <w:widowControl/>
@@ -1903,7 +1904,7 @@
     </w:p>
     <w:p>
       <w:pPr>
-        <w:pStyle w:val="21"/>
+        <w:pStyle w:val="22"/>
         <w:keepNext w:val="0"/>
         <w:keepLines w:val="0"/>
         <w:widowControl/>
@@ -2000,7 +2001,7 @@
             </w:pPr>
             <w:r>
               <w:rPr>
-                <w:rStyle w:val="22"/>
+                <w:rStyle w:val="23"/>
                 <w:rFonts w:hint="default" w:ascii="Times New Roman" w:hAnsi="Times New Roman" w:eastAsia="sans-serif" w:cs="Times New Roman"/>
                 <w:kern w:val="0"/>
                 <w:sz w:val="24"/>
@@ -2038,7 +2039,7 @@
             </w:pPr>
             <w:r>
               <w:rPr>
-                <w:rStyle w:val="22"/>
+                <w:rStyle w:val="23"/>
                 <w:rFonts w:hint="default" w:ascii="Times New Roman" w:hAnsi="Times New Roman" w:eastAsia="sans-serif" w:cs="Times New Roman"/>
                 <w:kern w:val="0"/>
                 <w:sz w:val="24"/>
@@ -2076,7 +2077,7 @@
             </w:pPr>
             <w:r>
               <w:rPr>
-                <w:rStyle w:val="22"/>
+                <w:rStyle w:val="23"/>
                 <w:rFonts w:hint="default" w:ascii="Times New Roman" w:hAnsi="Times New Roman" w:eastAsia="sans-serif" w:cs="Times New Roman"/>
                 <w:kern w:val="0"/>
                 <w:sz w:val="24"/>
@@ -2114,7 +2115,7 @@
             </w:pPr>
             <w:r>
               <w:rPr>
-                <w:rStyle w:val="22"/>
+                <w:rStyle w:val="23"/>
                 <w:rFonts w:hint="default" w:ascii="Times New Roman" w:hAnsi="Times New Roman" w:eastAsia="sans-serif" w:cs="Times New Roman"/>
                 <w:kern w:val="0"/>
                 <w:sz w:val="24"/>
@@ -2152,7 +2153,7 @@
             </w:pPr>
             <w:r>
               <w:rPr>
-                <w:rStyle w:val="22"/>
+                <w:rStyle w:val="23"/>
                 <w:rFonts w:hint="default" w:ascii="Times New Roman" w:hAnsi="Times New Roman" w:eastAsia="sans-serif" w:cs="Times New Roman"/>
                 <w:kern w:val="0"/>
                 <w:sz w:val="24"/>
@@ -2419,7 +2420,6 @@
             <w:insideH w:val="none" w:color="auto" w:sz="0" w:space="0"/>
             <w:insideV w:val="none" w:color="auto" w:sz="0" w:space="0"/>
           </w:tblBorders>
-          <w:shd w:val="clear" w:color="auto" w:fill="auto"/>
           <w:tblCellMar>
             <w:top w:w="15" w:type="dxa"/>
             <w:left w:w="15" w:type="dxa"/>
@@ -3066,7 +3066,7 @@
     </w:tbl>
     <w:p>
       <w:pPr>
-        <w:pStyle w:val="21"/>
+        <w:pStyle w:val="22"/>
         <w:keepNext w:val="0"/>
         <w:keepLines w:val="0"/>
         <w:widowControl/>
@@ -3083,7 +3083,7 @@
     </w:p>
     <w:p>
       <w:pPr>
-        <w:pStyle w:val="21"/>
+        <w:pStyle w:val="22"/>
         <w:keepNext w:val="0"/>
         <w:keepLines w:val="0"/>
         <w:widowControl/>
@@ -3110,7 +3110,7 @@
     </w:p>
     <w:p>
       <w:pPr>
-        <w:pStyle w:val="21"/>
+        <w:pStyle w:val="22"/>
         <w:keepNext w:val="0"/>
         <w:keepLines w:val="0"/>
         <w:widowControl/>
@@ -3133,7 +3133,7 @@
     </w:p>
     <w:p>
       <w:pPr>
-        <w:pStyle w:val="21"/>
+        <w:pStyle w:val="22"/>
         <w:keepNext w:val="0"/>
         <w:keepLines w:val="0"/>
         <w:widowControl/>
@@ -3164,12 +3164,12 @@
         <w:rPr>
           <w:rFonts w:hint="default" w:ascii="Times New Roman" w:hAnsi="Times New Roman" w:eastAsia="sans-serif" w:cs="Times New Roman"/>
         </w:rPr>
-        <w:t>3.2. Badanie parametrów modeli zaawansowanych (CNN i LSTM)</w:t>
-      </w:r>
-    </w:p>
-    <w:p>
-      <w:pPr>
-        <w:pStyle w:val="21"/>
+        <w:t>Badanie parametrów modeli zaawansowanych (CNN i LSTM)</w:t>
+      </w:r>
+    </w:p>
+    <w:p>
+      <w:pPr>
+        <w:pStyle w:val="22"/>
         <w:keepNext w:val="0"/>
         <w:keepLines w:val="0"/>
         <w:widowControl/>
@@ -3188,7 +3188,7 @@
     </w:p>
     <w:p>
       <w:pPr>
-        <w:pStyle w:val="21"/>
+        <w:pStyle w:val="22"/>
         <w:keepNext w:val="0"/>
         <w:keepLines w:val="0"/>
         <w:widowControl/>
@@ -3284,7 +3284,7 @@
             </w:pPr>
             <w:r>
               <w:rPr>
-                <w:rStyle w:val="22"/>
+                <w:rStyle w:val="23"/>
                 <w:rFonts w:hint="default" w:ascii="Times New Roman" w:hAnsi="Times New Roman" w:eastAsia="sans-serif" w:cs="Times New Roman"/>
                 <w:kern w:val="0"/>
                 <w:sz w:val="24"/>
@@ -3322,7 +3322,7 @@
             </w:pPr>
             <w:r>
               <w:rPr>
-                <w:rStyle w:val="22"/>
+                <w:rStyle w:val="23"/>
                 <w:rFonts w:hint="default" w:ascii="Times New Roman" w:hAnsi="Times New Roman" w:eastAsia="sans-serif" w:cs="Times New Roman"/>
                 <w:kern w:val="0"/>
                 <w:sz w:val="24"/>
@@ -3360,7 +3360,7 @@
             </w:pPr>
             <w:r>
               <w:rPr>
-                <w:rStyle w:val="22"/>
+                <w:rStyle w:val="23"/>
                 <w:rFonts w:hint="default" w:ascii="Times New Roman" w:hAnsi="Times New Roman" w:eastAsia="sans-serif" w:cs="Times New Roman"/>
                 <w:kern w:val="0"/>
                 <w:sz w:val="24"/>
@@ -3398,7 +3398,7 @@
             </w:pPr>
             <w:r>
               <w:rPr>
-                <w:rStyle w:val="22"/>
+                <w:rStyle w:val="23"/>
                 <w:rFonts w:hint="default" w:ascii="Times New Roman" w:hAnsi="Times New Roman" w:eastAsia="sans-serif" w:cs="Times New Roman"/>
                 <w:kern w:val="0"/>
                 <w:sz w:val="24"/>
@@ -4171,7 +4171,7 @@
     </w:p>
     <w:p>
       <w:pPr>
-        <w:pStyle w:val="21"/>
+        <w:pStyle w:val="22"/>
         <w:keepNext w:val="0"/>
         <w:keepLines w:val="0"/>
         <w:widowControl/>
@@ -4217,12 +4217,12 @@
         <w:rPr>
           <w:rFonts w:hint="default" w:ascii="Times New Roman" w:hAnsi="Times New Roman" w:eastAsia="sans-serif" w:cs="Times New Roman"/>
         </w:rPr>
-        <w:t>3.2.2. Analiza Sieci Rekurencyjnej (LSTM)</w:t>
-      </w:r>
-    </w:p>
-    <w:p>
-      <w:pPr>
-        <w:pStyle w:val="21"/>
+        <w:t>Analiza Sieci Rekurencyjnej (LSTM)</w:t>
+      </w:r>
+    </w:p>
+    <w:p>
+      <w:pPr>
+        <w:pStyle w:val="22"/>
         <w:keepNext w:val="0"/>
         <w:keepLines w:val="0"/>
         <w:widowControl/>
@@ -4241,7 +4241,7 @@
     </w:p>
     <w:p>
       <w:pPr>
-        <w:pStyle w:val="21"/>
+        <w:pStyle w:val="22"/>
         <w:keepNext w:val="0"/>
         <w:keepLines w:val="0"/>
         <w:widowControl/>
@@ -4268,7 +4268,7 @@
     </w:p>
     <w:p>
       <w:pPr>
-        <w:pStyle w:val="21"/>
+        <w:pStyle w:val="22"/>
         <w:keepNext w:val="0"/>
         <w:keepLines w:val="0"/>
         <w:widowControl/>
@@ -4308,7 +4308,7 @@
     </w:p>
     <w:p>
       <w:pPr>
-        <w:pStyle w:val="21"/>
+        <w:pStyle w:val="22"/>
         <w:keepNext w:val="0"/>
         <w:keepLines w:val="0"/>
         <w:widowControl/>
@@ -4362,12 +4362,12 @@
         <w:rPr>
           <w:rFonts w:hint="default" w:ascii="Times New Roman" w:hAnsi="Times New Roman" w:eastAsia="sans-serif" w:cs="Times New Roman"/>
         </w:rPr>
-        <w:t>4. Podsumowanie i wnioski końcowe</w:t>
-      </w:r>
-    </w:p>
-    <w:p>
-      <w:pPr>
-        <w:pStyle w:val="21"/>
+        <w:t>Podsumowanie i wnioski końcowe</w:t>
+      </w:r>
+    </w:p>
+    <w:p>
+      <w:pPr>
+        <w:pStyle w:val="22"/>
         <w:keepNext w:val="0"/>
         <w:keepLines w:val="0"/>
         <w:widowControl/>
@@ -4408,7 +4408,7 @@
     </w:p>
     <w:p>
       <w:pPr>
-        <w:pStyle w:val="21"/>
+        <w:pStyle w:val="22"/>
         <w:keepNext w:val="0"/>
         <w:keepLines w:val="0"/>
         <w:widowControl/>
@@ -4424,17 +4424,7 @@
           <w:b/>
           <w:bCs/>
         </w:rPr>
-        <w:t>Skuteczność</w:t>
-      </w:r>
-      <w:bookmarkStart w:id="9" w:name="_GoBack"/>
-      <w:bookmarkEnd w:id="9"/>
-      <w:r>
-        <w:rPr>
-          <w:rFonts w:hint="default" w:ascii="Times New Roman" w:hAnsi="Times New Roman" w:eastAsia="sans-serif" w:cs="Times New Roman"/>
-          <w:b/>
-          <w:bCs/>
-        </w:rPr>
-        <w:t xml:space="preserve"> własnej implementacji:</w:t>
+        <w:t>Skuteczność własnej implementacji:</w:t>
       </w:r>
       <w:r>
         <w:rPr>
@@ -4458,7 +4448,7 @@
     </w:p>
     <w:p>
       <w:pPr>
-        <w:pStyle w:val="21"/>
+        <w:pStyle w:val="22"/>
         <w:keepNext w:val="0"/>
         <w:keepLines w:val="0"/>
         <w:widowControl/>
@@ -4485,14 +4475,14 @@
     </w:p>
     <w:p>
       <w:pPr>
-        <w:pStyle w:val="21"/>
+        <w:pStyle w:val="22"/>
         <w:keepNext w:val="0"/>
         <w:keepLines w:val="0"/>
         <w:widowControl/>
         <w:suppressLineNumbers w:val="0"/>
         <w:spacing w:before="0" w:beforeAutospacing="0" w:line="360" w:lineRule="auto"/>
         <w:rPr>
-          <w:rFonts w:hint="default" w:ascii="Times New Roman" w:hAnsi="Times New Roman" w:cs="Times New Roman"/>
+          <w:rFonts w:hint="default" w:ascii="Times New Roman" w:hAnsi="Times New Roman" w:eastAsia="sans-serif" w:cs="Times New Roman"/>
         </w:rPr>
       </w:pPr>
       <w:r>
@@ -4525,6 +4515,2393 @@
     </w:p>
     <w:p>
       <w:pPr>
+        <w:pStyle w:val="3"/>
+        <w:keepNext w:val="0"/>
+        <w:keepLines w:val="0"/>
+        <w:widowControl/>
+        <w:suppressLineNumbers w:val="0"/>
+        <w:spacing w:before="0" w:beforeAutospacing="0" w:line="360" w:lineRule="auto"/>
+        <w:rPr>
+          <w:rFonts w:hint="default" w:ascii="Times New Roman" w:hAnsi="Times New Roman" w:eastAsia="sans-serif" w:cs="Times New Roman"/>
+        </w:rPr>
+      </w:pPr>
+      <w:r>
+        <w:rPr>
+          <w:rFonts w:hint="default" w:ascii="Times New Roman" w:hAnsi="Times New Roman" w:eastAsia="sans-serif" w:cs="Times New Roman"/>
+        </w:rPr>
+        <w:t>Opis problemu i zbioru danych</w:t>
+      </w:r>
+    </w:p>
+    <w:p>
+      <w:pPr>
+        <w:pStyle w:val="22"/>
+        <w:keepNext w:val="0"/>
+        <w:keepLines w:val="0"/>
+        <w:widowControl/>
+        <w:suppressLineNumbers w:val="0"/>
+        <w:spacing w:before="0" w:beforeAutospacing="0" w:line="360" w:lineRule="auto"/>
+        <w:rPr>
+          <w:rFonts w:hint="default" w:ascii="Times New Roman" w:hAnsi="Times New Roman" w:eastAsia="sans-serif" w:cs="Times New Roman"/>
+        </w:rPr>
+      </w:pPr>
+      <w:r>
+        <w:rPr>
+          <w:rFonts w:hint="default" w:ascii="Times New Roman" w:hAnsi="Times New Roman" w:eastAsia="sans-serif" w:cs="Times New Roman"/>
+        </w:rPr>
+        <w:t xml:space="preserve">Celem badania jest predykcja stężenia tlenku węgla (CO) w powietrzu na podstawie danych z czujników chemicznych oraz parametrów atmosferycznych (temperatura, wilgotność). Zbiór danych </w:t>
+      </w:r>
+      <w:r>
+        <w:rPr>
+          <w:rFonts w:hint="default" w:ascii="Times New Roman" w:hAnsi="Times New Roman" w:eastAsia="sans-serif" w:cs="Times New Roman"/>
+          <w:b/>
+          <w:bCs/>
+        </w:rPr>
+        <w:t>Air Quality UCI</w:t>
+      </w:r>
+      <w:r>
+        <w:rPr>
+          <w:rFonts w:hint="default" w:ascii="Times New Roman" w:hAnsi="Times New Roman" w:eastAsia="sans-serif" w:cs="Times New Roman"/>
+        </w:rPr>
+        <w:t xml:space="preserve"> zawiera 9358 obserwacji czasowych.</w:t>
+      </w:r>
+      <w:r>
+        <w:rPr>
+          <w:rFonts w:hint="default" w:eastAsia="sans-serif" w:cs="Times New Roman"/>
+          <w:lang w:val="pl-PL"/>
+        </w:rPr>
+        <w:t xml:space="preserve"> </w:t>
+      </w:r>
+      <w:r>
+        <w:rPr>
+          <w:rFonts w:hint="default" w:ascii="Times New Roman" w:hAnsi="Times New Roman" w:eastAsia="sans-serif" w:cs="Times New Roman"/>
+        </w:rPr>
+        <w:t>Zgodnie z wymogami projektu, dane zostały podzielone chronologicznie na trzy podzbiory:</w:t>
+      </w:r>
+    </w:p>
+    <w:p>
+      <w:pPr>
+        <w:pStyle w:val="22"/>
+        <w:keepNext w:val="0"/>
+        <w:keepLines w:val="0"/>
+        <w:widowControl/>
+        <w:suppressLineNumbers w:val="0"/>
+        <w:spacing w:before="0" w:beforeAutospacing="0" w:line="360" w:lineRule="auto"/>
+        <w:rPr>
+          <w:rFonts w:hint="default" w:ascii="Times New Roman" w:hAnsi="Times New Roman" w:eastAsia="sans-serif" w:cs="Times New Roman"/>
+        </w:rPr>
+      </w:pPr>
+      <w:r>
+        <w:rPr>
+          <w:rFonts w:hint="default" w:ascii="Times New Roman" w:hAnsi="Times New Roman" w:eastAsia="sans-serif" w:cs="Times New Roman"/>
+          <w:b/>
+          <w:bCs/>
+        </w:rPr>
+        <w:t>Zbiór uczący:</w:t>
+      </w:r>
+      <w:r>
+        <w:rPr>
+          <w:rFonts w:hint="default" w:ascii="Times New Roman" w:hAnsi="Times New Roman" w:eastAsia="sans-serif" w:cs="Times New Roman"/>
+        </w:rPr>
+        <w:t xml:space="preserve"> 70% obserwacji.</w:t>
+      </w:r>
+    </w:p>
+    <w:p>
+      <w:pPr>
+        <w:pStyle w:val="22"/>
+        <w:keepNext w:val="0"/>
+        <w:keepLines w:val="0"/>
+        <w:widowControl/>
+        <w:suppressLineNumbers w:val="0"/>
+        <w:spacing w:before="0" w:beforeAutospacing="0" w:line="360" w:lineRule="auto"/>
+        <w:rPr>
+          <w:rFonts w:hint="default" w:ascii="Times New Roman" w:hAnsi="Times New Roman" w:eastAsia="sans-serif" w:cs="Times New Roman"/>
+        </w:rPr>
+      </w:pPr>
+      <w:r>
+        <w:rPr>
+          <w:rFonts w:hint="default" w:ascii="Times New Roman" w:hAnsi="Times New Roman" w:eastAsia="sans-serif" w:cs="Times New Roman"/>
+          <w:b/>
+          <w:bCs/>
+        </w:rPr>
+        <w:t>Zbiór walidacyjny:</w:t>
+      </w:r>
+      <w:r>
+        <w:rPr>
+          <w:rFonts w:hint="default" w:ascii="Times New Roman" w:hAnsi="Times New Roman" w:eastAsia="sans-serif" w:cs="Times New Roman"/>
+        </w:rPr>
+        <w:t xml:space="preserve"> 15% obserwacji.</w:t>
+      </w:r>
+    </w:p>
+    <w:p>
+      <w:pPr>
+        <w:pStyle w:val="22"/>
+        <w:keepNext w:val="0"/>
+        <w:keepLines w:val="0"/>
+        <w:widowControl/>
+        <w:suppressLineNumbers w:val="0"/>
+        <w:spacing w:before="0" w:beforeAutospacing="0" w:line="360" w:lineRule="auto"/>
+        <w:rPr>
+          <w:rFonts w:hint="default" w:ascii="Times New Roman" w:hAnsi="Times New Roman" w:eastAsia="sans-serif" w:cs="Times New Roman"/>
+        </w:rPr>
+      </w:pPr>
+      <w:r>
+        <w:rPr>
+          <w:rFonts w:hint="default" w:ascii="Times New Roman" w:hAnsi="Times New Roman" w:eastAsia="sans-serif" w:cs="Times New Roman"/>
+          <w:b/>
+          <w:bCs/>
+        </w:rPr>
+        <w:t>Zbiór testowy:</w:t>
+      </w:r>
+      <w:r>
+        <w:rPr>
+          <w:rFonts w:hint="default" w:ascii="Times New Roman" w:hAnsi="Times New Roman" w:eastAsia="sans-serif" w:cs="Times New Roman"/>
+        </w:rPr>
+        <w:t xml:space="preserve"> 15% obserwacji.</w:t>
+      </w:r>
+    </w:p>
+    <w:p>
+      <w:pPr>
+        <w:pStyle w:val="22"/>
+        <w:keepNext w:val="0"/>
+        <w:keepLines w:val="0"/>
+        <w:widowControl/>
+        <w:suppressLineNumbers w:val="0"/>
+        <w:spacing w:before="0" w:beforeAutospacing="0" w:line="360" w:lineRule="auto"/>
+        <w:rPr>
+          <w:rFonts w:hint="default" w:ascii="Times New Roman" w:hAnsi="Times New Roman" w:eastAsia="sans-serif" w:cs="Times New Roman"/>
+        </w:rPr>
+      </w:pPr>
+    </w:p>
+    <w:p>
+      <w:pPr>
+        <w:keepNext w:val="0"/>
+        <w:keepLines w:val="0"/>
+        <w:widowControl/>
+        <w:suppressLineNumbers w:val="0"/>
+        <w:spacing w:before="0" w:beforeAutospacing="0" w:line="360" w:lineRule="auto"/>
+        <w:rPr>
+          <w:rFonts w:hint="default" w:ascii="Times New Roman" w:hAnsi="Times New Roman" w:eastAsia="sans-serif" w:cs="Times New Roman"/>
+        </w:rPr>
+      </w:pPr>
+    </w:p>
+    <w:p>
+      <w:pPr>
+        <w:pStyle w:val="3"/>
+        <w:keepNext w:val="0"/>
+        <w:keepLines w:val="0"/>
+        <w:widowControl/>
+        <w:suppressLineNumbers w:val="0"/>
+        <w:spacing w:before="0" w:beforeAutospacing="0" w:line="360" w:lineRule="auto"/>
+        <w:rPr>
+          <w:rFonts w:hint="default" w:ascii="Times New Roman" w:hAnsi="Times New Roman" w:eastAsia="sans-serif" w:cs="Times New Roman"/>
+        </w:rPr>
+      </w:pPr>
+      <w:r>
+        <w:rPr>
+          <w:rFonts w:hint="default" w:ascii="Times New Roman" w:hAnsi="Times New Roman" w:eastAsia="sans-serif" w:cs="Times New Roman"/>
+        </w:rPr>
+        <w:t>Analiza własnej implementacji sieci perceptronowej (MLP)</w:t>
+      </w:r>
+    </w:p>
+    <w:p>
+      <w:pPr>
+        <w:pStyle w:val="22"/>
+        <w:keepNext w:val="0"/>
+        <w:keepLines w:val="0"/>
+        <w:widowControl/>
+        <w:suppressLineNumbers w:val="0"/>
+        <w:spacing w:before="0" w:beforeAutospacing="0" w:line="360" w:lineRule="auto"/>
+        <w:rPr>
+          <w:rFonts w:hint="default" w:ascii="Times New Roman" w:hAnsi="Times New Roman" w:eastAsia="sans-serif" w:cs="Times New Roman"/>
+        </w:rPr>
+      </w:pPr>
+      <w:r>
+        <w:rPr>
+          <w:rFonts w:hint="default" w:ascii="Times New Roman" w:hAnsi="Times New Roman" w:eastAsia="sans-serif" w:cs="Times New Roman"/>
+        </w:rPr>
+        <w:t xml:space="preserve">Na podstawie </w:t>
+      </w:r>
+      <w:r>
+        <w:rPr>
+          <w:rFonts w:hint="default" w:eastAsia="sans-serif" w:cs="Times New Roman"/>
+          <w:lang w:val="pl-PL"/>
+        </w:rPr>
+        <w:t xml:space="preserve">wyników, </w:t>
+      </w:r>
+      <w:r>
+        <w:rPr>
+          <w:rFonts w:hint="default" w:ascii="Times New Roman" w:hAnsi="Times New Roman" w:eastAsia="sans-serif" w:cs="Times New Roman"/>
+        </w:rPr>
+        <w:t>przeanalizowa</w:t>
+      </w:r>
+      <w:r>
+        <w:rPr>
+          <w:rFonts w:hint="default" w:eastAsia="sans-serif" w:cs="Times New Roman"/>
+          <w:lang w:val="pl-PL"/>
+        </w:rPr>
+        <w:t xml:space="preserve">liśmy </w:t>
+      </w:r>
+      <w:r>
+        <w:rPr>
+          <w:rFonts w:hint="default" w:ascii="Times New Roman" w:hAnsi="Times New Roman" w:eastAsia="sans-serif" w:cs="Times New Roman"/>
+        </w:rPr>
+        <w:t>wpływ kluczowych hiperparametrów na jakość predykcji.</w:t>
+      </w:r>
+    </w:p>
+    <w:p>
+      <w:pPr>
+        <w:pStyle w:val="4"/>
+        <w:keepNext w:val="0"/>
+        <w:keepLines w:val="0"/>
+        <w:widowControl/>
+        <w:suppressLineNumbers w:val="0"/>
+        <w:spacing w:before="0" w:beforeAutospacing="0" w:line="360" w:lineRule="auto"/>
+        <w:rPr>
+          <w:rFonts w:hint="default" w:ascii="Times New Roman" w:hAnsi="Times New Roman" w:eastAsia="sans-serif" w:cs="Times New Roman"/>
+        </w:rPr>
+      </w:pPr>
+      <w:r>
+        <w:rPr>
+          <w:rFonts w:hint="default" w:ascii="Times New Roman" w:hAnsi="Times New Roman" w:eastAsia="sans-serif" w:cs="Times New Roman"/>
+        </w:rPr>
+        <w:t>Wpływ szybkości uczenia (Learning Rate)</w:t>
+      </w:r>
+    </w:p>
+    <w:tbl>
+      <w:tblPr>
+        <w:tblW w:w="0" w:type="auto"/>
+        <w:tblCellSpacing w:w="15" w:type="dxa"/>
+        <w:tblInd w:w="10" w:type="dxa"/>
+        <w:tblBorders>
+          <w:top w:val="none" w:color="auto" w:sz="0" w:space="0"/>
+          <w:left w:val="none" w:color="auto" w:sz="0" w:space="0"/>
+          <w:bottom w:val="none" w:color="auto" w:sz="0" w:space="0"/>
+          <w:right w:val="none" w:color="auto" w:sz="0" w:space="0"/>
+          <w:insideH w:val="none" w:color="auto" w:sz="0" w:space="0"/>
+          <w:insideV w:val="none" w:color="auto" w:sz="0" w:space="0"/>
+        </w:tblBorders>
+        <w:shd w:val="clear"/>
+        <w:tblLayout w:type="autofit"/>
+        <w:tblCellMar>
+          <w:top w:w="15" w:type="dxa"/>
+          <w:left w:w="15" w:type="dxa"/>
+          <w:bottom w:w="15" w:type="dxa"/>
+          <w:right w:w="15" w:type="dxa"/>
+        </w:tblCellMar>
+      </w:tblPr>
+      <w:tblGrid>
+        <w:gridCol w:w="1571"/>
+        <w:gridCol w:w="1867"/>
+        <w:gridCol w:w="1656"/>
+        <w:gridCol w:w="4078"/>
+      </w:tblGrid>
+      <w:tr>
+        <w:tblPrEx>
+          <w:tblBorders>
+            <w:top w:val="none" w:color="auto" w:sz="0" w:space="0"/>
+            <w:left w:val="none" w:color="auto" w:sz="0" w:space="0"/>
+            <w:bottom w:val="none" w:color="auto" w:sz="0" w:space="0"/>
+            <w:right w:val="none" w:color="auto" w:sz="0" w:space="0"/>
+            <w:insideH w:val="none" w:color="auto" w:sz="0" w:space="0"/>
+            <w:insideV w:val="none" w:color="auto" w:sz="0" w:space="0"/>
+          </w:tblBorders>
+          <w:shd w:val="clear"/>
+          <w:tblCellMar>
+            <w:top w:w="15" w:type="dxa"/>
+            <w:left w:w="15" w:type="dxa"/>
+            <w:bottom w:w="15" w:type="dxa"/>
+            <w:right w:w="15" w:type="dxa"/>
+          </w:tblCellMar>
+        </w:tblPrEx>
+        <w:trPr>
+          <w:tblHeader/>
+          <w:tblCellSpacing w:w="15" w:type="dxa"/>
+        </w:trPr>
+        <w:tc>
+          <w:tcPr>
+            <w:tcW w:w="0" w:type="auto"/>
+            <w:tcBorders>
+              <w:top w:val="single" w:color="auto" w:sz="4" w:space="0"/>
+              <w:left w:val="single" w:color="auto" w:sz="4" w:space="0"/>
+              <w:bottom w:val="single" w:color="auto" w:sz="4" w:space="0"/>
+              <w:right w:val="single" w:color="auto" w:sz="4" w:space="0"/>
+            </w:tcBorders>
+            <w:shd w:val="clear"/>
+            <w:vAlign w:val="center"/>
+          </w:tcPr>
+          <w:p>
+            <w:pPr>
+              <w:keepNext w:val="0"/>
+              <w:keepLines w:val="0"/>
+              <w:widowControl/>
+              <w:suppressLineNumbers w:val="0"/>
+              <w:spacing w:before="0" w:beforeAutospacing="0" w:line="360" w:lineRule="auto"/>
+              <w:jc w:val="left"/>
+              <w:rPr>
+                <w:rFonts w:hint="default" w:ascii="Times New Roman" w:hAnsi="Times New Roman" w:eastAsia="sans-serif" w:cs="Times New Roman"/>
+              </w:rPr>
+            </w:pPr>
+            <w:r>
+              <w:rPr>
+                <w:rStyle w:val="23"/>
+                <w:rFonts w:hint="default" w:ascii="Times New Roman" w:hAnsi="Times New Roman" w:eastAsia="sans-serif" w:cs="Times New Roman"/>
+                <w:kern w:val="0"/>
+                <w:sz w:val="24"/>
+                <w:szCs w:val="24"/>
+                <w:lang w:val="en-US" w:eastAsia="zh-CN" w:bidi="ar"/>
+                <w14:ligatures w14:val="standardContextual"/>
+              </w:rPr>
+              <w:t>Parametr (LR)</w:t>
+            </w:r>
+          </w:p>
+        </w:tc>
+        <w:tc>
+          <w:tcPr>
+            <w:tcW w:w="0" w:type="auto"/>
+            <w:tcBorders>
+              <w:top w:val="single" w:color="auto" w:sz="4" w:space="0"/>
+              <w:left w:val="single" w:color="auto" w:sz="4" w:space="0"/>
+              <w:bottom w:val="single" w:color="auto" w:sz="4" w:space="0"/>
+              <w:right w:val="single" w:color="auto" w:sz="4" w:space="0"/>
+            </w:tcBorders>
+            <w:shd w:val="clear"/>
+            <w:vAlign w:val="center"/>
+          </w:tcPr>
+          <w:p>
+            <w:pPr>
+              <w:keepNext w:val="0"/>
+              <w:keepLines w:val="0"/>
+              <w:widowControl/>
+              <w:suppressLineNumbers w:val="0"/>
+              <w:spacing w:before="0" w:beforeAutospacing="0" w:line="360" w:lineRule="auto"/>
+              <w:jc w:val="left"/>
+              <w:rPr>
+                <w:rFonts w:hint="default" w:ascii="Times New Roman" w:hAnsi="Times New Roman" w:eastAsia="sans-serif" w:cs="Times New Roman"/>
+              </w:rPr>
+            </w:pPr>
+            <w:r>
+              <w:rPr>
+                <w:rStyle w:val="23"/>
+                <w:rFonts w:hint="default" w:ascii="Times New Roman" w:hAnsi="Times New Roman" w:eastAsia="sans-serif" w:cs="Times New Roman"/>
+                <w:kern w:val="0"/>
+                <w:sz w:val="24"/>
+                <w:szCs w:val="24"/>
+                <w:lang w:val="en-US" w:eastAsia="zh-CN" w:bidi="ar"/>
+                <w14:ligatures w14:val="standardContextual"/>
+              </w:rPr>
+              <w:t>Średni MSE (Test)</w:t>
+            </w:r>
+          </w:p>
+        </w:tc>
+        <w:tc>
+          <w:tcPr>
+            <w:tcW w:w="0" w:type="auto"/>
+            <w:tcBorders>
+              <w:top w:val="single" w:color="auto" w:sz="4" w:space="0"/>
+              <w:left w:val="single" w:color="auto" w:sz="4" w:space="0"/>
+              <w:bottom w:val="single" w:color="auto" w:sz="4" w:space="0"/>
+              <w:right w:val="single" w:color="auto" w:sz="4" w:space="0"/>
+            </w:tcBorders>
+            <w:shd w:val="clear"/>
+            <w:vAlign w:val="center"/>
+          </w:tcPr>
+          <w:p>
+            <w:pPr>
+              <w:keepNext w:val="0"/>
+              <w:keepLines w:val="0"/>
+              <w:widowControl/>
+              <w:suppressLineNumbers w:val="0"/>
+              <w:spacing w:before="0" w:beforeAutospacing="0" w:line="360" w:lineRule="auto"/>
+              <w:jc w:val="left"/>
+              <w:rPr>
+                <w:rFonts w:hint="default" w:ascii="Times New Roman" w:hAnsi="Times New Roman" w:eastAsia="sans-serif" w:cs="Times New Roman"/>
+              </w:rPr>
+            </w:pPr>
+            <w:r>
+              <w:rPr>
+                <w:rStyle w:val="23"/>
+                <w:rFonts w:hint="default" w:ascii="Times New Roman" w:hAnsi="Times New Roman" w:eastAsia="sans-serif" w:cs="Times New Roman"/>
+                <w:kern w:val="0"/>
+                <w:sz w:val="24"/>
+                <w:szCs w:val="24"/>
+                <w:lang w:val="en-US" w:eastAsia="zh-CN" w:bidi="ar"/>
+                <w14:ligatures w14:val="standardContextual"/>
+              </w:rPr>
+              <w:t>Średni R2 (Test)</w:t>
+            </w:r>
+          </w:p>
+        </w:tc>
+        <w:tc>
+          <w:tcPr>
+            <w:tcW w:w="0" w:type="auto"/>
+            <w:tcBorders>
+              <w:top w:val="single" w:color="auto" w:sz="4" w:space="0"/>
+              <w:left w:val="single" w:color="auto" w:sz="4" w:space="0"/>
+              <w:bottom w:val="single" w:color="auto" w:sz="4" w:space="0"/>
+              <w:right w:val="single" w:color="auto" w:sz="4" w:space="0"/>
+            </w:tcBorders>
+            <w:shd w:val="clear"/>
+            <w:vAlign w:val="center"/>
+          </w:tcPr>
+          <w:p>
+            <w:pPr>
+              <w:keepNext w:val="0"/>
+              <w:keepLines w:val="0"/>
+              <w:widowControl/>
+              <w:suppressLineNumbers w:val="0"/>
+              <w:spacing w:before="0" w:beforeAutospacing="0" w:line="360" w:lineRule="auto"/>
+              <w:jc w:val="left"/>
+              <w:rPr>
+                <w:rFonts w:hint="default" w:ascii="Times New Roman" w:hAnsi="Times New Roman" w:eastAsia="sans-serif" w:cs="Times New Roman"/>
+              </w:rPr>
+            </w:pPr>
+            <w:r>
+              <w:rPr>
+                <w:rStyle w:val="23"/>
+                <w:rFonts w:hint="default" w:ascii="Times New Roman" w:hAnsi="Times New Roman" w:eastAsia="sans-serif" w:cs="Times New Roman"/>
+                <w:kern w:val="0"/>
+                <w:sz w:val="24"/>
+                <w:szCs w:val="24"/>
+                <w:lang w:val="en-US" w:eastAsia="zh-CN" w:bidi="ar"/>
+                <w14:ligatures w14:val="standardContextual"/>
+              </w:rPr>
+              <w:t>Obserwacje</w:t>
+            </w:r>
+          </w:p>
+        </w:tc>
+      </w:tr>
+      <w:tr>
+        <w:tblPrEx>
+          <w:tblBorders>
+            <w:top w:val="none" w:color="auto" w:sz="0" w:space="0"/>
+            <w:left w:val="none" w:color="auto" w:sz="0" w:space="0"/>
+            <w:bottom w:val="none" w:color="auto" w:sz="0" w:space="0"/>
+            <w:right w:val="none" w:color="auto" w:sz="0" w:space="0"/>
+            <w:insideH w:val="none" w:color="auto" w:sz="0" w:space="0"/>
+            <w:insideV w:val="none" w:color="auto" w:sz="0" w:space="0"/>
+          </w:tblBorders>
+          <w:shd w:val="clear"/>
+          <w:tblCellMar>
+            <w:top w:w="15" w:type="dxa"/>
+            <w:left w:w="15" w:type="dxa"/>
+            <w:bottom w:w="15" w:type="dxa"/>
+            <w:right w:w="15" w:type="dxa"/>
+          </w:tblCellMar>
+        </w:tblPrEx>
+        <w:trPr>
+          <w:tblCellSpacing w:w="15" w:type="dxa"/>
+        </w:trPr>
+        <w:tc>
+          <w:tcPr>
+            <w:tcW w:w="0" w:type="auto"/>
+            <w:tcBorders>
+              <w:top w:val="single" w:color="auto" w:sz="4" w:space="0"/>
+              <w:left w:val="single" w:color="auto" w:sz="4" w:space="0"/>
+              <w:bottom w:val="single" w:color="auto" w:sz="4" w:space="0"/>
+              <w:right w:val="single" w:color="auto" w:sz="4" w:space="0"/>
+            </w:tcBorders>
+            <w:shd w:val="clear"/>
+            <w:vAlign w:val="center"/>
+          </w:tcPr>
+          <w:p>
+            <w:pPr>
+              <w:keepNext w:val="0"/>
+              <w:keepLines w:val="0"/>
+              <w:widowControl/>
+              <w:suppressLineNumbers w:val="0"/>
+              <w:spacing w:before="0" w:beforeAutospacing="0" w:line="360" w:lineRule="auto"/>
+              <w:jc w:val="left"/>
+              <w:rPr>
+                <w:rFonts w:hint="default" w:ascii="Times New Roman" w:hAnsi="Times New Roman" w:eastAsia="sans-serif" w:cs="Times New Roman"/>
+              </w:rPr>
+            </w:pPr>
+            <w:r>
+              <w:rPr>
+                <w:rFonts w:hint="default" w:ascii="Times New Roman" w:hAnsi="Times New Roman" w:eastAsia="sans-serif" w:cs="Times New Roman"/>
+                <w:b/>
+                <w:bCs/>
+                <w:kern w:val="0"/>
+                <w:sz w:val="24"/>
+                <w:szCs w:val="24"/>
+                <w:lang w:val="en-US" w:eastAsia="zh-CN" w:bidi="ar"/>
+                <w14:ligatures w14:val="standardContextual"/>
+              </w:rPr>
+              <w:t>0.001</w:t>
+            </w:r>
+          </w:p>
+        </w:tc>
+        <w:tc>
+          <w:tcPr>
+            <w:tcW w:w="0" w:type="auto"/>
+            <w:tcBorders>
+              <w:top w:val="single" w:color="auto" w:sz="4" w:space="0"/>
+              <w:left w:val="single" w:color="auto" w:sz="4" w:space="0"/>
+              <w:bottom w:val="single" w:color="auto" w:sz="4" w:space="0"/>
+              <w:right w:val="single" w:color="auto" w:sz="4" w:space="0"/>
+            </w:tcBorders>
+            <w:shd w:val="clear"/>
+            <w:vAlign w:val="center"/>
+          </w:tcPr>
+          <w:p>
+            <w:pPr>
+              <w:keepNext w:val="0"/>
+              <w:keepLines w:val="0"/>
+              <w:widowControl/>
+              <w:suppressLineNumbers w:val="0"/>
+              <w:spacing w:before="0" w:beforeAutospacing="0" w:line="360" w:lineRule="auto"/>
+              <w:jc w:val="left"/>
+              <w:rPr>
+                <w:rFonts w:hint="default" w:ascii="Times New Roman" w:hAnsi="Times New Roman" w:eastAsia="sans-serif" w:cs="Times New Roman"/>
+              </w:rPr>
+            </w:pPr>
+            <w:r>
+              <w:rPr>
+                <w:rFonts w:hint="default" w:ascii="Times New Roman" w:hAnsi="Times New Roman" w:eastAsia="sans-serif" w:cs="Times New Roman"/>
+                <w:kern w:val="0"/>
+                <w:sz w:val="24"/>
+                <w:szCs w:val="24"/>
+                <w:lang w:val="en-US" w:eastAsia="zh-CN" w:bidi="ar"/>
+                <w14:ligatures w14:val="standardContextual"/>
+              </w:rPr>
+              <w:t>1991.68</w:t>
+            </w:r>
+          </w:p>
+        </w:tc>
+        <w:tc>
+          <w:tcPr>
+            <w:tcW w:w="0" w:type="auto"/>
+            <w:tcBorders>
+              <w:top w:val="single" w:color="auto" w:sz="4" w:space="0"/>
+              <w:left w:val="single" w:color="auto" w:sz="4" w:space="0"/>
+              <w:bottom w:val="single" w:color="auto" w:sz="4" w:space="0"/>
+              <w:right w:val="single" w:color="auto" w:sz="4" w:space="0"/>
+            </w:tcBorders>
+            <w:shd w:val="clear"/>
+            <w:vAlign w:val="center"/>
+          </w:tcPr>
+          <w:p>
+            <w:pPr>
+              <w:keepNext w:val="0"/>
+              <w:keepLines w:val="0"/>
+              <w:widowControl/>
+              <w:suppressLineNumbers w:val="0"/>
+              <w:spacing w:before="0" w:beforeAutospacing="0" w:line="360" w:lineRule="auto"/>
+              <w:jc w:val="left"/>
+              <w:rPr>
+                <w:rFonts w:hint="default" w:ascii="Times New Roman" w:hAnsi="Times New Roman" w:eastAsia="sans-serif" w:cs="Times New Roman"/>
+              </w:rPr>
+            </w:pPr>
+            <w:r>
+              <w:rPr>
+                <w:rFonts w:hint="default" w:ascii="Times New Roman" w:hAnsi="Times New Roman" w:eastAsia="sans-serif" w:cs="Times New Roman"/>
+                <w:kern w:val="0"/>
+                <w:sz w:val="24"/>
+                <w:szCs w:val="24"/>
+                <w:lang w:val="en-US" w:eastAsia="zh-CN" w:bidi="ar"/>
+                <w14:ligatures w14:val="standardContextual"/>
+              </w:rPr>
+              <w:t>0.9918</w:t>
+            </w:r>
+          </w:p>
+        </w:tc>
+        <w:tc>
+          <w:tcPr>
+            <w:tcW w:w="0" w:type="auto"/>
+            <w:tcBorders>
+              <w:top w:val="single" w:color="auto" w:sz="4" w:space="0"/>
+              <w:left w:val="single" w:color="auto" w:sz="4" w:space="0"/>
+              <w:bottom w:val="single" w:color="auto" w:sz="4" w:space="0"/>
+              <w:right w:val="single" w:color="auto" w:sz="4" w:space="0"/>
+            </w:tcBorders>
+            <w:shd w:val="clear"/>
+            <w:vAlign w:val="center"/>
+          </w:tcPr>
+          <w:p>
+            <w:pPr>
+              <w:keepNext w:val="0"/>
+              <w:keepLines w:val="0"/>
+              <w:widowControl/>
+              <w:suppressLineNumbers w:val="0"/>
+              <w:spacing w:before="0" w:beforeAutospacing="0" w:line="360" w:lineRule="auto"/>
+              <w:jc w:val="left"/>
+              <w:rPr>
+                <w:rFonts w:hint="default" w:ascii="Times New Roman" w:hAnsi="Times New Roman" w:eastAsia="sans-serif" w:cs="Times New Roman"/>
+              </w:rPr>
+            </w:pPr>
+            <w:r>
+              <w:rPr>
+                <w:rFonts w:hint="default" w:ascii="Times New Roman" w:hAnsi="Times New Roman" w:eastAsia="sans-serif" w:cs="Times New Roman"/>
+                <w:kern w:val="0"/>
+                <w:sz w:val="24"/>
+                <w:szCs w:val="24"/>
+                <w:lang w:val="en-US" w:eastAsia="zh-CN" w:bidi="ar"/>
+                <w14:ligatures w14:val="standardContextual"/>
+              </w:rPr>
+              <w:t>Stabilne wyniki, wysoka precyzja.</w:t>
+            </w:r>
+          </w:p>
+        </w:tc>
+      </w:tr>
+      <w:tr>
+        <w:tblPrEx>
+          <w:tblBorders>
+            <w:top w:val="none" w:color="auto" w:sz="0" w:space="0"/>
+            <w:left w:val="none" w:color="auto" w:sz="0" w:space="0"/>
+            <w:bottom w:val="none" w:color="auto" w:sz="0" w:space="0"/>
+            <w:right w:val="none" w:color="auto" w:sz="0" w:space="0"/>
+            <w:insideH w:val="none" w:color="auto" w:sz="0" w:space="0"/>
+            <w:insideV w:val="none" w:color="auto" w:sz="0" w:space="0"/>
+          </w:tblBorders>
+          <w:tblCellMar>
+            <w:top w:w="15" w:type="dxa"/>
+            <w:left w:w="15" w:type="dxa"/>
+            <w:bottom w:w="15" w:type="dxa"/>
+            <w:right w:w="15" w:type="dxa"/>
+          </w:tblCellMar>
+        </w:tblPrEx>
+        <w:trPr>
+          <w:tblCellSpacing w:w="15" w:type="dxa"/>
+        </w:trPr>
+        <w:tc>
+          <w:tcPr>
+            <w:tcW w:w="0" w:type="auto"/>
+            <w:tcBorders>
+              <w:top w:val="single" w:color="auto" w:sz="4" w:space="0"/>
+              <w:left w:val="single" w:color="auto" w:sz="4" w:space="0"/>
+              <w:bottom w:val="single" w:color="auto" w:sz="4" w:space="0"/>
+              <w:right w:val="single" w:color="auto" w:sz="4" w:space="0"/>
+            </w:tcBorders>
+            <w:shd w:val="clear"/>
+            <w:vAlign w:val="center"/>
+          </w:tcPr>
+          <w:p>
+            <w:pPr>
+              <w:keepNext w:val="0"/>
+              <w:keepLines w:val="0"/>
+              <w:widowControl/>
+              <w:suppressLineNumbers w:val="0"/>
+              <w:spacing w:before="0" w:beforeAutospacing="0" w:line="360" w:lineRule="auto"/>
+              <w:jc w:val="left"/>
+              <w:rPr>
+                <w:rFonts w:hint="default" w:ascii="Times New Roman" w:hAnsi="Times New Roman" w:eastAsia="sans-serif" w:cs="Times New Roman"/>
+              </w:rPr>
+            </w:pPr>
+            <w:r>
+              <w:rPr>
+                <w:rFonts w:hint="default" w:ascii="Times New Roman" w:hAnsi="Times New Roman" w:eastAsia="sans-serif" w:cs="Times New Roman"/>
+                <w:b/>
+                <w:bCs/>
+                <w:kern w:val="0"/>
+                <w:sz w:val="24"/>
+                <w:szCs w:val="24"/>
+                <w:lang w:val="en-US" w:eastAsia="zh-CN" w:bidi="ar"/>
+                <w14:ligatures w14:val="standardContextual"/>
+              </w:rPr>
+              <w:t>0.01</w:t>
+            </w:r>
+          </w:p>
+        </w:tc>
+        <w:tc>
+          <w:tcPr>
+            <w:tcW w:w="0" w:type="auto"/>
+            <w:tcBorders>
+              <w:top w:val="single" w:color="auto" w:sz="4" w:space="0"/>
+              <w:left w:val="single" w:color="auto" w:sz="4" w:space="0"/>
+              <w:bottom w:val="single" w:color="auto" w:sz="4" w:space="0"/>
+              <w:right w:val="single" w:color="auto" w:sz="4" w:space="0"/>
+            </w:tcBorders>
+            <w:shd w:val="clear"/>
+            <w:vAlign w:val="center"/>
+          </w:tcPr>
+          <w:p>
+            <w:pPr>
+              <w:keepNext w:val="0"/>
+              <w:keepLines w:val="0"/>
+              <w:widowControl/>
+              <w:suppressLineNumbers w:val="0"/>
+              <w:spacing w:before="0" w:beforeAutospacing="0" w:line="360" w:lineRule="auto"/>
+              <w:jc w:val="left"/>
+              <w:rPr>
+                <w:rFonts w:hint="default" w:ascii="Times New Roman" w:hAnsi="Times New Roman" w:eastAsia="sans-serif" w:cs="Times New Roman"/>
+              </w:rPr>
+            </w:pPr>
+            <w:r>
+              <w:rPr>
+                <w:rFonts w:hint="default" w:ascii="Times New Roman" w:hAnsi="Times New Roman" w:eastAsia="sans-serif" w:cs="Times New Roman"/>
+                <w:kern w:val="0"/>
+                <w:sz w:val="24"/>
+                <w:szCs w:val="24"/>
+                <w:lang w:val="en-US" w:eastAsia="zh-CN" w:bidi="ar"/>
+                <w14:ligatures w14:val="standardContextual"/>
+              </w:rPr>
+              <w:t>1399.73</w:t>
+            </w:r>
+          </w:p>
+        </w:tc>
+        <w:tc>
+          <w:tcPr>
+            <w:tcW w:w="0" w:type="auto"/>
+            <w:tcBorders>
+              <w:top w:val="single" w:color="auto" w:sz="4" w:space="0"/>
+              <w:left w:val="single" w:color="auto" w:sz="4" w:space="0"/>
+              <w:bottom w:val="single" w:color="auto" w:sz="4" w:space="0"/>
+              <w:right w:val="single" w:color="auto" w:sz="4" w:space="0"/>
+            </w:tcBorders>
+            <w:shd w:val="clear"/>
+            <w:vAlign w:val="center"/>
+          </w:tcPr>
+          <w:p>
+            <w:pPr>
+              <w:keepNext w:val="0"/>
+              <w:keepLines w:val="0"/>
+              <w:widowControl/>
+              <w:suppressLineNumbers w:val="0"/>
+              <w:spacing w:before="0" w:beforeAutospacing="0" w:line="360" w:lineRule="auto"/>
+              <w:jc w:val="left"/>
+              <w:rPr>
+                <w:rFonts w:hint="default" w:ascii="Times New Roman" w:hAnsi="Times New Roman" w:eastAsia="sans-serif" w:cs="Times New Roman"/>
+              </w:rPr>
+            </w:pPr>
+            <w:r>
+              <w:rPr>
+                <w:rFonts w:hint="default" w:ascii="Times New Roman" w:hAnsi="Times New Roman" w:eastAsia="sans-serif" w:cs="Times New Roman"/>
+                <w:kern w:val="0"/>
+                <w:sz w:val="24"/>
+                <w:szCs w:val="24"/>
+                <w:lang w:val="en-US" w:eastAsia="zh-CN" w:bidi="ar"/>
+                <w14:ligatures w14:val="standardContextual"/>
+              </w:rPr>
+              <w:t>0.9945</w:t>
+            </w:r>
+          </w:p>
+        </w:tc>
+        <w:tc>
+          <w:tcPr>
+            <w:tcW w:w="0" w:type="auto"/>
+            <w:tcBorders>
+              <w:top w:val="single" w:color="auto" w:sz="4" w:space="0"/>
+              <w:left w:val="single" w:color="auto" w:sz="4" w:space="0"/>
+              <w:bottom w:val="single" w:color="auto" w:sz="4" w:space="0"/>
+              <w:right w:val="single" w:color="auto" w:sz="4" w:space="0"/>
+            </w:tcBorders>
+            <w:shd w:val="clear"/>
+            <w:vAlign w:val="center"/>
+          </w:tcPr>
+          <w:p>
+            <w:pPr>
+              <w:keepNext w:val="0"/>
+              <w:keepLines w:val="0"/>
+              <w:widowControl/>
+              <w:suppressLineNumbers w:val="0"/>
+              <w:spacing w:before="0" w:beforeAutospacing="0" w:line="360" w:lineRule="auto"/>
+              <w:jc w:val="left"/>
+              <w:rPr>
+                <w:rFonts w:hint="default" w:ascii="Times New Roman" w:hAnsi="Times New Roman" w:eastAsia="sans-serif" w:cs="Times New Roman"/>
+              </w:rPr>
+            </w:pPr>
+            <w:r>
+              <w:rPr>
+                <w:rFonts w:hint="default" w:ascii="Times New Roman" w:hAnsi="Times New Roman" w:eastAsia="sans-serif" w:cs="Times New Roman"/>
+                <w:b/>
+                <w:bCs/>
+                <w:kern w:val="0"/>
+                <w:sz w:val="24"/>
+                <w:szCs w:val="24"/>
+                <w:lang w:val="en-US" w:eastAsia="zh-CN" w:bidi="ar"/>
+                <w14:ligatures w14:val="standardContextual"/>
+              </w:rPr>
+              <w:t>Najlepsza stabilność i dopasowanie.</w:t>
+            </w:r>
+          </w:p>
+        </w:tc>
+      </w:tr>
+      <w:tr>
+        <w:tblPrEx>
+          <w:tblBorders>
+            <w:top w:val="none" w:color="auto" w:sz="0" w:space="0"/>
+            <w:left w:val="none" w:color="auto" w:sz="0" w:space="0"/>
+            <w:bottom w:val="none" w:color="auto" w:sz="0" w:space="0"/>
+            <w:right w:val="none" w:color="auto" w:sz="0" w:space="0"/>
+            <w:insideH w:val="none" w:color="auto" w:sz="0" w:space="0"/>
+            <w:insideV w:val="none" w:color="auto" w:sz="0" w:space="0"/>
+          </w:tblBorders>
+          <w:shd w:val="clear"/>
+          <w:tblCellMar>
+            <w:top w:w="15" w:type="dxa"/>
+            <w:left w:w="15" w:type="dxa"/>
+            <w:bottom w:w="15" w:type="dxa"/>
+            <w:right w:w="15" w:type="dxa"/>
+          </w:tblCellMar>
+        </w:tblPrEx>
+        <w:trPr>
+          <w:tblCellSpacing w:w="15" w:type="dxa"/>
+        </w:trPr>
+        <w:tc>
+          <w:tcPr>
+            <w:tcW w:w="0" w:type="auto"/>
+            <w:tcBorders>
+              <w:top w:val="single" w:color="auto" w:sz="4" w:space="0"/>
+              <w:left w:val="single" w:color="auto" w:sz="4" w:space="0"/>
+              <w:bottom w:val="single" w:color="auto" w:sz="4" w:space="0"/>
+              <w:right w:val="single" w:color="auto" w:sz="4" w:space="0"/>
+            </w:tcBorders>
+            <w:shd w:val="clear"/>
+            <w:vAlign w:val="center"/>
+          </w:tcPr>
+          <w:p>
+            <w:pPr>
+              <w:keepNext w:val="0"/>
+              <w:keepLines w:val="0"/>
+              <w:widowControl/>
+              <w:suppressLineNumbers w:val="0"/>
+              <w:spacing w:before="0" w:beforeAutospacing="0" w:line="360" w:lineRule="auto"/>
+              <w:jc w:val="left"/>
+              <w:rPr>
+                <w:rFonts w:hint="default" w:ascii="Times New Roman" w:hAnsi="Times New Roman" w:eastAsia="sans-serif" w:cs="Times New Roman"/>
+              </w:rPr>
+            </w:pPr>
+            <w:r>
+              <w:rPr>
+                <w:rFonts w:hint="default" w:ascii="Times New Roman" w:hAnsi="Times New Roman" w:eastAsia="sans-serif" w:cs="Times New Roman"/>
+                <w:b/>
+                <w:bCs/>
+                <w:kern w:val="0"/>
+                <w:sz w:val="24"/>
+                <w:szCs w:val="24"/>
+                <w:lang w:val="en-US" w:eastAsia="zh-CN" w:bidi="ar"/>
+                <w14:ligatures w14:val="standardContextual"/>
+              </w:rPr>
+              <w:t>0.05</w:t>
+            </w:r>
+          </w:p>
+        </w:tc>
+        <w:tc>
+          <w:tcPr>
+            <w:tcW w:w="0" w:type="auto"/>
+            <w:tcBorders>
+              <w:top w:val="single" w:color="auto" w:sz="4" w:space="0"/>
+              <w:left w:val="single" w:color="auto" w:sz="4" w:space="0"/>
+              <w:bottom w:val="single" w:color="auto" w:sz="4" w:space="0"/>
+              <w:right w:val="single" w:color="auto" w:sz="4" w:space="0"/>
+            </w:tcBorders>
+            <w:shd w:val="clear"/>
+            <w:vAlign w:val="center"/>
+          </w:tcPr>
+          <w:p>
+            <w:pPr>
+              <w:keepNext w:val="0"/>
+              <w:keepLines w:val="0"/>
+              <w:widowControl/>
+              <w:suppressLineNumbers w:val="0"/>
+              <w:spacing w:before="0" w:beforeAutospacing="0" w:line="360" w:lineRule="auto"/>
+              <w:jc w:val="left"/>
+              <w:rPr>
+                <w:rFonts w:hint="default" w:ascii="Times New Roman" w:hAnsi="Times New Roman" w:eastAsia="sans-serif" w:cs="Times New Roman"/>
+              </w:rPr>
+            </w:pPr>
+            <w:r>
+              <w:rPr>
+                <w:rFonts w:hint="default" w:ascii="Times New Roman" w:hAnsi="Times New Roman" w:eastAsia="sans-serif" w:cs="Times New Roman"/>
+                <w:kern w:val="0"/>
+                <w:sz w:val="24"/>
+                <w:szCs w:val="24"/>
+                <w:lang w:val="en-US" w:eastAsia="zh-CN" w:bidi="ar"/>
+                <w14:ligatures w14:val="standardContextual"/>
+              </w:rPr>
+              <w:t>1354.91</w:t>
+            </w:r>
+          </w:p>
+        </w:tc>
+        <w:tc>
+          <w:tcPr>
+            <w:tcW w:w="0" w:type="auto"/>
+            <w:tcBorders>
+              <w:top w:val="single" w:color="auto" w:sz="4" w:space="0"/>
+              <w:left w:val="single" w:color="auto" w:sz="4" w:space="0"/>
+              <w:bottom w:val="single" w:color="auto" w:sz="4" w:space="0"/>
+              <w:right w:val="single" w:color="auto" w:sz="4" w:space="0"/>
+            </w:tcBorders>
+            <w:shd w:val="clear"/>
+            <w:vAlign w:val="center"/>
+          </w:tcPr>
+          <w:p>
+            <w:pPr>
+              <w:keepNext w:val="0"/>
+              <w:keepLines w:val="0"/>
+              <w:widowControl/>
+              <w:suppressLineNumbers w:val="0"/>
+              <w:spacing w:before="0" w:beforeAutospacing="0" w:line="360" w:lineRule="auto"/>
+              <w:jc w:val="left"/>
+              <w:rPr>
+                <w:rFonts w:hint="default" w:ascii="Times New Roman" w:hAnsi="Times New Roman" w:eastAsia="sans-serif" w:cs="Times New Roman"/>
+              </w:rPr>
+            </w:pPr>
+            <w:r>
+              <w:rPr>
+                <w:rFonts w:hint="default" w:ascii="Times New Roman" w:hAnsi="Times New Roman" w:eastAsia="sans-serif" w:cs="Times New Roman"/>
+                <w:kern w:val="0"/>
+                <w:sz w:val="24"/>
+                <w:szCs w:val="24"/>
+                <w:lang w:val="en-US" w:eastAsia="zh-CN" w:bidi="ar"/>
+                <w14:ligatures w14:val="standardContextual"/>
+              </w:rPr>
+              <w:t>0.9947</w:t>
+            </w:r>
+          </w:p>
+        </w:tc>
+        <w:tc>
+          <w:tcPr>
+            <w:tcW w:w="0" w:type="auto"/>
+            <w:tcBorders>
+              <w:top w:val="single" w:color="auto" w:sz="4" w:space="0"/>
+              <w:left w:val="single" w:color="auto" w:sz="4" w:space="0"/>
+              <w:bottom w:val="single" w:color="auto" w:sz="4" w:space="0"/>
+              <w:right w:val="single" w:color="auto" w:sz="4" w:space="0"/>
+            </w:tcBorders>
+            <w:shd w:val="clear"/>
+            <w:vAlign w:val="center"/>
+          </w:tcPr>
+          <w:p>
+            <w:pPr>
+              <w:keepNext w:val="0"/>
+              <w:keepLines w:val="0"/>
+              <w:widowControl/>
+              <w:suppressLineNumbers w:val="0"/>
+              <w:spacing w:before="0" w:beforeAutospacing="0" w:line="360" w:lineRule="auto"/>
+              <w:jc w:val="left"/>
+              <w:rPr>
+                <w:rFonts w:hint="default" w:ascii="Times New Roman" w:hAnsi="Times New Roman" w:eastAsia="sans-serif" w:cs="Times New Roman"/>
+              </w:rPr>
+            </w:pPr>
+            <w:r>
+              <w:rPr>
+                <w:rFonts w:hint="default" w:ascii="Times New Roman" w:hAnsi="Times New Roman" w:eastAsia="sans-serif" w:cs="Times New Roman"/>
+                <w:kern w:val="0"/>
+                <w:sz w:val="24"/>
+                <w:szCs w:val="24"/>
+                <w:lang w:val="en-US" w:eastAsia="zh-CN" w:bidi="ar"/>
+                <w14:ligatures w14:val="standardContextual"/>
+              </w:rPr>
+              <w:t>Bardzo dobre wyniki, minimalne wahania.</w:t>
+            </w:r>
+          </w:p>
+        </w:tc>
+      </w:tr>
+      <w:tr>
+        <w:tblPrEx>
+          <w:tblBorders>
+            <w:top w:val="none" w:color="auto" w:sz="0" w:space="0"/>
+            <w:left w:val="none" w:color="auto" w:sz="0" w:space="0"/>
+            <w:bottom w:val="none" w:color="auto" w:sz="0" w:space="0"/>
+            <w:right w:val="none" w:color="auto" w:sz="0" w:space="0"/>
+            <w:insideH w:val="none" w:color="auto" w:sz="0" w:space="0"/>
+            <w:insideV w:val="none" w:color="auto" w:sz="0" w:space="0"/>
+          </w:tblBorders>
+          <w:shd w:val="clear"/>
+          <w:tblCellMar>
+            <w:top w:w="15" w:type="dxa"/>
+            <w:left w:w="15" w:type="dxa"/>
+            <w:bottom w:w="15" w:type="dxa"/>
+            <w:right w:w="15" w:type="dxa"/>
+          </w:tblCellMar>
+        </w:tblPrEx>
+        <w:trPr>
+          <w:tblCellSpacing w:w="15" w:type="dxa"/>
+        </w:trPr>
+        <w:tc>
+          <w:tcPr>
+            <w:tcW w:w="0" w:type="auto"/>
+            <w:tcBorders>
+              <w:top w:val="single" w:color="auto" w:sz="4" w:space="0"/>
+              <w:left w:val="single" w:color="auto" w:sz="4" w:space="0"/>
+              <w:bottom w:val="single" w:color="auto" w:sz="4" w:space="0"/>
+              <w:right w:val="single" w:color="auto" w:sz="4" w:space="0"/>
+            </w:tcBorders>
+            <w:shd w:val="clear"/>
+            <w:vAlign w:val="center"/>
+          </w:tcPr>
+          <w:p>
+            <w:pPr>
+              <w:keepNext w:val="0"/>
+              <w:keepLines w:val="0"/>
+              <w:widowControl/>
+              <w:suppressLineNumbers w:val="0"/>
+              <w:spacing w:before="0" w:beforeAutospacing="0" w:line="360" w:lineRule="auto"/>
+              <w:jc w:val="left"/>
+              <w:rPr>
+                <w:rFonts w:hint="default" w:ascii="Times New Roman" w:hAnsi="Times New Roman" w:eastAsia="sans-serif" w:cs="Times New Roman"/>
+              </w:rPr>
+            </w:pPr>
+            <w:r>
+              <w:rPr>
+                <w:rFonts w:hint="default" w:ascii="Times New Roman" w:hAnsi="Times New Roman" w:eastAsia="sans-serif" w:cs="Times New Roman"/>
+                <w:b/>
+                <w:bCs/>
+                <w:kern w:val="0"/>
+                <w:sz w:val="24"/>
+                <w:szCs w:val="24"/>
+                <w:lang w:val="en-US" w:eastAsia="zh-CN" w:bidi="ar"/>
+                <w14:ligatures w14:val="standardContextual"/>
+              </w:rPr>
+              <w:t>0.1</w:t>
+            </w:r>
+          </w:p>
+        </w:tc>
+        <w:tc>
+          <w:tcPr>
+            <w:tcW w:w="0" w:type="auto"/>
+            <w:tcBorders>
+              <w:top w:val="single" w:color="auto" w:sz="4" w:space="0"/>
+              <w:left w:val="single" w:color="auto" w:sz="4" w:space="0"/>
+              <w:bottom w:val="single" w:color="auto" w:sz="4" w:space="0"/>
+              <w:right w:val="single" w:color="auto" w:sz="4" w:space="0"/>
+            </w:tcBorders>
+            <w:shd w:val="clear"/>
+            <w:vAlign w:val="center"/>
+          </w:tcPr>
+          <w:p>
+            <w:pPr>
+              <w:keepNext w:val="0"/>
+              <w:keepLines w:val="0"/>
+              <w:widowControl/>
+              <w:suppressLineNumbers w:val="0"/>
+              <w:spacing w:before="0" w:beforeAutospacing="0" w:line="360" w:lineRule="auto"/>
+              <w:jc w:val="left"/>
+              <w:rPr>
+                <w:rFonts w:hint="default" w:ascii="Times New Roman" w:hAnsi="Times New Roman" w:eastAsia="sans-serif" w:cs="Times New Roman"/>
+              </w:rPr>
+            </w:pPr>
+            <w:r>
+              <w:rPr>
+                <w:rFonts w:hint="default" w:ascii="Times New Roman" w:hAnsi="Times New Roman" w:eastAsia="sans-serif" w:cs="Times New Roman"/>
+                <w:kern w:val="0"/>
+                <w:sz w:val="24"/>
+                <w:szCs w:val="24"/>
+                <w:lang w:val="en-US" w:eastAsia="zh-CN" w:bidi="ar"/>
+                <w14:ligatures w14:val="standardContextual"/>
+              </w:rPr>
+              <w:t>1152.68</w:t>
+            </w:r>
+          </w:p>
+        </w:tc>
+        <w:tc>
+          <w:tcPr>
+            <w:tcW w:w="0" w:type="auto"/>
+            <w:tcBorders>
+              <w:top w:val="single" w:color="auto" w:sz="4" w:space="0"/>
+              <w:left w:val="single" w:color="auto" w:sz="4" w:space="0"/>
+              <w:bottom w:val="single" w:color="auto" w:sz="4" w:space="0"/>
+              <w:right w:val="single" w:color="auto" w:sz="4" w:space="0"/>
+            </w:tcBorders>
+            <w:shd w:val="clear"/>
+            <w:vAlign w:val="center"/>
+          </w:tcPr>
+          <w:p>
+            <w:pPr>
+              <w:keepNext w:val="0"/>
+              <w:keepLines w:val="0"/>
+              <w:widowControl/>
+              <w:suppressLineNumbers w:val="0"/>
+              <w:spacing w:before="0" w:beforeAutospacing="0" w:line="360" w:lineRule="auto"/>
+              <w:jc w:val="left"/>
+              <w:rPr>
+                <w:rFonts w:hint="default" w:ascii="Times New Roman" w:hAnsi="Times New Roman" w:eastAsia="sans-serif" w:cs="Times New Roman"/>
+              </w:rPr>
+            </w:pPr>
+            <w:r>
+              <w:rPr>
+                <w:rFonts w:hint="default" w:ascii="Times New Roman" w:hAnsi="Times New Roman" w:eastAsia="sans-serif" w:cs="Times New Roman"/>
+                <w:kern w:val="0"/>
+                <w:sz w:val="24"/>
+                <w:szCs w:val="24"/>
+                <w:lang w:val="en-US" w:eastAsia="zh-CN" w:bidi="ar"/>
+                <w14:ligatures w14:val="standardContextual"/>
+              </w:rPr>
+              <w:t>0.9958</w:t>
+            </w:r>
+          </w:p>
+        </w:tc>
+        <w:tc>
+          <w:tcPr>
+            <w:tcW w:w="0" w:type="auto"/>
+            <w:tcBorders>
+              <w:top w:val="single" w:color="auto" w:sz="4" w:space="0"/>
+              <w:left w:val="single" w:color="auto" w:sz="4" w:space="0"/>
+              <w:bottom w:val="single" w:color="auto" w:sz="4" w:space="0"/>
+              <w:right w:val="single" w:color="auto" w:sz="4" w:space="0"/>
+            </w:tcBorders>
+            <w:shd w:val="clear"/>
+            <w:vAlign w:val="center"/>
+          </w:tcPr>
+          <w:p>
+            <w:pPr>
+              <w:keepNext w:val="0"/>
+              <w:keepLines w:val="0"/>
+              <w:widowControl/>
+              <w:suppressLineNumbers w:val="0"/>
+              <w:spacing w:before="0" w:beforeAutospacing="0" w:line="360" w:lineRule="auto"/>
+              <w:jc w:val="left"/>
+              <w:rPr>
+                <w:rFonts w:hint="default" w:ascii="Times New Roman" w:hAnsi="Times New Roman" w:eastAsia="sans-serif" w:cs="Times New Roman"/>
+              </w:rPr>
+            </w:pPr>
+            <w:r>
+              <w:rPr>
+                <w:rFonts w:hint="default" w:ascii="Times New Roman" w:hAnsi="Times New Roman" w:eastAsia="sans-serif" w:cs="Times New Roman"/>
+                <w:kern w:val="0"/>
+                <w:sz w:val="24"/>
+                <w:szCs w:val="24"/>
+                <w:lang w:val="en-US" w:eastAsia="zh-CN" w:bidi="ar"/>
+                <w14:ligatures w14:val="standardContextual"/>
+              </w:rPr>
+              <w:t>Najniższy błąd, ale rosnące ryzyko oscylacji.</w:t>
+            </w:r>
+          </w:p>
+        </w:tc>
+      </w:tr>
+    </w:tbl>
+    <w:p>
+      <w:pPr>
+        <w:pStyle w:val="4"/>
+        <w:keepNext w:val="0"/>
+        <w:keepLines w:val="0"/>
+        <w:widowControl/>
+        <w:suppressLineNumbers w:val="0"/>
+        <w:spacing w:before="0" w:beforeAutospacing="0" w:line="360" w:lineRule="auto"/>
+        <w:rPr>
+          <w:rFonts w:hint="default" w:ascii="Times New Roman" w:hAnsi="Times New Roman" w:eastAsia="sans-serif" w:cs="Times New Roman"/>
+        </w:rPr>
+      </w:pPr>
+      <w:r>
+        <w:rPr>
+          <w:rFonts w:hint="default" w:ascii="Times New Roman" w:hAnsi="Times New Roman" w:eastAsia="sans-serif" w:cs="Times New Roman"/>
+        </w:rPr>
+        <w:t>Wpływ Momentum</w:t>
+      </w:r>
+    </w:p>
+    <w:tbl>
+      <w:tblPr>
+        <w:tblW w:w="0" w:type="auto"/>
+        <w:tblCellSpacing w:w="15" w:type="dxa"/>
+        <w:tblInd w:w="10" w:type="dxa"/>
+        <w:tblBorders>
+          <w:top w:val="none" w:color="auto" w:sz="0" w:space="0"/>
+          <w:left w:val="none" w:color="auto" w:sz="0" w:space="0"/>
+          <w:bottom w:val="none" w:color="auto" w:sz="0" w:space="0"/>
+          <w:right w:val="none" w:color="auto" w:sz="0" w:space="0"/>
+          <w:insideH w:val="none" w:color="auto" w:sz="0" w:space="0"/>
+          <w:insideV w:val="none" w:color="auto" w:sz="0" w:space="0"/>
+        </w:tblBorders>
+        <w:shd w:val="clear"/>
+        <w:tblLayout w:type="autofit"/>
+        <w:tblCellMar>
+          <w:top w:w="15" w:type="dxa"/>
+          <w:left w:w="15" w:type="dxa"/>
+          <w:bottom w:w="15" w:type="dxa"/>
+          <w:right w:w="15" w:type="dxa"/>
+        </w:tblCellMar>
+      </w:tblPr>
+      <w:tblGrid>
+        <w:gridCol w:w="1521"/>
+        <w:gridCol w:w="1297"/>
+        <w:gridCol w:w="6354"/>
+      </w:tblGrid>
+      <w:tr>
+        <w:tblPrEx>
+          <w:tblBorders>
+            <w:top w:val="none" w:color="auto" w:sz="0" w:space="0"/>
+            <w:left w:val="none" w:color="auto" w:sz="0" w:space="0"/>
+            <w:bottom w:val="none" w:color="auto" w:sz="0" w:space="0"/>
+            <w:right w:val="none" w:color="auto" w:sz="0" w:space="0"/>
+            <w:insideH w:val="none" w:color="auto" w:sz="0" w:space="0"/>
+            <w:insideV w:val="none" w:color="auto" w:sz="0" w:space="0"/>
+          </w:tblBorders>
+          <w:shd w:val="clear"/>
+          <w:tblCellMar>
+            <w:top w:w="15" w:type="dxa"/>
+            <w:left w:w="15" w:type="dxa"/>
+            <w:bottom w:w="15" w:type="dxa"/>
+            <w:right w:w="15" w:type="dxa"/>
+          </w:tblCellMar>
+        </w:tblPrEx>
+        <w:trPr>
+          <w:tblHeader/>
+          <w:tblCellSpacing w:w="15" w:type="dxa"/>
+        </w:trPr>
+        <w:tc>
+          <w:tcPr>
+            <w:tcW w:w="0" w:type="auto"/>
+            <w:tcBorders>
+              <w:top w:val="single" w:color="auto" w:sz="4" w:space="0"/>
+              <w:left w:val="single" w:color="auto" w:sz="4" w:space="0"/>
+              <w:bottom w:val="single" w:color="auto" w:sz="4" w:space="0"/>
+              <w:right w:val="single" w:color="auto" w:sz="4" w:space="0"/>
+            </w:tcBorders>
+            <w:shd w:val="clear"/>
+            <w:vAlign w:val="center"/>
+          </w:tcPr>
+          <w:p>
+            <w:pPr>
+              <w:keepNext w:val="0"/>
+              <w:keepLines w:val="0"/>
+              <w:widowControl/>
+              <w:suppressLineNumbers w:val="0"/>
+              <w:spacing w:before="0" w:beforeAutospacing="0" w:line="360" w:lineRule="auto"/>
+              <w:jc w:val="left"/>
+              <w:rPr>
+                <w:rFonts w:hint="default" w:ascii="Times New Roman" w:hAnsi="Times New Roman" w:eastAsia="sans-serif" w:cs="Times New Roman"/>
+              </w:rPr>
+            </w:pPr>
+            <w:r>
+              <w:rPr>
+                <w:rStyle w:val="23"/>
+                <w:rFonts w:hint="default" w:ascii="Times New Roman" w:hAnsi="Times New Roman" w:eastAsia="sans-serif" w:cs="Times New Roman"/>
+                <w:kern w:val="0"/>
+                <w:sz w:val="24"/>
+                <w:szCs w:val="24"/>
+                <w:lang w:val="en-US" w:eastAsia="zh-CN" w:bidi="ar"/>
+                <w14:ligatures w14:val="standardContextual"/>
+              </w:rPr>
+              <w:t>Parametr</w:t>
+            </w:r>
+          </w:p>
+        </w:tc>
+        <w:tc>
+          <w:tcPr>
+            <w:tcW w:w="0" w:type="auto"/>
+            <w:tcBorders>
+              <w:top w:val="single" w:color="auto" w:sz="4" w:space="0"/>
+              <w:left w:val="single" w:color="auto" w:sz="4" w:space="0"/>
+              <w:bottom w:val="single" w:color="auto" w:sz="4" w:space="0"/>
+              <w:right w:val="single" w:color="auto" w:sz="4" w:space="0"/>
+            </w:tcBorders>
+            <w:shd w:val="clear"/>
+            <w:vAlign w:val="center"/>
+          </w:tcPr>
+          <w:p>
+            <w:pPr>
+              <w:keepNext w:val="0"/>
+              <w:keepLines w:val="0"/>
+              <w:widowControl/>
+              <w:suppressLineNumbers w:val="0"/>
+              <w:spacing w:before="0" w:beforeAutospacing="0" w:line="360" w:lineRule="auto"/>
+              <w:jc w:val="left"/>
+              <w:rPr>
+                <w:rFonts w:hint="default" w:ascii="Times New Roman" w:hAnsi="Times New Roman" w:eastAsia="sans-serif" w:cs="Times New Roman"/>
+              </w:rPr>
+            </w:pPr>
+            <w:r>
+              <w:rPr>
+                <w:rStyle w:val="23"/>
+                <w:rFonts w:hint="default" w:ascii="Times New Roman" w:hAnsi="Times New Roman" w:eastAsia="sans-serif" w:cs="Times New Roman"/>
+                <w:kern w:val="0"/>
+                <w:sz w:val="24"/>
+                <w:szCs w:val="24"/>
+                <w:lang w:val="en-US" w:eastAsia="zh-CN" w:bidi="ar"/>
+                <w14:ligatures w14:val="standardContextual"/>
+              </w:rPr>
+              <w:t>Średni R2 (Test)</w:t>
+            </w:r>
+          </w:p>
+        </w:tc>
+        <w:tc>
+          <w:tcPr>
+            <w:tcW w:w="0" w:type="auto"/>
+            <w:tcBorders>
+              <w:top w:val="single" w:color="auto" w:sz="4" w:space="0"/>
+              <w:left w:val="single" w:color="auto" w:sz="4" w:space="0"/>
+              <w:bottom w:val="single" w:color="auto" w:sz="4" w:space="0"/>
+              <w:right w:val="single" w:color="auto" w:sz="4" w:space="0"/>
+            </w:tcBorders>
+            <w:shd w:val="clear"/>
+            <w:vAlign w:val="center"/>
+          </w:tcPr>
+          <w:p>
+            <w:pPr>
+              <w:keepNext w:val="0"/>
+              <w:keepLines w:val="0"/>
+              <w:widowControl/>
+              <w:suppressLineNumbers w:val="0"/>
+              <w:spacing w:before="0" w:beforeAutospacing="0" w:line="360" w:lineRule="auto"/>
+              <w:jc w:val="left"/>
+              <w:rPr>
+                <w:rFonts w:hint="default" w:ascii="Times New Roman" w:hAnsi="Times New Roman" w:eastAsia="sans-serif" w:cs="Times New Roman"/>
+              </w:rPr>
+            </w:pPr>
+            <w:r>
+              <w:rPr>
+                <w:rStyle w:val="23"/>
+                <w:rFonts w:hint="default" w:ascii="Times New Roman" w:hAnsi="Times New Roman" w:eastAsia="sans-serif" w:cs="Times New Roman"/>
+                <w:kern w:val="0"/>
+                <w:sz w:val="24"/>
+                <w:szCs w:val="24"/>
+                <w:lang w:val="en-US" w:eastAsia="zh-CN" w:bidi="ar"/>
+                <w14:ligatures w14:val="standardContextual"/>
+              </w:rPr>
+              <w:t>Wnioski</w:t>
+            </w:r>
+          </w:p>
+        </w:tc>
+      </w:tr>
+      <w:tr>
+        <w:tblPrEx>
+          <w:tblBorders>
+            <w:top w:val="none" w:color="auto" w:sz="0" w:space="0"/>
+            <w:left w:val="none" w:color="auto" w:sz="0" w:space="0"/>
+            <w:bottom w:val="none" w:color="auto" w:sz="0" w:space="0"/>
+            <w:right w:val="none" w:color="auto" w:sz="0" w:space="0"/>
+            <w:insideH w:val="none" w:color="auto" w:sz="0" w:space="0"/>
+            <w:insideV w:val="none" w:color="auto" w:sz="0" w:space="0"/>
+          </w:tblBorders>
+          <w:tblCellMar>
+            <w:top w:w="15" w:type="dxa"/>
+            <w:left w:w="15" w:type="dxa"/>
+            <w:bottom w:w="15" w:type="dxa"/>
+            <w:right w:w="15" w:type="dxa"/>
+          </w:tblCellMar>
+        </w:tblPrEx>
+        <w:trPr>
+          <w:tblCellSpacing w:w="15" w:type="dxa"/>
+        </w:trPr>
+        <w:tc>
+          <w:tcPr>
+            <w:tcW w:w="0" w:type="auto"/>
+            <w:tcBorders>
+              <w:top w:val="single" w:color="auto" w:sz="4" w:space="0"/>
+              <w:left w:val="single" w:color="auto" w:sz="4" w:space="0"/>
+              <w:bottom w:val="single" w:color="auto" w:sz="4" w:space="0"/>
+              <w:right w:val="single" w:color="auto" w:sz="4" w:space="0"/>
+            </w:tcBorders>
+            <w:shd w:val="clear"/>
+            <w:vAlign w:val="center"/>
+          </w:tcPr>
+          <w:p>
+            <w:pPr>
+              <w:keepNext w:val="0"/>
+              <w:keepLines w:val="0"/>
+              <w:widowControl/>
+              <w:suppressLineNumbers w:val="0"/>
+              <w:spacing w:before="0" w:beforeAutospacing="0" w:line="360" w:lineRule="auto"/>
+              <w:jc w:val="left"/>
+              <w:rPr>
+                <w:rFonts w:hint="default" w:ascii="Times New Roman" w:hAnsi="Times New Roman" w:eastAsia="sans-serif" w:cs="Times New Roman"/>
+              </w:rPr>
+            </w:pPr>
+            <w:r>
+              <w:rPr>
+                <w:rFonts w:hint="default" w:ascii="Times New Roman" w:hAnsi="Times New Roman" w:eastAsia="sans-serif" w:cs="Times New Roman"/>
+                <w:b/>
+                <w:bCs/>
+                <w:kern w:val="0"/>
+                <w:sz w:val="24"/>
+                <w:szCs w:val="24"/>
+                <w:lang w:val="en-US" w:eastAsia="zh-CN" w:bidi="ar"/>
+                <w14:ligatures w14:val="standardContextual"/>
+              </w:rPr>
+              <w:t>Momentum 0.0</w:t>
+            </w:r>
+          </w:p>
+        </w:tc>
+        <w:tc>
+          <w:tcPr>
+            <w:tcW w:w="0" w:type="auto"/>
+            <w:tcBorders>
+              <w:top w:val="single" w:color="auto" w:sz="4" w:space="0"/>
+              <w:left w:val="single" w:color="auto" w:sz="4" w:space="0"/>
+              <w:bottom w:val="single" w:color="auto" w:sz="4" w:space="0"/>
+              <w:right w:val="single" w:color="auto" w:sz="4" w:space="0"/>
+            </w:tcBorders>
+            <w:shd w:val="clear"/>
+            <w:vAlign w:val="center"/>
+          </w:tcPr>
+          <w:p>
+            <w:pPr>
+              <w:keepNext w:val="0"/>
+              <w:keepLines w:val="0"/>
+              <w:widowControl/>
+              <w:suppressLineNumbers w:val="0"/>
+              <w:spacing w:before="0" w:beforeAutospacing="0" w:line="360" w:lineRule="auto"/>
+              <w:jc w:val="left"/>
+              <w:rPr>
+                <w:rFonts w:hint="default" w:ascii="Times New Roman" w:hAnsi="Times New Roman" w:eastAsia="sans-serif" w:cs="Times New Roman"/>
+              </w:rPr>
+            </w:pPr>
+            <w:r>
+              <w:rPr>
+                <w:rFonts w:hint="default" w:ascii="Times New Roman" w:hAnsi="Times New Roman" w:eastAsia="sans-serif" w:cs="Times New Roman"/>
+                <w:kern w:val="0"/>
+                <w:sz w:val="24"/>
+                <w:szCs w:val="24"/>
+                <w:lang w:val="en-US" w:eastAsia="zh-CN" w:bidi="ar"/>
+                <w14:ligatures w14:val="standardContextual"/>
+              </w:rPr>
+              <w:t>~0.9901</w:t>
+            </w:r>
+          </w:p>
+        </w:tc>
+        <w:tc>
+          <w:tcPr>
+            <w:tcW w:w="0" w:type="auto"/>
+            <w:tcBorders>
+              <w:top w:val="single" w:color="auto" w:sz="4" w:space="0"/>
+              <w:left w:val="single" w:color="auto" w:sz="4" w:space="0"/>
+              <w:bottom w:val="single" w:color="auto" w:sz="4" w:space="0"/>
+              <w:right w:val="single" w:color="auto" w:sz="4" w:space="0"/>
+            </w:tcBorders>
+            <w:shd w:val="clear"/>
+            <w:vAlign w:val="center"/>
+          </w:tcPr>
+          <w:p>
+            <w:pPr>
+              <w:keepNext w:val="0"/>
+              <w:keepLines w:val="0"/>
+              <w:widowControl/>
+              <w:suppressLineNumbers w:val="0"/>
+              <w:spacing w:before="0" w:beforeAutospacing="0" w:line="360" w:lineRule="auto"/>
+              <w:jc w:val="left"/>
+              <w:rPr>
+                <w:rFonts w:hint="default" w:ascii="Times New Roman" w:hAnsi="Times New Roman" w:eastAsia="sans-serif" w:cs="Times New Roman"/>
+              </w:rPr>
+            </w:pPr>
+            <w:r>
+              <w:rPr>
+                <w:rFonts w:hint="default" w:ascii="Times New Roman" w:hAnsi="Times New Roman" w:eastAsia="sans-serif" w:cs="Times New Roman"/>
+                <w:kern w:val="0"/>
+                <w:sz w:val="24"/>
+                <w:szCs w:val="24"/>
+                <w:lang w:val="en-US" w:eastAsia="zh-CN" w:bidi="ar"/>
+                <w14:ligatures w14:val="standardContextual"/>
+              </w:rPr>
+              <w:t>Poprawne wyniki, ale wolniejsza zbieżność.</w:t>
+            </w:r>
+          </w:p>
+        </w:tc>
+      </w:tr>
+      <w:tr>
+        <w:tblPrEx>
+          <w:tblBorders>
+            <w:top w:val="none" w:color="auto" w:sz="0" w:space="0"/>
+            <w:left w:val="none" w:color="auto" w:sz="0" w:space="0"/>
+            <w:bottom w:val="none" w:color="auto" w:sz="0" w:space="0"/>
+            <w:right w:val="none" w:color="auto" w:sz="0" w:space="0"/>
+            <w:insideH w:val="none" w:color="auto" w:sz="0" w:space="0"/>
+            <w:insideV w:val="none" w:color="auto" w:sz="0" w:space="0"/>
+          </w:tblBorders>
+          <w:tblCellMar>
+            <w:top w:w="15" w:type="dxa"/>
+            <w:left w:w="15" w:type="dxa"/>
+            <w:bottom w:w="15" w:type="dxa"/>
+            <w:right w:w="15" w:type="dxa"/>
+          </w:tblCellMar>
+        </w:tblPrEx>
+        <w:trPr>
+          <w:tblCellSpacing w:w="15" w:type="dxa"/>
+        </w:trPr>
+        <w:tc>
+          <w:tcPr>
+            <w:tcW w:w="0" w:type="auto"/>
+            <w:tcBorders>
+              <w:top w:val="single" w:color="auto" w:sz="4" w:space="0"/>
+              <w:left w:val="single" w:color="auto" w:sz="4" w:space="0"/>
+              <w:bottom w:val="single" w:color="auto" w:sz="4" w:space="0"/>
+              <w:right w:val="single" w:color="auto" w:sz="4" w:space="0"/>
+            </w:tcBorders>
+            <w:shd w:val="clear"/>
+            <w:vAlign w:val="center"/>
+          </w:tcPr>
+          <w:p>
+            <w:pPr>
+              <w:keepNext w:val="0"/>
+              <w:keepLines w:val="0"/>
+              <w:widowControl/>
+              <w:suppressLineNumbers w:val="0"/>
+              <w:spacing w:before="0" w:beforeAutospacing="0" w:line="360" w:lineRule="auto"/>
+              <w:jc w:val="left"/>
+              <w:rPr>
+                <w:rFonts w:hint="default" w:ascii="Times New Roman" w:hAnsi="Times New Roman" w:eastAsia="sans-serif" w:cs="Times New Roman"/>
+              </w:rPr>
+            </w:pPr>
+            <w:r>
+              <w:rPr>
+                <w:rFonts w:hint="default" w:ascii="Times New Roman" w:hAnsi="Times New Roman" w:eastAsia="sans-serif" w:cs="Times New Roman"/>
+                <w:b/>
+                <w:bCs/>
+                <w:kern w:val="0"/>
+                <w:sz w:val="24"/>
+                <w:szCs w:val="24"/>
+                <w:lang w:val="en-US" w:eastAsia="zh-CN" w:bidi="ar"/>
+                <w14:ligatures w14:val="standardContextual"/>
+              </w:rPr>
+              <w:t>Momentum 0.9</w:t>
+            </w:r>
+          </w:p>
+        </w:tc>
+        <w:tc>
+          <w:tcPr>
+            <w:tcW w:w="0" w:type="auto"/>
+            <w:tcBorders>
+              <w:top w:val="single" w:color="auto" w:sz="4" w:space="0"/>
+              <w:left w:val="single" w:color="auto" w:sz="4" w:space="0"/>
+              <w:bottom w:val="single" w:color="auto" w:sz="4" w:space="0"/>
+              <w:right w:val="single" w:color="auto" w:sz="4" w:space="0"/>
+            </w:tcBorders>
+            <w:shd w:val="clear"/>
+            <w:vAlign w:val="center"/>
+          </w:tcPr>
+          <w:p>
+            <w:pPr>
+              <w:keepNext w:val="0"/>
+              <w:keepLines w:val="0"/>
+              <w:widowControl/>
+              <w:suppressLineNumbers w:val="0"/>
+              <w:spacing w:before="0" w:beforeAutospacing="0" w:line="360" w:lineRule="auto"/>
+              <w:jc w:val="left"/>
+              <w:rPr>
+                <w:rFonts w:hint="default" w:ascii="Times New Roman" w:hAnsi="Times New Roman" w:eastAsia="sans-serif" w:cs="Times New Roman"/>
+              </w:rPr>
+            </w:pPr>
+            <w:r>
+              <w:rPr>
+                <w:rFonts w:hint="default" w:ascii="Times New Roman" w:hAnsi="Times New Roman" w:eastAsia="sans-serif" w:cs="Times New Roman"/>
+                <w:b/>
+                <w:bCs/>
+                <w:kern w:val="0"/>
+                <w:sz w:val="24"/>
+                <w:szCs w:val="24"/>
+                <w:lang w:val="en-US" w:eastAsia="zh-CN" w:bidi="ar"/>
+                <w14:ligatures w14:val="standardContextual"/>
+              </w:rPr>
+              <w:t>0.9958</w:t>
+            </w:r>
+          </w:p>
+        </w:tc>
+        <w:tc>
+          <w:tcPr>
+            <w:tcW w:w="0" w:type="auto"/>
+            <w:tcBorders>
+              <w:top w:val="single" w:color="auto" w:sz="4" w:space="0"/>
+              <w:left w:val="single" w:color="auto" w:sz="4" w:space="0"/>
+              <w:bottom w:val="single" w:color="auto" w:sz="4" w:space="0"/>
+              <w:right w:val="single" w:color="auto" w:sz="4" w:space="0"/>
+            </w:tcBorders>
+            <w:shd w:val="clear"/>
+            <w:vAlign w:val="center"/>
+          </w:tcPr>
+          <w:p>
+            <w:pPr>
+              <w:keepNext w:val="0"/>
+              <w:keepLines w:val="0"/>
+              <w:widowControl/>
+              <w:suppressLineNumbers w:val="0"/>
+              <w:spacing w:before="0" w:beforeAutospacing="0" w:line="360" w:lineRule="auto"/>
+              <w:jc w:val="left"/>
+              <w:rPr>
+                <w:rFonts w:hint="default" w:ascii="Times New Roman" w:hAnsi="Times New Roman" w:eastAsia="sans-serif" w:cs="Times New Roman"/>
+              </w:rPr>
+            </w:pPr>
+            <w:r>
+              <w:rPr>
+                <w:rFonts w:hint="default" w:ascii="Times New Roman" w:hAnsi="Times New Roman" w:eastAsia="sans-serif" w:cs="Times New Roman"/>
+                <w:b/>
+                <w:bCs/>
+                <w:kern w:val="0"/>
+                <w:sz w:val="24"/>
+                <w:szCs w:val="24"/>
+                <w:lang w:val="pl-PL" w:eastAsia="zh-CN" w:bidi="ar"/>
+                <w14:ligatures w14:val="standardContextual"/>
+              </w:rPr>
+              <w:t>B</w:t>
+            </w:r>
+            <w:r>
+              <w:rPr>
+                <w:rFonts w:hint="default" w:ascii="Times New Roman" w:hAnsi="Times New Roman" w:eastAsia="sans-serif" w:cs="Times New Roman"/>
+                <w:b/>
+                <w:bCs/>
+                <w:kern w:val="0"/>
+                <w:sz w:val="24"/>
+                <w:szCs w:val="24"/>
+                <w:lang w:val="en-US" w:eastAsia="zh-CN" w:bidi="ar"/>
+                <w14:ligatures w14:val="standardContextual"/>
+              </w:rPr>
+              <w:t>alans</w:t>
+            </w:r>
+            <w:r>
+              <w:rPr>
+                <w:rFonts w:hint="default" w:ascii="Times New Roman" w:hAnsi="Times New Roman" w:eastAsia="sans-serif" w:cs="Times New Roman"/>
+                <w:kern w:val="0"/>
+                <w:sz w:val="24"/>
+                <w:szCs w:val="24"/>
+                <w:lang w:val="en-US" w:eastAsia="zh-CN" w:bidi="ar"/>
+                <w14:ligatures w14:val="standardContextual"/>
+              </w:rPr>
+              <w:t xml:space="preserve"> między szybkością a precyzją.</w:t>
+            </w:r>
+          </w:p>
+        </w:tc>
+      </w:tr>
+      <w:tr>
+        <w:tblPrEx>
+          <w:tblBorders>
+            <w:top w:val="none" w:color="auto" w:sz="0" w:space="0"/>
+            <w:left w:val="none" w:color="auto" w:sz="0" w:space="0"/>
+            <w:bottom w:val="none" w:color="auto" w:sz="0" w:space="0"/>
+            <w:right w:val="none" w:color="auto" w:sz="0" w:space="0"/>
+            <w:insideH w:val="none" w:color="auto" w:sz="0" w:space="0"/>
+            <w:insideV w:val="none" w:color="auto" w:sz="0" w:space="0"/>
+          </w:tblBorders>
+          <w:shd w:val="clear"/>
+          <w:tblCellMar>
+            <w:top w:w="15" w:type="dxa"/>
+            <w:left w:w="15" w:type="dxa"/>
+            <w:bottom w:w="15" w:type="dxa"/>
+            <w:right w:w="15" w:type="dxa"/>
+          </w:tblCellMar>
+        </w:tblPrEx>
+        <w:trPr>
+          <w:tblCellSpacing w:w="15" w:type="dxa"/>
+        </w:trPr>
+        <w:tc>
+          <w:tcPr>
+            <w:tcW w:w="0" w:type="auto"/>
+            <w:tcBorders>
+              <w:top w:val="single" w:color="auto" w:sz="4" w:space="0"/>
+              <w:left w:val="single" w:color="auto" w:sz="4" w:space="0"/>
+              <w:bottom w:val="single" w:color="auto" w:sz="4" w:space="0"/>
+              <w:right w:val="single" w:color="auto" w:sz="4" w:space="0"/>
+            </w:tcBorders>
+            <w:shd w:val="clear"/>
+            <w:vAlign w:val="center"/>
+          </w:tcPr>
+          <w:p>
+            <w:pPr>
+              <w:keepNext w:val="0"/>
+              <w:keepLines w:val="0"/>
+              <w:widowControl/>
+              <w:suppressLineNumbers w:val="0"/>
+              <w:spacing w:before="0" w:beforeAutospacing="0" w:line="360" w:lineRule="auto"/>
+              <w:jc w:val="left"/>
+              <w:rPr>
+                <w:rFonts w:hint="default" w:ascii="Times New Roman" w:hAnsi="Times New Roman" w:eastAsia="sans-serif" w:cs="Times New Roman"/>
+              </w:rPr>
+            </w:pPr>
+            <w:r>
+              <w:rPr>
+                <w:rFonts w:hint="default" w:ascii="Times New Roman" w:hAnsi="Times New Roman" w:eastAsia="sans-serif" w:cs="Times New Roman"/>
+                <w:b/>
+                <w:bCs/>
+                <w:kern w:val="0"/>
+                <w:sz w:val="24"/>
+                <w:szCs w:val="24"/>
+                <w:lang w:val="en-US" w:eastAsia="zh-CN" w:bidi="ar"/>
+                <w14:ligatures w14:val="standardContextual"/>
+              </w:rPr>
+              <w:t>Momentum 0.98</w:t>
+            </w:r>
+          </w:p>
+        </w:tc>
+        <w:tc>
+          <w:tcPr>
+            <w:tcW w:w="0" w:type="auto"/>
+            <w:tcBorders>
+              <w:top w:val="single" w:color="auto" w:sz="4" w:space="0"/>
+              <w:left w:val="single" w:color="auto" w:sz="4" w:space="0"/>
+              <w:bottom w:val="single" w:color="auto" w:sz="4" w:space="0"/>
+              <w:right w:val="single" w:color="auto" w:sz="4" w:space="0"/>
+            </w:tcBorders>
+            <w:shd w:val="clear"/>
+            <w:vAlign w:val="center"/>
+          </w:tcPr>
+          <w:p>
+            <w:pPr>
+              <w:keepNext w:val="0"/>
+              <w:keepLines w:val="0"/>
+              <w:widowControl/>
+              <w:suppressLineNumbers w:val="0"/>
+              <w:spacing w:before="0" w:beforeAutospacing="0" w:line="360" w:lineRule="auto"/>
+              <w:jc w:val="left"/>
+              <w:rPr>
+                <w:rFonts w:hint="default" w:ascii="Times New Roman" w:hAnsi="Times New Roman" w:eastAsia="sans-serif" w:cs="Times New Roman"/>
+              </w:rPr>
+            </w:pPr>
+            <w:r>
+              <w:rPr>
+                <w:rFonts w:hint="default" w:ascii="Times New Roman" w:hAnsi="Times New Roman" w:eastAsia="sans-serif" w:cs="Times New Roman"/>
+                <w:b/>
+                <w:bCs/>
+                <w:kern w:val="0"/>
+                <w:sz w:val="24"/>
+                <w:szCs w:val="24"/>
+                <w:lang w:val="en-US" w:eastAsia="zh-CN" w:bidi="ar"/>
+                <w14:ligatures w14:val="standardContextual"/>
+              </w:rPr>
+              <w:t>0.8712</w:t>
+            </w:r>
+          </w:p>
+        </w:tc>
+        <w:tc>
+          <w:tcPr>
+            <w:tcW w:w="0" w:type="auto"/>
+            <w:tcBorders>
+              <w:top w:val="single" w:color="auto" w:sz="4" w:space="0"/>
+              <w:left w:val="single" w:color="auto" w:sz="4" w:space="0"/>
+              <w:bottom w:val="single" w:color="auto" w:sz="4" w:space="0"/>
+              <w:right w:val="single" w:color="auto" w:sz="4" w:space="0"/>
+            </w:tcBorders>
+            <w:shd w:val="clear"/>
+            <w:vAlign w:val="center"/>
+          </w:tcPr>
+          <w:p>
+            <w:pPr>
+              <w:keepNext w:val="0"/>
+              <w:keepLines w:val="0"/>
+              <w:widowControl/>
+              <w:suppressLineNumbers w:val="0"/>
+              <w:spacing w:before="0" w:beforeAutospacing="0" w:line="360" w:lineRule="auto"/>
+              <w:jc w:val="left"/>
+              <w:rPr>
+                <w:rFonts w:hint="default" w:ascii="Times New Roman" w:hAnsi="Times New Roman" w:eastAsia="sans-serif" w:cs="Times New Roman"/>
+              </w:rPr>
+            </w:pPr>
+            <w:r>
+              <w:rPr>
+                <w:rFonts w:hint="default" w:ascii="Times New Roman" w:hAnsi="Times New Roman" w:eastAsia="sans-serif" w:cs="Times New Roman"/>
+                <w:b/>
+                <w:bCs/>
+                <w:kern w:val="0"/>
+                <w:sz w:val="24"/>
+                <w:szCs w:val="24"/>
+                <w:lang w:val="en-US" w:eastAsia="zh-CN" w:bidi="ar"/>
+                <w14:ligatures w14:val="standardContextual"/>
+              </w:rPr>
+              <w:t>Wysoka niestabilność.</w:t>
+            </w:r>
+            <w:r>
+              <w:rPr>
+                <w:rFonts w:hint="default" w:ascii="Times New Roman" w:hAnsi="Times New Roman" w:eastAsia="sans-serif" w:cs="Times New Roman"/>
+                <w:kern w:val="0"/>
+                <w:sz w:val="24"/>
+                <w:szCs w:val="24"/>
+                <w:lang w:val="en-US" w:eastAsia="zh-CN" w:bidi="ar"/>
+                <w14:ligatures w14:val="standardContextual"/>
+              </w:rPr>
+              <w:t xml:space="preserve"> Niektóre </w:t>
+            </w:r>
+            <w:r>
+              <w:rPr>
+                <w:rFonts w:hint="default" w:ascii="Times New Roman" w:hAnsi="Times New Roman" w:eastAsia="sans-serif" w:cs="Times New Roman"/>
+                <w:kern w:val="0"/>
+                <w:sz w:val="24"/>
+                <w:szCs w:val="24"/>
+                <w:lang w:val="pl-PL" w:eastAsia="zh-CN" w:bidi="ar"/>
+                <w14:ligatures w14:val="standardContextual"/>
+              </w:rPr>
+              <w:t xml:space="preserve">podejścia </w:t>
+            </w:r>
+            <w:r>
+              <w:rPr>
+                <w:rFonts w:hint="default" w:ascii="Times New Roman" w:hAnsi="Times New Roman" w:eastAsia="sans-serif" w:cs="Times New Roman"/>
+                <w:kern w:val="0"/>
+                <w:sz w:val="24"/>
+                <w:szCs w:val="24"/>
+                <w:lang w:val="en-US" w:eastAsia="zh-CN" w:bidi="ar"/>
+                <w14:ligatures w14:val="standardContextual"/>
+              </w:rPr>
+              <w:t>(run 2) wykazują załamanie modelu (R^2 ok. 0.97 vs błędy rzędu 8000 MSE).</w:t>
+            </w:r>
+          </w:p>
+        </w:tc>
+      </w:tr>
+    </w:tbl>
+    <w:p>
+      <w:pPr>
+        <w:pStyle w:val="22"/>
+        <w:keepNext w:val="0"/>
+        <w:keepLines w:val="0"/>
+        <w:widowControl/>
+        <w:suppressLineNumbers w:val="0"/>
+        <w:spacing w:before="0" w:beforeAutospacing="0" w:line="360" w:lineRule="auto"/>
+        <w:ind w:right="720"/>
+        <w:rPr>
+          <w:rFonts w:hint="default" w:ascii="Times New Roman" w:hAnsi="Times New Roman" w:eastAsia="sans-serif" w:cs="Times New Roman"/>
+        </w:rPr>
+      </w:pPr>
+      <w:r>
+        <w:rPr>
+          <w:rFonts w:hint="default" w:ascii="Times New Roman" w:hAnsi="Times New Roman" w:eastAsia="sans-serif" w:cs="Times New Roman"/>
+          <w:b/>
+          <w:bCs/>
+          <w:sz w:val="24"/>
+          <w:szCs w:val="24"/>
+        </w:rPr>
+        <w:t>Wniosek:</w:t>
+      </w:r>
+      <w:r>
+        <w:rPr>
+          <w:rFonts w:hint="default" w:ascii="Times New Roman" w:hAnsi="Times New Roman" w:eastAsia="sans-serif" w:cs="Times New Roman"/>
+          <w:sz w:val="24"/>
+          <w:szCs w:val="24"/>
+        </w:rPr>
+        <w:t xml:space="preserve"> Własna implementacja MLP </w:t>
+      </w:r>
+      <w:r>
+        <w:rPr>
+          <w:rFonts w:hint="default" w:eastAsia="sans-serif" w:cs="Times New Roman"/>
+          <w:sz w:val="24"/>
+          <w:szCs w:val="24"/>
+          <w:lang w:val="pl-PL"/>
+        </w:rPr>
+        <w:t xml:space="preserve">dobrze </w:t>
+      </w:r>
+      <w:r>
+        <w:rPr>
+          <w:rFonts w:hint="default" w:ascii="Times New Roman" w:hAnsi="Times New Roman" w:eastAsia="sans-serif" w:cs="Times New Roman"/>
+          <w:sz w:val="24"/>
+          <w:szCs w:val="24"/>
+        </w:rPr>
+        <w:t xml:space="preserve">sobie </w:t>
+      </w:r>
+      <w:r>
+        <w:rPr>
+          <w:rFonts w:hint="default" w:eastAsia="sans-serif" w:cs="Times New Roman"/>
+          <w:sz w:val="24"/>
+          <w:szCs w:val="24"/>
+          <w:lang w:val="pl-PL"/>
+        </w:rPr>
+        <w:t xml:space="preserve">radzi </w:t>
+      </w:r>
+      <w:r>
+        <w:rPr>
+          <w:rFonts w:hint="default" w:ascii="Times New Roman" w:hAnsi="Times New Roman" w:eastAsia="sans-serif" w:cs="Times New Roman"/>
+          <w:sz w:val="24"/>
+          <w:szCs w:val="24"/>
+        </w:rPr>
+        <w:t xml:space="preserve">z danymi Air Quality. Kluczowym parametrem okazało się Momentum </w:t>
+      </w:r>
+      <w:r>
+        <w:rPr>
+          <w:rFonts w:hint="default" w:eastAsia="sans-serif" w:cs="Times New Roman"/>
+          <w:sz w:val="24"/>
+          <w:szCs w:val="24"/>
+          <w:lang w:val="pl-PL"/>
+        </w:rPr>
+        <w:t>-</w:t>
+      </w:r>
+      <w:r>
+        <w:rPr>
+          <w:rFonts w:hint="default" w:ascii="Times New Roman" w:hAnsi="Times New Roman" w:eastAsia="sans-serif" w:cs="Times New Roman"/>
+          <w:sz w:val="24"/>
+          <w:szCs w:val="24"/>
+        </w:rPr>
+        <w:t xml:space="preserve"> jego nadmierna wartość (0.98) prowadzi do "przestrzeliwania" minimum lokalnego, co skutkuje drastycznym spadkiem jakości w niektórych próbach.</w:t>
+      </w:r>
+    </w:p>
+    <w:p>
+      <w:pPr>
+        <w:keepNext w:val="0"/>
+        <w:keepLines w:val="0"/>
+        <w:widowControl/>
+        <w:suppressLineNumbers w:val="0"/>
+        <w:spacing w:before="0" w:beforeAutospacing="0" w:line="360" w:lineRule="auto"/>
+        <w:rPr>
+          <w:rFonts w:hint="default" w:ascii="Times New Roman" w:hAnsi="Times New Roman" w:eastAsia="sans-serif" w:cs="Times New Roman"/>
+        </w:rPr>
+      </w:pPr>
+    </w:p>
+    <w:p>
+      <w:pPr>
+        <w:keepNext w:val="0"/>
+        <w:keepLines w:val="0"/>
+        <w:widowControl/>
+        <w:suppressLineNumbers w:val="0"/>
+        <w:spacing w:before="0" w:beforeAutospacing="0" w:line="360" w:lineRule="auto"/>
+        <w:rPr>
+          <w:rFonts w:hint="default" w:ascii="Times New Roman" w:hAnsi="Times New Roman" w:eastAsia="sans-serif" w:cs="Times New Roman"/>
+        </w:rPr>
+      </w:pPr>
+    </w:p>
+    <w:p>
+      <w:pPr>
+        <w:keepNext w:val="0"/>
+        <w:keepLines w:val="0"/>
+        <w:widowControl/>
+        <w:suppressLineNumbers w:val="0"/>
+        <w:spacing w:before="0" w:beforeAutospacing="0" w:line="360" w:lineRule="auto"/>
+        <w:rPr>
+          <w:rFonts w:hint="default" w:ascii="Times New Roman" w:hAnsi="Times New Roman" w:eastAsia="sans-serif" w:cs="Times New Roman"/>
+        </w:rPr>
+      </w:pPr>
+    </w:p>
+    <w:p>
+      <w:pPr>
+        <w:keepNext w:val="0"/>
+        <w:keepLines w:val="0"/>
+        <w:widowControl/>
+        <w:suppressLineNumbers w:val="0"/>
+        <w:spacing w:before="0" w:beforeAutospacing="0" w:line="360" w:lineRule="auto"/>
+        <w:rPr>
+          <w:rFonts w:hint="default" w:ascii="Times New Roman" w:hAnsi="Times New Roman" w:eastAsia="sans-serif" w:cs="Times New Roman"/>
+        </w:rPr>
+      </w:pPr>
+    </w:p>
+    <w:p>
+      <w:pPr>
+        <w:pStyle w:val="3"/>
+        <w:keepNext w:val="0"/>
+        <w:keepLines w:val="0"/>
+        <w:widowControl/>
+        <w:suppressLineNumbers w:val="0"/>
+        <w:spacing w:before="0" w:beforeAutospacing="0" w:line="360" w:lineRule="auto"/>
+        <w:rPr>
+          <w:rFonts w:hint="default" w:ascii="Times New Roman" w:hAnsi="Times New Roman" w:eastAsia="sans-serif" w:cs="Times New Roman"/>
+        </w:rPr>
+      </w:pPr>
+      <w:r>
+        <w:rPr>
+          <w:rFonts w:hint="default" w:ascii="Times New Roman" w:hAnsi="Times New Roman" w:eastAsia="sans-serif" w:cs="Times New Roman"/>
+        </w:rPr>
+        <w:t>Analiza modeli zaawansowanych (CNN i LSTM)</w:t>
+      </w:r>
+    </w:p>
+    <w:p>
+      <w:pPr>
+        <w:pStyle w:val="4"/>
+        <w:keepNext w:val="0"/>
+        <w:keepLines w:val="0"/>
+        <w:widowControl/>
+        <w:suppressLineNumbers w:val="0"/>
+        <w:spacing w:before="0" w:beforeAutospacing="0" w:line="360" w:lineRule="auto"/>
+        <w:rPr>
+          <w:rFonts w:hint="default" w:ascii="Times New Roman" w:hAnsi="Times New Roman" w:eastAsia="sans-serif" w:cs="Times New Roman"/>
+        </w:rPr>
+      </w:pPr>
+      <w:r>
+        <w:rPr>
+          <w:rFonts w:hint="default" w:ascii="Times New Roman" w:hAnsi="Times New Roman" w:eastAsia="sans-serif" w:cs="Times New Roman"/>
+        </w:rPr>
+        <w:t>Sieci konwolucyjne (CNN) – Wpływ architektury</w:t>
+      </w:r>
+    </w:p>
+    <w:p>
+      <w:pPr>
+        <w:pStyle w:val="22"/>
+        <w:keepNext w:val="0"/>
+        <w:keepLines w:val="0"/>
+        <w:widowControl/>
+        <w:suppressLineNumbers w:val="0"/>
+        <w:spacing w:before="0" w:beforeAutospacing="0" w:line="360" w:lineRule="auto"/>
+        <w:rPr>
+          <w:rFonts w:hint="default" w:ascii="Times New Roman" w:hAnsi="Times New Roman" w:eastAsia="sans-serif" w:cs="Times New Roman"/>
+        </w:rPr>
+      </w:pPr>
+      <w:r>
+        <w:rPr>
+          <w:rFonts w:hint="default" w:ascii="Times New Roman" w:hAnsi="Times New Roman" w:eastAsia="sans-serif" w:cs="Times New Roman"/>
+        </w:rPr>
+        <w:t>Sieci CNN wykazują dużą odporność na zmiany głębokości:</w:t>
+      </w:r>
+    </w:p>
+    <w:p>
+      <w:pPr>
+        <w:pStyle w:val="22"/>
+        <w:keepNext w:val="0"/>
+        <w:keepLines w:val="0"/>
+        <w:widowControl/>
+        <w:suppressLineNumbers w:val="0"/>
+        <w:spacing w:before="0" w:beforeAutospacing="0" w:line="360" w:lineRule="auto"/>
+        <w:ind w:left="720"/>
+        <w:rPr>
+          <w:rFonts w:hint="default" w:ascii="Times New Roman" w:hAnsi="Times New Roman" w:eastAsia="sans-serif" w:cs="Times New Roman"/>
+        </w:rPr>
+      </w:pPr>
+      <w:r>
+        <w:rPr>
+          <w:rFonts w:hint="default" w:ascii="Times New Roman" w:hAnsi="Times New Roman" w:eastAsia="sans-serif" w:cs="Times New Roman"/>
+          <w:b/>
+          <w:bCs/>
+        </w:rPr>
+        <w:t>Liczba warstw:</w:t>
+      </w:r>
+      <w:r>
+        <w:rPr>
+          <w:rFonts w:hint="default" w:ascii="Times New Roman" w:hAnsi="Times New Roman" w:eastAsia="sans-serif" w:cs="Times New Roman"/>
+        </w:rPr>
+        <w:t xml:space="preserve"> Modele z 1 i 2 warstwami splotowymi osiągały R^2 </w:t>
+      </w:r>
+      <w:r>
+        <w:rPr>
+          <w:rFonts w:hint="default" w:eastAsia="sans-serif" w:cs="Times New Roman"/>
+          <w:lang w:val="pl-PL"/>
+        </w:rPr>
+        <w:t>~</w:t>
+      </w:r>
+      <w:r>
+        <w:rPr>
+          <w:rFonts w:hint="default" w:ascii="Times New Roman" w:hAnsi="Times New Roman" w:eastAsia="sans-serif" w:cs="Times New Roman"/>
+        </w:rPr>
+        <w:t xml:space="preserve"> 0.99. Przy 3 i 4 warstwach błąd MSE nieznacznie rósł, co sugeruje, że dla tego zbioru danych zbyt głęboka architektura splotowa prowadzi do lekkiego przeuczenia.</w:t>
+      </w:r>
+    </w:p>
+    <w:p>
+      <w:pPr>
+        <w:pStyle w:val="22"/>
+        <w:keepNext w:val="0"/>
+        <w:keepLines w:val="0"/>
+        <w:widowControl/>
+        <w:suppressLineNumbers w:val="0"/>
+        <w:spacing w:before="0" w:beforeAutospacing="0" w:line="360" w:lineRule="auto"/>
+        <w:ind w:left="720"/>
+        <w:rPr>
+          <w:rFonts w:hint="default" w:ascii="Times New Roman" w:hAnsi="Times New Roman" w:eastAsia="sans-serif" w:cs="Times New Roman"/>
+        </w:rPr>
+      </w:pPr>
+      <w:r>
+        <w:rPr>
+          <w:rFonts w:hint="default" w:ascii="Times New Roman" w:hAnsi="Times New Roman" w:eastAsia="sans-serif" w:cs="Times New Roman"/>
+          <w:b/>
+          <w:bCs/>
+        </w:rPr>
+        <w:t>Filter</w:t>
+      </w:r>
+      <w:r>
+        <w:rPr>
+          <w:rFonts w:hint="default" w:eastAsia="sans-serif" w:cs="Times New Roman"/>
+          <w:b/>
+          <w:bCs/>
+          <w:lang w:val="pl-PL"/>
+        </w:rPr>
+        <w:t>s</w:t>
+      </w:r>
+      <w:r>
+        <w:rPr>
+          <w:rFonts w:hint="default" w:ascii="Times New Roman" w:hAnsi="Times New Roman" w:eastAsia="sans-serif" w:cs="Times New Roman"/>
+          <w:b/>
+          <w:bCs/>
+        </w:rPr>
+        <w:t>:</w:t>
+      </w:r>
+      <w:r>
+        <w:rPr>
+          <w:rFonts w:hint="default" w:ascii="Times New Roman" w:hAnsi="Times New Roman" w:eastAsia="sans-serif" w:cs="Times New Roman"/>
+        </w:rPr>
+        <w:t xml:space="preserve"> Zwiększenie liczby filtrów z 16 do 128 nie wpłynęło znacząco na poprawę wyników (R^2 stabilne na poziomie 0.99), co świadczy o tym, że istotne cechy są proste do wyekstrahowania.</w:t>
+      </w:r>
+    </w:p>
+    <w:p>
+      <w:pPr>
+        <w:pStyle w:val="4"/>
+        <w:keepNext w:val="0"/>
+        <w:keepLines w:val="0"/>
+        <w:widowControl/>
+        <w:suppressLineNumbers w:val="0"/>
+        <w:spacing w:before="0" w:beforeAutospacing="0" w:line="360" w:lineRule="auto"/>
+        <w:rPr>
+          <w:rFonts w:hint="default" w:ascii="Times New Roman" w:hAnsi="Times New Roman" w:eastAsia="sans-serif" w:cs="Times New Roman"/>
+        </w:rPr>
+      </w:pPr>
+      <w:r>
+        <w:rPr>
+          <w:rFonts w:hint="default" w:ascii="Times New Roman" w:hAnsi="Times New Roman" w:eastAsia="sans-serif" w:cs="Times New Roman"/>
+        </w:rPr>
+        <w:t>3.2. Sieci rekurencyjne (LSTM) – Kluczowe zależności</w:t>
+      </w:r>
+    </w:p>
+    <w:p>
+      <w:pPr>
+        <w:pStyle w:val="22"/>
+        <w:keepNext w:val="0"/>
+        <w:keepLines w:val="0"/>
+        <w:widowControl/>
+        <w:suppressLineNumbers w:val="0"/>
+        <w:spacing w:before="0" w:beforeAutospacing="0" w:line="360" w:lineRule="auto"/>
+        <w:rPr>
+          <w:rFonts w:hint="default" w:ascii="Times New Roman" w:hAnsi="Times New Roman" w:eastAsia="sans-serif" w:cs="Times New Roman"/>
+        </w:rPr>
+      </w:pPr>
+      <w:r>
+        <w:rPr>
+          <w:rFonts w:hint="default" w:ascii="Times New Roman" w:hAnsi="Times New Roman" w:eastAsia="sans-serif" w:cs="Times New Roman"/>
+        </w:rPr>
+        <w:t>Modele LSTM okazały się znacznie bardziej wrażliwe na dobór parametrów niż CNN:</w:t>
+      </w:r>
+    </w:p>
+    <w:p>
+      <w:pPr>
+        <w:pStyle w:val="22"/>
+        <w:keepNext w:val="0"/>
+        <w:keepLines w:val="0"/>
+        <w:widowControl/>
+        <w:suppressLineNumbers w:val="0"/>
+        <w:spacing w:before="0" w:beforeAutospacing="0" w:line="360" w:lineRule="auto"/>
+        <w:ind w:left="720"/>
+        <w:rPr>
+          <w:rFonts w:hint="default" w:ascii="Times New Roman" w:hAnsi="Times New Roman" w:eastAsia="sans-serif" w:cs="Times New Roman"/>
+        </w:rPr>
+      </w:pPr>
+      <w:r>
+        <w:rPr>
+          <w:rFonts w:hint="default" w:ascii="Times New Roman" w:hAnsi="Times New Roman" w:eastAsia="sans-serif" w:cs="Times New Roman"/>
+          <w:b/>
+          <w:bCs/>
+        </w:rPr>
+        <w:t>Units:</w:t>
+      </w:r>
+      <w:r>
+        <w:rPr>
+          <w:rFonts w:hint="default" w:ascii="Times New Roman" w:hAnsi="Times New Roman" w:eastAsia="sans-serif" w:cs="Times New Roman"/>
+        </w:rPr>
+        <w:t xml:space="preserve"> Zaobserwow</w:t>
+      </w:r>
+      <w:r>
+        <w:rPr>
+          <w:rFonts w:hint="default" w:eastAsia="sans-serif" w:cs="Times New Roman"/>
+          <w:lang w:val="pl-PL"/>
+        </w:rPr>
+        <w:t xml:space="preserve">aliśmy </w:t>
+      </w:r>
+      <w:r>
+        <w:rPr>
+          <w:rFonts w:hint="default" w:ascii="Times New Roman" w:hAnsi="Times New Roman" w:eastAsia="sans-serif" w:cs="Times New Roman"/>
+        </w:rPr>
+        <w:t xml:space="preserve">dodatnią korelację między liczbą jednostek a jakością predykcji. Przy 16 jednostkach R^2 </w:t>
+      </w:r>
+      <w:r>
+        <w:rPr>
+          <w:rFonts w:hint="default" w:eastAsia="sans-serif" w:cs="Times New Roman"/>
+          <w:lang w:val="pl-PL"/>
+        </w:rPr>
+        <w:t>~</w:t>
+      </w:r>
+      <w:r>
+        <w:rPr>
+          <w:rFonts w:hint="default" w:ascii="Times New Roman" w:hAnsi="Times New Roman" w:eastAsia="sans-serif" w:cs="Times New Roman"/>
+        </w:rPr>
+        <w:t xml:space="preserve"> 0.55, natomiast przy </w:t>
+      </w:r>
+      <w:r>
+        <w:rPr>
+          <w:rFonts w:hint="default" w:ascii="Times New Roman" w:hAnsi="Times New Roman" w:eastAsia="sans-serif" w:cs="Times New Roman"/>
+          <w:b/>
+          <w:bCs/>
+        </w:rPr>
+        <w:t>128 jednostkach</w:t>
+      </w:r>
+      <w:r>
+        <w:rPr>
+          <w:rFonts w:hint="default" w:ascii="Times New Roman" w:hAnsi="Times New Roman" w:eastAsia="sans-serif" w:cs="Times New Roman"/>
+        </w:rPr>
+        <w:t xml:space="preserve"> model osiągał R^2 </w:t>
+      </w:r>
+      <w:r>
+        <w:rPr>
+          <w:rFonts w:hint="default" w:eastAsia="sans-serif" w:cs="Times New Roman"/>
+          <w:lang w:val="pl-PL"/>
+        </w:rPr>
+        <w:t>~</w:t>
+      </w:r>
+      <w:r>
+        <w:rPr>
+          <w:rFonts w:hint="default" w:ascii="Times New Roman" w:hAnsi="Times New Roman" w:eastAsia="sans-serif" w:cs="Times New Roman"/>
+        </w:rPr>
+        <w:t xml:space="preserve"> 0.82-0.89.</w:t>
+      </w:r>
+    </w:p>
+    <w:p>
+      <w:pPr>
+        <w:pStyle w:val="22"/>
+        <w:keepNext w:val="0"/>
+        <w:keepLines w:val="0"/>
+        <w:widowControl/>
+        <w:suppressLineNumbers w:val="0"/>
+        <w:spacing w:before="0" w:beforeAutospacing="0" w:line="360" w:lineRule="auto"/>
+        <w:ind w:left="720"/>
+        <w:rPr>
+          <w:rFonts w:hint="default" w:ascii="Times New Roman" w:hAnsi="Times New Roman" w:eastAsia="sans-serif" w:cs="Times New Roman"/>
+        </w:rPr>
+      </w:pPr>
+      <w:r>
+        <w:rPr>
+          <w:rFonts w:hint="default" w:ascii="Times New Roman" w:hAnsi="Times New Roman" w:eastAsia="sans-serif" w:cs="Times New Roman"/>
+          <w:b/>
+          <w:bCs/>
+        </w:rPr>
+        <w:t>Liczba warstw:</w:t>
+      </w:r>
+      <w:r>
+        <w:rPr>
+          <w:rFonts w:hint="default" w:ascii="Times New Roman" w:hAnsi="Times New Roman" w:eastAsia="sans-serif" w:cs="Times New Roman"/>
+        </w:rPr>
+        <w:t xml:space="preserve"> Zwiększanie głębokości LSTM do 4 warstw spowodowało degradację modelu (R^2 spadło do wartości ujemnych ok. -0.07). Sugeruje to występowanie problemu zanikającego gradientu przy zbyt dużej liczbie warstw rekurencyjnych bez odpowiedniej regularyzacji.</w:t>
+      </w:r>
+    </w:p>
+    <w:p>
+      <w:pPr>
+        <w:pStyle w:val="3"/>
+        <w:keepNext w:val="0"/>
+        <w:keepLines w:val="0"/>
+        <w:widowControl/>
+        <w:suppressLineNumbers w:val="0"/>
+        <w:spacing w:before="0" w:beforeAutospacing="0" w:line="360" w:lineRule="auto"/>
+        <w:rPr>
+          <w:rFonts w:hint="default" w:ascii="Times New Roman" w:hAnsi="Times New Roman" w:eastAsia="sans-serif" w:cs="Times New Roman"/>
+        </w:rPr>
+      </w:pPr>
+      <w:r>
+        <w:rPr>
+          <w:rFonts w:hint="default" w:ascii="Times New Roman" w:hAnsi="Times New Roman" w:eastAsia="sans-serif" w:cs="Times New Roman"/>
+        </w:rPr>
+        <w:t>4. Podsumowanie i wnioski końcowe</w:t>
+      </w:r>
+    </w:p>
+    <w:p>
+      <w:pPr>
+        <w:pStyle w:val="22"/>
+        <w:keepNext w:val="0"/>
+        <w:keepLines w:val="0"/>
+        <w:widowControl/>
+        <w:suppressLineNumbers w:val="0"/>
+        <w:spacing w:before="0" w:beforeAutospacing="0" w:line="360" w:lineRule="auto"/>
+        <w:ind w:left="720"/>
+        <w:rPr>
+          <w:rFonts w:hint="default" w:ascii="Times New Roman" w:hAnsi="Times New Roman" w:eastAsia="sans-serif" w:cs="Times New Roman"/>
+        </w:rPr>
+      </w:pPr>
+      <w:r>
+        <w:rPr>
+          <w:rFonts w:hint="default" w:ascii="Times New Roman" w:hAnsi="Times New Roman" w:eastAsia="sans-serif" w:cs="Times New Roman"/>
+          <w:b/>
+          <w:bCs/>
+        </w:rPr>
+        <w:t>Dominacja CNN:</w:t>
+      </w:r>
+      <w:r>
+        <w:rPr>
+          <w:rFonts w:hint="default" w:ascii="Times New Roman" w:hAnsi="Times New Roman" w:eastAsia="sans-serif" w:cs="Times New Roman"/>
+        </w:rPr>
+        <w:t xml:space="preserve"> W przypadku problemu Air Quality, sieć </w:t>
+      </w:r>
+      <w:r>
+        <w:rPr>
+          <w:rFonts w:hint="default" w:ascii="Times New Roman" w:hAnsi="Times New Roman" w:eastAsia="sans-serif" w:cs="Times New Roman"/>
+          <w:b/>
+          <w:bCs/>
+        </w:rPr>
+        <w:t>CNN</w:t>
+      </w:r>
+      <w:r>
+        <w:rPr>
+          <w:rFonts w:hint="default" w:ascii="Times New Roman" w:hAnsi="Times New Roman" w:eastAsia="sans-serif" w:cs="Times New Roman"/>
+        </w:rPr>
+        <w:t xml:space="preserve"> z jedną lub dwiema warstwami splotowymi okazała się najbardziej stabilnym i precyzyjnym modelem (R^2 &gt; 0.99).</w:t>
+      </w:r>
+    </w:p>
+    <w:p>
+      <w:pPr>
+        <w:pStyle w:val="22"/>
+        <w:keepNext w:val="0"/>
+        <w:keepLines w:val="0"/>
+        <w:widowControl/>
+        <w:suppressLineNumbers w:val="0"/>
+        <w:spacing w:before="0" w:beforeAutospacing="0" w:line="360" w:lineRule="auto"/>
+        <w:ind w:left="720"/>
+        <w:rPr>
+          <w:rFonts w:hint="default" w:ascii="Times New Roman" w:hAnsi="Times New Roman" w:eastAsia="sans-serif" w:cs="Times New Roman"/>
+        </w:rPr>
+      </w:pPr>
+      <w:r>
+        <w:rPr>
+          <w:rFonts w:hint="default" w:ascii="Times New Roman" w:hAnsi="Times New Roman" w:eastAsia="sans-serif" w:cs="Times New Roman"/>
+          <w:b/>
+          <w:bCs/>
+        </w:rPr>
+        <w:t>Skuteczność własnego MLP:</w:t>
+      </w:r>
+      <w:r>
+        <w:rPr>
+          <w:rFonts w:hint="default" w:ascii="Times New Roman" w:hAnsi="Times New Roman" w:eastAsia="sans-serif" w:cs="Times New Roman"/>
+        </w:rPr>
+        <w:t xml:space="preserve"> Własna implementacja sieci perceptronowej uzyskała wyniki porównywalne z zaawansowanymi modelami bibliotecznymi, co potwierdza poprawność zaimplementowanego algorytmu uczenia z momentum.</w:t>
+      </w:r>
+    </w:p>
+    <w:p>
+      <w:pPr>
+        <w:pStyle w:val="22"/>
+        <w:keepNext w:val="0"/>
+        <w:keepLines w:val="0"/>
+        <w:widowControl/>
+        <w:suppressLineNumbers w:val="0"/>
+        <w:spacing w:before="0" w:beforeAutospacing="0" w:line="360" w:lineRule="auto"/>
+        <w:ind w:left="720"/>
+        <w:rPr>
+          <w:rFonts w:hint="default" w:ascii="Times New Roman" w:hAnsi="Times New Roman" w:eastAsia="sans-serif" w:cs="Times New Roman"/>
+        </w:rPr>
+      </w:pPr>
+      <w:r>
+        <w:rPr>
+          <w:rFonts w:hint="default" w:ascii="Times New Roman" w:hAnsi="Times New Roman" w:eastAsia="sans-serif" w:cs="Times New Roman"/>
+          <w:b/>
+          <w:bCs/>
+        </w:rPr>
+        <w:t>Specyfika szeregów czasowych:</w:t>
+      </w:r>
+      <w:r>
+        <w:rPr>
+          <w:rFonts w:hint="default" w:ascii="Times New Roman" w:hAnsi="Times New Roman" w:eastAsia="sans-serif" w:cs="Times New Roman"/>
+        </w:rPr>
+        <w:t xml:space="preserve"> Dane Air Quality posiadają silne zależności lokalne, które filtry CNN wychwytują lepiej niż standardowe warstwy LSTM w konfiguracjach o małej liczbie jednostek.</w:t>
+      </w:r>
+    </w:p>
+    <w:p>
+      <w:pPr>
+        <w:pStyle w:val="22"/>
+        <w:keepNext w:val="0"/>
+        <w:keepLines w:val="0"/>
+        <w:widowControl/>
+        <w:suppressLineNumbers w:val="0"/>
+        <w:spacing w:before="0" w:beforeAutospacing="0" w:line="360" w:lineRule="auto"/>
+        <w:ind w:left="720"/>
+        <w:rPr>
+          <w:rFonts w:hint="default" w:ascii="Times New Roman" w:hAnsi="Times New Roman" w:eastAsia="sans-serif" w:cs="Times New Roman"/>
+        </w:rPr>
+      </w:pPr>
+      <w:r>
+        <w:rPr>
+          <w:rFonts w:hint="default" w:eastAsia="sans-serif" w:cs="Times New Roman"/>
+          <w:b/>
+          <w:bCs/>
+          <w:lang w:val="pl-PL"/>
+        </w:rPr>
+        <w:t>Wnioski</w:t>
+      </w:r>
+      <w:r>
+        <w:rPr>
+          <w:rFonts w:hint="default" w:ascii="Times New Roman" w:hAnsi="Times New Roman" w:eastAsia="sans-serif" w:cs="Times New Roman"/>
+          <w:b/>
+          <w:bCs/>
+        </w:rPr>
+        <w:t>:</w:t>
+      </w:r>
+      <w:r>
+        <w:rPr>
+          <w:rFonts w:hint="default" w:ascii="Times New Roman" w:hAnsi="Times New Roman" w:eastAsia="sans-serif" w:cs="Times New Roman"/>
+        </w:rPr>
+        <w:t xml:space="preserve"> Do prognozowania jakości powietrza na tym zbiorze </w:t>
+      </w:r>
+      <w:r>
+        <w:rPr>
+          <w:rFonts w:hint="default" w:eastAsia="sans-serif" w:cs="Times New Roman"/>
+          <w:lang w:val="pl-PL"/>
+        </w:rPr>
+        <w:t xml:space="preserve">najlepsza okazało </w:t>
+      </w:r>
+      <w:r>
+        <w:rPr>
+          <w:rFonts w:hint="default" w:ascii="Times New Roman" w:hAnsi="Times New Roman" w:eastAsia="sans-serif" w:cs="Times New Roman"/>
+        </w:rPr>
+        <w:t>się stosowanie sieci CNN (1-2 warstwy) lub MLP z momentum 0.9 ze względu na najwyższą stabilność wyników we wszystkich 5 powtórzeniach.</w:t>
+      </w:r>
+    </w:p>
+    <w:p>
+      <w:pPr>
         <w:pStyle w:val="4"/>
         <w:spacing w:line="360" w:lineRule="auto"/>
         <w:rPr>
@@ -4550,7 +6927,15 @@
         <w:rPr>
           <w:rFonts w:hint="default" w:ascii="Times New Roman" w:hAnsi="Times New Roman" w:cs="Times New Roman"/>
         </w:rPr>
-        <w:t>Dynamiczny rozwój rynków finansowych oraz rosnąca dostępność nowoczesnych technologii informatycznych przyczyniły się do zwiększonego zainteresowania zaawansowanymi metodami modelowania danych. W szczególności sztuczne sieci neuronowe znalazły szerokie zastosowanie w analizie i prognozowaniu finansowych szeregów czasowych, gdzie tradycyjne metody statystyczne często okazują się niewystarczające. Wynika to z nieliniowego i złożonego charakteru zależności obserwowanych na rynkach finansowych.</w:t>
+        <w:t xml:space="preserve">Dynamiczny rozwój rynków finansowych oraz rosnąca dostępność nowoczesnych technologii informatycznych przyczyniły się do zwiększonego zainteresowania zaawansowanymi metodami modelowania danych. W </w:t>
+      </w:r>
+      <w:bookmarkStart w:id="9" w:name="_GoBack"/>
+      <w:bookmarkEnd w:id="9"/>
+      <w:r>
+        <w:rPr>
+          <w:rFonts w:hint="default" w:ascii="Times New Roman" w:hAnsi="Times New Roman" w:cs="Times New Roman"/>
+        </w:rPr>
+        <w:t>szczególności sztuczne sieci neuronowe znalazły szerokie zastosowanie w analizie i prognozowaniu finansowych szeregów czasowych, gdzie tradycyjne metody statystyczne często okazują się niewystarczające. Wynika to z nieliniowego i złożonego charakteru zależności obserwowanych na rynkach finansowych.</w:t>
       </w:r>
     </w:p>
     <w:p>
@@ -5000,14 +7385,14 @@
       </w:r>
       <w:r>
         <w:rPr>
-          <w:rStyle w:val="20"/>
+          <w:rStyle w:val="21"/>
           <w:rFonts w:hint="default" w:ascii="Times New Roman" w:hAnsi="Times New Roman" w:cs="Times New Roman"/>
         </w:rPr>
         <w:t>https://www.capsule.pl/przewidywanie-cen-zlota-przy-pomocy-sieci-neuronowej-RNN/</w:t>
       </w:r>
       <w:r>
         <w:rPr>
-          <w:rStyle w:val="20"/>
+          <w:rStyle w:val="21"/>
           <w:rFonts w:hint="default" w:ascii="Times New Roman" w:hAnsi="Times New Roman" w:cs="Times New Roman"/>
         </w:rPr>
         <w:fldChar w:fldCharType="end"/>
@@ -5097,14 +7482,14 @@
       </w:r>
       <w:r>
         <w:rPr>
-          <w:rStyle w:val="20"/>
+          <w:rStyle w:val="21"/>
           <w:rFonts w:hint="default" w:ascii="Times New Roman" w:hAnsi="Times New Roman" w:cs="Times New Roman"/>
         </w:rPr>
         <w:t>Podstawowe modele sieci neuronowych — Sztuczna inteligencja</w:t>
       </w:r>
       <w:r>
         <w:rPr>
-          <w:rStyle w:val="20"/>
+          <w:rStyle w:val="21"/>
           <w:rFonts w:hint="default" w:ascii="Times New Roman" w:hAnsi="Times New Roman" w:cs="Times New Roman"/>
         </w:rPr>
         <w:fldChar w:fldCharType="end"/>
@@ -5175,14 +7560,14 @@
       </w:r>
       <w:r>
         <w:rPr>
-          <w:rStyle w:val="20"/>
+          <w:rStyle w:val="21"/>
           <w:rFonts w:hint="default" w:ascii="Times New Roman" w:hAnsi="Times New Roman" w:cs="Times New Roman"/>
         </w:rPr>
         <w:t>XAU/USD Gold Price Historical Data (2004-2025)</w:t>
       </w:r>
       <w:r>
         <w:rPr>
-          <w:rStyle w:val="20"/>
+          <w:rStyle w:val="21"/>
           <w:rFonts w:hint="default" w:ascii="Times New Roman" w:hAnsi="Times New Roman" w:cs="Times New Roman"/>
         </w:rPr>
         <w:fldChar w:fldCharType="end"/>
@@ -5753,9 +8138,9 @@
     <w:lsdException w:uiPriority="99" w:name="index 7"/>
     <w:lsdException w:uiPriority="99" w:name="index 8"/>
     <w:lsdException w:uiPriority="99" w:name="index 9"/>
-    <w:lsdException w:uiPriority="39" w:semiHidden="0" w:name="toc 1"/>
-    <w:lsdException w:uiPriority="39" w:semiHidden="0" w:name="toc 2"/>
-    <w:lsdException w:uiPriority="39" w:semiHidden="0" w:name="toc 3"/>
+    <w:lsdException w:qFormat="1" w:uiPriority="39" w:semiHidden="0" w:name="toc 1"/>
+    <w:lsdException w:qFormat="1" w:uiPriority="39" w:semiHidden="0" w:name="toc 2"/>
+    <w:lsdException w:qFormat="1" w:uiPriority="39" w:semiHidden="0" w:name="toc 3"/>
     <w:lsdException w:uiPriority="39" w:name="toc 4"/>
     <w:lsdException w:uiPriority="39" w:name="toc 5"/>
     <w:lsdException w:uiPriority="39" w:name="toc 6"/>
@@ -5763,7 +8148,7 @@
     <w:lsdException w:uiPriority="39" w:name="toc 8"/>
     <w:lsdException w:uiPriority="39" w:name="toc 9"/>
     <w:lsdException w:uiPriority="99" w:name="Normal Indent"/>
-    <w:lsdException w:uiPriority="99" w:name="footnote text"/>
+    <w:lsdException w:qFormat="1" w:uiPriority="99" w:name="footnote text"/>
     <w:lsdException w:uiPriority="99" w:name="annotation text"/>
     <w:lsdException w:qFormat="1" w:uiPriority="99" w:semiHidden="0" w:name="header"/>
     <w:lsdException w:qFormat="1" w:uiPriority="99" w:semiHidden="0" w:name="footer"/>
@@ -5776,7 +8161,7 @@
     <w:lsdException w:uiPriority="99" w:name="annotation reference"/>
     <w:lsdException w:uiPriority="99" w:name="line number"/>
     <w:lsdException w:uiPriority="99" w:name="page number"/>
-    <w:lsdException w:uiPriority="99" w:name="endnote reference"/>
+    <w:lsdException w:qFormat="1" w:uiPriority="99" w:name="endnote reference"/>
     <w:lsdException w:qFormat="1" w:uiPriority="99" w:name="endnote text"/>
     <w:lsdException w:uiPriority="99" w:name="table of authorities"/>
     <w:lsdException w:uiPriority="99" w:name="macro"/>
@@ -5820,7 +8205,7 @@
     <w:lsdException w:uiPriority="99" w:name="Body Text Indent 3"/>
     <w:lsdException w:uiPriority="99" w:name="Block Text"/>
     <w:lsdException w:qFormat="1" w:uiPriority="99" w:semiHidden="0" w:name="Hyperlink"/>
-    <w:lsdException w:uiPriority="99" w:name="FollowedHyperlink"/>
+    <w:lsdException w:qFormat="1" w:uiPriority="99" w:name="FollowedHyperlink"/>
     <w:lsdException w:qFormat="1" w:unhideWhenUsed="0" w:uiPriority="22" w:semiHidden="0" w:name="Strong"/>
     <w:lsdException w:qFormat="1" w:unhideWhenUsed="0" w:uiPriority="20" w:semiHidden="0" w:name="Emphasis"/>
     <w:lsdException w:uiPriority="99" w:name="Document Map"/>
@@ -6006,7 +8391,7 @@
     <w:name w:val="heading 1"/>
     <w:basedOn w:val="1"/>
     <w:next w:val="1"/>
-    <w:link w:val="28"/>
+    <w:link w:val="29"/>
     <w:qFormat/>
     <w:uiPriority w:val="9"/>
     <w:pPr>
@@ -6026,7 +8411,7 @@
     <w:name w:val="heading 2"/>
     <w:basedOn w:val="1"/>
     <w:next w:val="1"/>
-    <w:link w:val="29"/>
+    <w:link w:val="30"/>
     <w:unhideWhenUsed/>
     <w:qFormat/>
     <w:uiPriority w:val="9"/>
@@ -6047,7 +8432,7 @@
     <w:name w:val="heading 3"/>
     <w:basedOn w:val="1"/>
     <w:next w:val="1"/>
-    <w:link w:val="30"/>
+    <w:link w:val="31"/>
     <w:unhideWhenUsed/>
     <w:qFormat/>
     <w:uiPriority w:val="9"/>
@@ -6068,7 +8453,7 @@
     <w:name w:val="heading 4"/>
     <w:basedOn w:val="1"/>
     <w:next w:val="1"/>
-    <w:link w:val="31"/>
+    <w:link w:val="32"/>
     <w:semiHidden/>
     <w:unhideWhenUsed/>
     <w:qFormat/>
@@ -6090,7 +8475,7 @@
     <w:name w:val="heading 5"/>
     <w:basedOn w:val="1"/>
     <w:next w:val="1"/>
-    <w:link w:val="32"/>
+    <w:link w:val="33"/>
     <w:semiHidden/>
     <w:unhideWhenUsed/>
     <w:qFormat/>
@@ -6110,7 +8495,7 @@
     <w:name w:val="heading 6"/>
     <w:basedOn w:val="1"/>
     <w:next w:val="1"/>
-    <w:link w:val="33"/>
+    <w:link w:val="34"/>
     <w:semiHidden/>
     <w:unhideWhenUsed/>
     <w:qFormat/>
@@ -6140,7 +8525,7 @@
     <w:name w:val="heading 7"/>
     <w:basedOn w:val="1"/>
     <w:next w:val="1"/>
-    <w:link w:val="34"/>
+    <w:link w:val="35"/>
     <w:semiHidden/>
     <w:unhideWhenUsed/>
     <w:qFormat/>
@@ -6168,7 +8553,7 @@
     <w:name w:val="heading 8"/>
     <w:basedOn w:val="1"/>
     <w:next w:val="1"/>
-    <w:link w:val="35"/>
+    <w:link w:val="36"/>
     <w:semiHidden/>
     <w:unhideWhenUsed/>
     <w:qFormat/>
@@ -6198,7 +8583,7 @@
     <w:name w:val="heading 9"/>
     <w:basedOn w:val="1"/>
     <w:next w:val="1"/>
-    <w:link w:val="36"/>
+    <w:link w:val="37"/>
     <w:semiHidden/>
     <w:unhideWhenUsed/>
     <w:qFormat/>
@@ -6247,6 +8632,7 @@
     <w:basedOn w:val="11"/>
     <w:semiHidden/>
     <w:unhideWhenUsed/>
+    <w:qFormat/>
     <w:uiPriority w:val="99"/>
     <w:rPr>
       <w:vertAlign w:val="superscript"/>
@@ -6255,7 +8641,7 @@
   <w:style w:type="paragraph" w:styleId="14">
     <w:name w:val="endnote text"/>
     <w:basedOn w:val="1"/>
-    <w:link w:val="47"/>
+    <w:link w:val="48"/>
     <w:semiHidden/>
     <w:unhideWhenUsed/>
     <w:qFormat/>
@@ -6273,6 +8659,7 @@
     <w:basedOn w:val="11"/>
     <w:semiHidden/>
     <w:unhideWhenUsed/>
+    <w:qFormat/>
     <w:uiPriority w:val="99"/>
     <w:rPr>
       <w:color w:val="96607D" w:themeColor="followedHyperlink"/>
@@ -6287,7 +8674,7 @@
   <w:style w:type="paragraph" w:styleId="16">
     <w:name w:val="footer"/>
     <w:basedOn w:val="1"/>
-    <w:link w:val="49"/>
+    <w:link w:val="50"/>
     <w:unhideWhenUsed/>
     <w:qFormat/>
     <w:uiPriority w:val="99"/>
@@ -6313,9 +8700,10 @@
   <w:style w:type="paragraph" w:styleId="18">
     <w:name w:val="footnote text"/>
     <w:basedOn w:val="1"/>
-    <w:link w:val="51"/>
+    <w:link w:val="52"/>
     <w:semiHidden/>
     <w:unhideWhenUsed/>
+    <w:qFormat/>
     <w:uiPriority w:val="99"/>
     <w:pPr>
       <w:spacing w:after="0" w:line="240" w:lineRule="auto"/>
@@ -6328,7 +8716,7 @@
   <w:style w:type="paragraph" w:styleId="19">
     <w:name w:val="header"/>
     <w:basedOn w:val="1"/>
-    <w:link w:val="48"/>
+    <w:link w:val="49"/>
     <w:unhideWhenUsed/>
     <w:qFormat/>
     <w:uiPriority w:val="99"/>
@@ -6341,6 +8729,18 @@
     </w:pPr>
   </w:style>
   <w:style w:type="character" w:styleId="20">
+    <w:name w:val="HTML Code"/>
+    <w:basedOn w:val="11"/>
+    <w:semiHidden/>
+    <w:unhideWhenUsed/>
+    <w:uiPriority w:val="99"/>
+    <w:rPr>
+      <w:rFonts w:ascii="Courier New" w:hAnsi="Courier New" w:cs="Courier New"/>
+      <w:sz w:val="20"/>
+      <w:szCs w:val="20"/>
+    </w:rPr>
+  </w:style>
+  <w:style w:type="character" w:styleId="21">
     <w:name w:val="Hyperlink"/>
     <w:basedOn w:val="11"/>
     <w:unhideWhenUsed/>
@@ -6356,7 +8756,7 @@
       </w14:textFill>
     </w:rPr>
   </w:style>
-  <w:style w:type="paragraph" w:styleId="21">
+  <w:style w:type="paragraph" w:styleId="22">
     <w:name w:val="Normal (Web)"/>
     <w:semiHidden/>
     <w:unhideWhenUsed/>
@@ -6375,7 +8775,7 @@
       <w:lang w:val="en-US" w:eastAsia="zh-CN" w:bidi="ar"/>
     </w:rPr>
   </w:style>
-  <w:style w:type="character" w:styleId="22">
+  <w:style w:type="character" w:styleId="23">
     <w:name w:val="Strong"/>
     <w:basedOn w:val="11"/>
     <w:qFormat/>
@@ -6385,11 +8785,11 @@
       <w:bCs/>
     </w:rPr>
   </w:style>
-  <w:style w:type="paragraph" w:styleId="23">
+  <w:style w:type="paragraph" w:styleId="24">
     <w:name w:val="Subtitle"/>
     <w:basedOn w:val="1"/>
     <w:next w:val="1"/>
-    <w:link w:val="38"/>
+    <w:link w:val="39"/>
     <w:qFormat/>
     <w:uiPriority w:val="11"/>
     <w:rPr>
@@ -6408,11 +8808,11 @@
       </w14:textFill>
     </w:rPr>
   </w:style>
-  <w:style w:type="paragraph" w:styleId="24">
+  <w:style w:type="paragraph" w:styleId="25">
     <w:name w:val="Title"/>
     <w:basedOn w:val="1"/>
     <w:next w:val="1"/>
-    <w:link w:val="37"/>
+    <w:link w:val="38"/>
     <w:qFormat/>
     <w:uiPriority w:val="10"/>
     <w:pPr>
@@ -6427,42 +8827,45 @@
       <w:szCs w:val="56"/>
     </w:rPr>
   </w:style>
-  <w:style w:type="paragraph" w:styleId="25">
+  <w:style w:type="paragraph" w:styleId="26">
     <w:name w:val="toc 1"/>
     <w:basedOn w:val="1"/>
     <w:next w:val="1"/>
     <w:autoRedefine/>
     <w:unhideWhenUsed/>
+    <w:qFormat/>
     <w:uiPriority w:val="39"/>
     <w:pPr>
       <w:spacing w:after="100"/>
     </w:pPr>
   </w:style>
-  <w:style w:type="paragraph" w:styleId="26">
+  <w:style w:type="paragraph" w:styleId="27">
     <w:name w:val="toc 2"/>
     <w:basedOn w:val="1"/>
     <w:next w:val="1"/>
     <w:autoRedefine/>
     <w:unhideWhenUsed/>
+    <w:qFormat/>
     <w:uiPriority w:val="39"/>
     <w:pPr>
       <w:spacing w:after="100"/>
       <w:ind w:left="240"/>
     </w:pPr>
   </w:style>
-  <w:style w:type="paragraph" w:styleId="27">
+  <w:style w:type="paragraph" w:styleId="28">
     <w:name w:val="toc 3"/>
     <w:basedOn w:val="1"/>
     <w:next w:val="1"/>
     <w:autoRedefine/>
     <w:unhideWhenUsed/>
+    <w:qFormat/>
     <w:uiPriority w:val="39"/>
     <w:pPr>
       <w:spacing w:after="100"/>
       <w:ind w:left="480"/>
     </w:pPr>
   </w:style>
-  <w:style w:type="character" w:customStyle="1" w:styleId="28">
+  <w:style w:type="character" w:customStyle="1" w:styleId="29">
     <w:name w:val="Nagłówek 1 Znak"/>
     <w:basedOn w:val="11"/>
     <w:link w:val="2"/>
@@ -6475,7 +8878,7 @@
       <w:szCs w:val="40"/>
     </w:rPr>
   </w:style>
-  <w:style w:type="character" w:customStyle="1" w:styleId="29">
+  <w:style w:type="character" w:customStyle="1" w:styleId="30">
     <w:name w:val="Nagłówek 2 Znak"/>
     <w:basedOn w:val="11"/>
     <w:link w:val="3"/>
@@ -6488,7 +8891,7 @@
       <w:szCs w:val="32"/>
     </w:rPr>
   </w:style>
-  <w:style w:type="character" w:customStyle="1" w:styleId="30">
+  <w:style w:type="character" w:customStyle="1" w:styleId="31">
     <w:name w:val="Nagłówek 3 Znak"/>
     <w:basedOn w:val="11"/>
     <w:link w:val="4"/>
@@ -6501,7 +8904,7 @@
       <w:szCs w:val="28"/>
     </w:rPr>
   </w:style>
-  <w:style w:type="character" w:customStyle="1" w:styleId="31">
+  <w:style w:type="character" w:customStyle="1" w:styleId="32">
     <w:name w:val="Nagłówek 4 Znak"/>
     <w:basedOn w:val="11"/>
     <w:link w:val="5"/>
@@ -6515,7 +8918,7 @@
       <w:color w:val="104862" w:themeColor="accent1" w:themeShade="BF"/>
     </w:rPr>
   </w:style>
-  <w:style w:type="character" w:customStyle="1" w:styleId="32">
+  <w:style w:type="character" w:customStyle="1" w:styleId="33">
     <w:name w:val="Nagłówek 5 Znak"/>
     <w:basedOn w:val="11"/>
     <w:link w:val="6"/>
@@ -6527,7 +8930,7 @@
       <w:color w:val="104862" w:themeColor="accent1" w:themeShade="BF"/>
     </w:rPr>
   </w:style>
-  <w:style w:type="character" w:customStyle="1" w:styleId="33">
+  <w:style w:type="character" w:customStyle="1" w:styleId="34">
     <w:name w:val="Nagłówek 6 Znak"/>
     <w:basedOn w:val="11"/>
     <w:link w:val="7"/>
@@ -6549,7 +8952,7 @@
       </w14:textFill>
     </w:rPr>
   </w:style>
-  <w:style w:type="character" w:customStyle="1" w:styleId="34">
+  <w:style w:type="character" w:customStyle="1" w:styleId="35">
     <w:name w:val="Nagłówek 7 Znak"/>
     <w:basedOn w:val="11"/>
     <w:link w:val="8"/>
@@ -6569,7 +8972,7 @@
       </w14:textFill>
     </w:rPr>
   </w:style>
-  <w:style w:type="character" w:customStyle="1" w:styleId="35">
+  <w:style w:type="character" w:customStyle="1" w:styleId="36">
     <w:name w:val="Nagłówek 8 Znak"/>
     <w:basedOn w:val="11"/>
     <w:link w:val="9"/>
@@ -6591,7 +8994,7 @@
       </w14:textFill>
     </w:rPr>
   </w:style>
-  <w:style w:type="character" w:customStyle="1" w:styleId="36">
+  <w:style w:type="character" w:customStyle="1" w:styleId="37">
     <w:name w:val="Nagłówek 9 Znak"/>
     <w:basedOn w:val="11"/>
     <w:link w:val="10"/>
@@ -6611,10 +9014,10 @@
       </w14:textFill>
     </w:rPr>
   </w:style>
-  <w:style w:type="character" w:customStyle="1" w:styleId="37">
+  <w:style w:type="character" w:customStyle="1" w:styleId="38">
     <w:name w:val="Tytuł Znak"/>
     <w:basedOn w:val="11"/>
-    <w:link w:val="24"/>
+    <w:link w:val="25"/>
     <w:qFormat/>
     <w:uiPriority w:val="10"/>
     <w:rPr>
@@ -6625,10 +9028,10 @@
       <w:szCs w:val="56"/>
     </w:rPr>
   </w:style>
-  <w:style w:type="character" w:customStyle="1" w:styleId="38">
+  <w:style w:type="character" w:customStyle="1" w:styleId="39">
     <w:name w:val="Podtytuł Znak"/>
     <w:basedOn w:val="11"/>
-    <w:link w:val="23"/>
+    <w:link w:val="24"/>
     <w:qFormat/>
     <w:uiPriority w:val="11"/>
     <w:rPr>
@@ -6647,11 +9050,11 @@
       </w14:textFill>
     </w:rPr>
   </w:style>
-  <w:style w:type="paragraph" w:styleId="39">
+  <w:style w:type="paragraph" w:styleId="40">
     <w:name w:val="Quote"/>
     <w:basedOn w:val="1"/>
     <w:next w:val="1"/>
-    <w:link w:val="40"/>
+    <w:link w:val="41"/>
     <w:qFormat/>
     <w:uiPriority w:val="29"/>
     <w:pPr>
@@ -6672,10 +9075,10 @@
       </w14:textFill>
     </w:rPr>
   </w:style>
-  <w:style w:type="character" w:customStyle="1" w:styleId="40">
+  <w:style w:type="character" w:customStyle="1" w:styleId="41">
     <w:name w:val="Cytat Znak"/>
     <w:basedOn w:val="11"/>
-    <w:link w:val="39"/>
+    <w:link w:val="40"/>
     <w:qFormat/>
     <w:uiPriority w:val="29"/>
     <w:rPr>
@@ -6692,7 +9095,7 @@
       </w14:textFill>
     </w:rPr>
   </w:style>
-  <w:style w:type="paragraph" w:styleId="41">
+  <w:style w:type="paragraph" w:styleId="42">
     <w:name w:val="List Paragraph"/>
     <w:basedOn w:val="1"/>
     <w:qFormat/>
@@ -6702,7 +9105,7 @@
       <w:contextualSpacing/>
     </w:pPr>
   </w:style>
-  <w:style w:type="character" w:customStyle="1" w:styleId="42">
+  <w:style w:type="character" w:customStyle="1" w:styleId="43">
     <w:name w:val="Intense Emphasis"/>
     <w:basedOn w:val="11"/>
     <w:qFormat/>
@@ -6713,11 +9116,11 @@
       <w:color w:val="104862" w:themeColor="accent1" w:themeShade="BF"/>
     </w:rPr>
   </w:style>
-  <w:style w:type="paragraph" w:styleId="43">
+  <w:style w:type="paragraph" w:styleId="44">
     <w:name w:val="Intense Quote"/>
     <w:basedOn w:val="1"/>
     <w:next w:val="1"/>
-    <w:link w:val="44"/>
+    <w:link w:val="45"/>
     <w:qFormat/>
     <w:uiPriority w:val="30"/>
     <w:pPr>
@@ -6735,10 +9138,10 @@
       <w:color w:val="104862" w:themeColor="accent1" w:themeShade="BF"/>
     </w:rPr>
   </w:style>
-  <w:style w:type="character" w:customStyle="1" w:styleId="44">
+  <w:style w:type="character" w:customStyle="1" w:styleId="45">
     <w:name w:val="Cytat intensywny Znak"/>
     <w:basedOn w:val="11"/>
-    <w:link w:val="43"/>
+    <w:link w:val="44"/>
     <w:uiPriority w:val="30"/>
     <w:rPr>
       <w:i/>
@@ -6746,7 +9149,7 @@
       <w:color w:val="104862" w:themeColor="accent1" w:themeShade="BF"/>
     </w:rPr>
   </w:style>
-  <w:style w:type="character" w:customStyle="1" w:styleId="45">
+  <w:style w:type="character" w:customStyle="1" w:styleId="46">
     <w:name w:val="Intense Reference"/>
     <w:basedOn w:val="11"/>
     <w:qFormat/>
@@ -6759,7 +9162,7 @@
       <w:spacing w:val="5"/>
     </w:rPr>
   </w:style>
-  <w:style w:type="character" w:customStyle="1" w:styleId="46">
+  <w:style w:type="character" w:customStyle="1" w:styleId="47">
     <w:name w:val="Unresolved Mention"/>
     <w:basedOn w:val="11"/>
     <w:semiHidden/>
@@ -6771,7 +9174,7 @@
       <w:shd w:val="clear" w:color="auto" w:fill="E1DFDD"/>
     </w:rPr>
   </w:style>
-  <w:style w:type="character" w:customStyle="1" w:styleId="47">
+  <w:style w:type="character" w:customStyle="1" w:styleId="48">
     <w:name w:val="Tekst przypisu końcowego Znak"/>
     <w:basedOn w:val="11"/>
     <w:link w:val="14"/>
@@ -6782,19 +9185,19 @@
       <w:szCs w:val="20"/>
     </w:rPr>
   </w:style>
-  <w:style w:type="character" w:customStyle="1" w:styleId="48">
+  <w:style w:type="character" w:customStyle="1" w:styleId="49">
     <w:name w:val="Nagłówek Znak"/>
     <w:basedOn w:val="11"/>
     <w:link w:val="19"/>
     <w:uiPriority w:val="99"/>
   </w:style>
-  <w:style w:type="character" w:customStyle="1" w:styleId="49">
+  <w:style w:type="character" w:customStyle="1" w:styleId="50">
     <w:name w:val="Stopka Znak"/>
     <w:basedOn w:val="11"/>
     <w:link w:val="16"/>
     <w:uiPriority w:val="99"/>
   </w:style>
-  <w:style w:type="paragraph" w:customStyle="1" w:styleId="50">
+  <w:style w:type="paragraph" w:customStyle="1" w:styleId="51">
     <w:name w:val="TOC Heading"/>
     <w:basedOn w:val="2"/>
     <w:next w:val="1"/>
@@ -6813,7 +9216,7 @@
       <w14:ligatures w14:val="none"/>
     </w:rPr>
   </w:style>
-  <w:style w:type="character" w:customStyle="1" w:styleId="51">
+  <w:style w:type="character" w:customStyle="1" w:styleId="52">
     <w:name w:val="Tekst przypisu dolnego Znak"/>
     <w:basedOn w:val="11"/>
     <w:link w:val="18"/>

</xml_diff>